<commit_message>
documenting one-to-one TransformerMeshImpedance.ToTransformerEnd as item 10 on the last page
</commit_message>
<xml_diff>
--- a/CIM/CDPSM_RC1.docx
+++ b/CIM/CDPSM_RC1.docx
@@ -282,14 +282,27 @@
       <w:r>
         <w:t xml:space="preserve">Figure </w:t>
       </w:r>
-      <w:fldSimple w:instr=" SEQ Figure \* ARABIC ">
-        <w:r>
-          <w:rPr>
-            <w:noProof/>
-          </w:rPr>
-          <w:t>1</w:t>
-        </w:r>
-      </w:fldSimple>
+      <w:r>
+        <w:fldChar w:fldCharType="begin"/>
+      </w:r>
+      <w:r>
+        <w:instrText xml:space="preserve"> SEQ Figure \* ARABIC </w:instrText>
+      </w:r>
+      <w:r>
+        <w:fldChar w:fldCharType="separate"/>
+      </w:r>
+      <w:r>
+        <w:rPr>
+          <w:noProof/>
+        </w:rPr>
+        <w:t>1</w:t>
+      </w:r>
+      <w:r>
+        <w:rPr>
+          <w:noProof/>
+        </w:rPr>
+        <w:fldChar w:fldCharType="end"/>
+      </w:r>
       <w:r>
         <w:t>: Placement of ACLineSegment into a Line (aka Feeder)</w:t>
       </w:r>
@@ -370,14 +383,27 @@
       <w:r>
         <w:t xml:space="preserve">Figure </w:t>
       </w:r>
-      <w:fldSimple w:instr=" SEQ Figure \* ARABIC ">
-        <w:r>
-          <w:rPr>
-            <w:noProof/>
-          </w:rPr>
-          <w:t>2</w:t>
-        </w:r>
-      </w:fldSimple>
+      <w:r>
+        <w:fldChar w:fldCharType="begin"/>
+      </w:r>
+      <w:r>
+        <w:instrText xml:space="preserve"> SEQ Figure \* ARABIC </w:instrText>
+      </w:r>
+      <w:r>
+        <w:fldChar w:fldCharType="separate"/>
+      </w:r>
+      <w:r>
+        <w:rPr>
+          <w:noProof/>
+        </w:rPr>
+        <w:t>2</w:t>
+      </w:r>
+      <w:r>
+        <w:rPr>
+          <w:noProof/>
+        </w:rPr>
+        <w:fldChar w:fldCharType="end"/>
+      </w:r>
       <w:r>
         <w:t xml:space="preserve">: </w:t>
       </w:r>
@@ -470,14 +496,30 @@
       <w:r>
         <w:t xml:space="preserve">Figure </w:t>
       </w:r>
-      <w:fldSimple w:instr=" SEQ Figure \* ARABIC ">
-        <w:r>
-          <w:rPr>
-            <w:noProof/>
-          </w:rPr>
-          <w:t>3</w:t>
-        </w:r>
-      </w:fldSimple>
+      <w:r>
+        <w:fldChar w:fldCharType="begin"/>
+      </w:r>
+      <w:r>
+        <w:instrText xml:space="preserve"> SE</w:instrText>
+      </w:r>
+      <w:r>
+        <w:instrText xml:space="preserve">Q Figure \* ARABIC </w:instrText>
+      </w:r>
+      <w:r>
+        <w:fldChar w:fldCharType="separate"/>
+      </w:r>
+      <w:r>
+        <w:rPr>
+          <w:noProof/>
+        </w:rPr>
+        <w:t>3</w:t>
+      </w:r>
+      <w:r>
+        <w:rPr>
+          <w:noProof/>
+        </w:rPr>
+        <w:fldChar w:fldCharType="end"/>
+      </w:r>
       <w:r>
         <w:t xml:space="preserve">: </w:t>
       </w:r>
@@ -550,14 +592,27 @@
       <w:r>
         <w:t xml:space="preserve">Figure </w:t>
       </w:r>
-      <w:fldSimple w:instr=" SEQ Figure \* ARABIC ">
-        <w:r>
-          <w:rPr>
-            <w:noProof/>
-          </w:rPr>
-          <w:t>4</w:t>
-        </w:r>
-      </w:fldSimple>
+      <w:r>
+        <w:fldChar w:fldCharType="begin"/>
+      </w:r>
+      <w:r>
+        <w:instrText xml:space="preserve"> SEQ Figure \* ARABIC </w:instrText>
+      </w:r>
+      <w:r>
+        <w:fldChar w:fldCharType="separate"/>
+      </w:r>
+      <w:r>
+        <w:rPr>
+          <w:noProof/>
+        </w:rPr>
+        <w:t>4</w:t>
+      </w:r>
+      <w:r>
+        <w:rPr>
+          <w:noProof/>
+        </w:rPr>
+        <w:fldChar w:fldCharType="end"/>
+      </w:r>
       <w:r>
         <w:t xml:space="preserve">: </w:t>
       </w:r>
@@ -624,14 +679,27 @@
       <w:r>
         <w:t xml:space="preserve">Figure </w:t>
       </w:r>
-      <w:fldSimple w:instr=" SEQ Figure \* ARABIC ">
-        <w:r>
-          <w:rPr>
-            <w:noProof/>
-          </w:rPr>
-          <w:t>5</w:t>
-        </w:r>
-      </w:fldSimple>
+      <w:r>
+        <w:fldChar w:fldCharType="begin"/>
+      </w:r>
+      <w:r>
+        <w:instrText xml:space="preserve"> SEQ Figure \* ARABIC </w:instrText>
+      </w:r>
+      <w:r>
+        <w:fldChar w:fldCharType="separate"/>
+      </w:r>
+      <w:r>
+        <w:rPr>
+          <w:noProof/>
+        </w:rPr>
+        <w:t>5</w:t>
+      </w:r>
+      <w:r>
+        <w:rPr>
+          <w:noProof/>
+        </w:rPr>
+        <w:fldChar w:fldCharType="end"/>
+      </w:r>
       <w:r>
         <w:t xml:space="preserve">: </w:t>
       </w:r>
@@ -710,14 +778,27 @@
       <w:r>
         <w:t xml:space="preserve">Figure </w:t>
       </w:r>
-      <w:fldSimple w:instr=" SEQ Figure \* ARABIC ">
-        <w:r>
-          <w:rPr>
-            <w:noProof/>
-          </w:rPr>
-          <w:t>6</w:t>
-        </w:r>
-      </w:fldSimple>
+      <w:r>
+        <w:fldChar w:fldCharType="begin"/>
+      </w:r>
+      <w:r>
+        <w:instrText xml:space="preserve"> SEQ Figure \* ARABIC </w:instrText>
+      </w:r>
+      <w:r>
+        <w:fldChar w:fldCharType="separate"/>
+      </w:r>
+      <w:r>
+        <w:rPr>
+          <w:noProof/>
+        </w:rPr>
+        <w:t>6</w:t>
+      </w:r>
+      <w:r>
+        <w:rPr>
+          <w:noProof/>
+        </w:rPr>
+        <w:fldChar w:fldCharType="end"/>
+      </w:r>
       <w:r>
         <w:t xml:space="preserve">: </w:t>
       </w:r>
@@ -783,14 +864,27 @@
       <w:r>
         <w:t xml:space="preserve">Figure </w:t>
       </w:r>
-      <w:fldSimple w:instr=" SEQ Figure \* ARABIC ">
-        <w:r>
-          <w:rPr>
-            <w:noProof/>
-          </w:rPr>
-          <w:t>7</w:t>
-        </w:r>
-      </w:fldSimple>
+      <w:r>
+        <w:fldChar w:fldCharType="begin"/>
+      </w:r>
+      <w:r>
+        <w:instrText xml:space="preserve"> SEQ Figure \* ARABIC </w:instrText>
+      </w:r>
+      <w:r>
+        <w:fldChar w:fldCharType="separate"/>
+      </w:r>
+      <w:r>
+        <w:rPr>
+          <w:noProof/>
+        </w:rPr>
+        <w:t>7</w:t>
+      </w:r>
+      <w:r>
+        <w:rPr>
+          <w:noProof/>
+        </w:rPr>
+        <w:fldChar w:fldCharType="end"/>
+      </w:r>
       <w:r>
         <w:t xml:space="preserve">: </w:t>
       </w:r>
@@ -869,14 +963,27 @@
       <w:r>
         <w:t xml:space="preserve">Figure </w:t>
       </w:r>
-      <w:fldSimple w:instr=" SEQ Figure \* ARABIC ">
-        <w:r>
-          <w:rPr>
-            <w:noProof/>
-          </w:rPr>
-          <w:t>8</w:t>
-        </w:r>
-      </w:fldSimple>
+      <w:r>
+        <w:fldChar w:fldCharType="begin"/>
+      </w:r>
+      <w:r>
+        <w:instrText xml:space="preserve"> SEQ Figure \* ARABIC </w:instrText>
+      </w:r>
+      <w:r>
+        <w:fldChar w:fldCharType="separate"/>
+      </w:r>
+      <w:r>
+        <w:rPr>
+          <w:noProof/>
+        </w:rPr>
+        <w:t>8</w:t>
+      </w:r>
+      <w:r>
+        <w:rPr>
+          <w:noProof/>
+        </w:rPr>
+        <w:fldChar w:fldCharType="end"/>
+      </w:r>
       <w:r>
         <w:t xml:space="preserve">: </w:t>
       </w:r>
@@ -940,14 +1047,27 @@
       <w:r>
         <w:t xml:space="preserve">Figure </w:t>
       </w:r>
-      <w:fldSimple w:instr=" SEQ Figure \* ARABIC ">
-        <w:r>
-          <w:rPr>
-            <w:noProof/>
-          </w:rPr>
-          <w:t>9</w:t>
-        </w:r>
-      </w:fldSimple>
+      <w:r>
+        <w:fldChar w:fldCharType="begin"/>
+      </w:r>
+      <w:r>
+        <w:instrText xml:space="preserve"> SEQ Figure \* ARABIC </w:instrText>
+      </w:r>
+      <w:r>
+        <w:fldChar w:fldCharType="separate"/>
+      </w:r>
+      <w:r>
+        <w:rPr>
+          <w:noProof/>
+        </w:rPr>
+        <w:t>9</w:t>
+      </w:r>
+      <w:r>
+        <w:rPr>
+          <w:noProof/>
+        </w:rPr>
+        <w:fldChar w:fldCharType="end"/>
+      </w:r>
       <w:r>
         <w:t xml:space="preserve">: </w:t>
       </w:r>
@@ -1020,14 +1140,27 @@
       <w:r>
         <w:t xml:space="preserve">Figure </w:t>
       </w:r>
-      <w:fldSimple w:instr=" SEQ Figure \* ARABIC ">
-        <w:r>
-          <w:rPr>
-            <w:noProof/>
-          </w:rPr>
-          <w:t>10</w:t>
-        </w:r>
-      </w:fldSimple>
+      <w:r>
+        <w:fldChar w:fldCharType="begin"/>
+      </w:r>
+      <w:r>
+        <w:instrText xml:space="preserve"> SEQ Figure \* ARABIC </w:instrText>
+      </w:r>
+      <w:r>
+        <w:fldChar w:fldCharType="separate"/>
+      </w:r>
+      <w:r>
+        <w:rPr>
+          <w:noProof/>
+        </w:rPr>
+        <w:t>10</w:t>
+      </w:r>
+      <w:r>
+        <w:rPr>
+          <w:noProof/>
+        </w:rPr>
+        <w:fldChar w:fldCharType="end"/>
+      </w:r>
       <w:r>
         <w:t xml:space="preserve">: </w:t>
       </w:r>
@@ -1094,14 +1227,27 @@
       <w:r>
         <w:t xml:space="preserve">Figure </w:t>
       </w:r>
-      <w:fldSimple w:instr=" SEQ Figure \* ARABIC ">
-        <w:r>
-          <w:rPr>
-            <w:noProof/>
-          </w:rPr>
-          <w:t>11</w:t>
-        </w:r>
-      </w:fldSimple>
+      <w:r>
+        <w:fldChar w:fldCharType="begin"/>
+      </w:r>
+      <w:r>
+        <w:instrText xml:space="preserve"> SEQ Figure \* ARABIC </w:instrText>
+      </w:r>
+      <w:r>
+        <w:fldChar w:fldCharType="separate"/>
+      </w:r>
+      <w:r>
+        <w:rPr>
+          <w:noProof/>
+        </w:rPr>
+        <w:t>11</w:t>
+      </w:r>
+      <w:r>
+        <w:rPr>
+          <w:noProof/>
+        </w:rPr>
+        <w:fldChar w:fldCharType="end"/>
+      </w:r>
       <w:r>
         <w:t xml:space="preserve">: </w:t>
       </w:r>
@@ -1467,8 +1613,6 @@
       <w:r>
         <w:t xml:space="preserve"> Efforts to circumvent it were not successful.</w:t>
       </w:r>
-      <w:bookmarkStart w:id="0" w:name="_GoBack"/>
-      <w:bookmarkEnd w:id="0"/>
     </w:p>
     <w:p>
       <w:r>
@@ -1533,14 +1677,27 @@
       <w:r>
         <w:t xml:space="preserve">Figure </w:t>
       </w:r>
-      <w:fldSimple w:instr=" SEQ Figure \* ARABIC ">
-        <w:r>
-          <w:rPr>
-            <w:noProof/>
-          </w:rPr>
-          <w:t>12</w:t>
-        </w:r>
-      </w:fldSimple>
+      <w:r>
+        <w:fldChar w:fldCharType="begin"/>
+      </w:r>
+      <w:r>
+        <w:instrText xml:space="preserve"> SEQ Figure \* ARABIC </w:instrText>
+      </w:r>
+      <w:r>
+        <w:fldChar w:fldCharType="separate"/>
+      </w:r>
+      <w:r>
+        <w:rPr>
+          <w:noProof/>
+        </w:rPr>
+        <w:t>12</w:t>
+      </w:r>
+      <w:r>
+        <w:rPr>
+          <w:noProof/>
+        </w:rPr>
+        <w:fldChar w:fldCharType="end"/>
+      </w:r>
       <w:r>
         <w:t>: Profiling TapChangerControl in CIMTool; the inherited RegulatingCondEq is not included.</w:t>
       </w:r>
@@ -1931,6 +2088,23 @@
       </w:r>
       <w:r>
         <w:t>, which references TransformerEndInfo and ShortCircuitTest.</w:t>
+      </w:r>
+    </w:p>
+    <w:p>
+      <w:pPr>
+        <w:pStyle w:val="ListParagraph"/>
+        <w:numPr>
+          <w:ilvl w:val="0"/>
+          <w:numId w:val="9"/>
+        </w:numPr>
+      </w:pPr>
+      <w:r>
+        <w:t>The ToTransformerEnd association in Figure 6 is one-to-many, so CIMTool did not export it to SQL. Rather than create a join table, a ToTransformerEnd attribute was added to TransformerMeshImpedance.  This supports only one-to-one association, which is justified because the one-to-many case is very rare, and GridLAB-D cannot model transformers having the one-to-many association. This restriction may be removed in future versions having</w:t>
+      </w:r>
+      <w:bookmarkStart w:id="0" w:name="_GoBack"/>
+      <w:bookmarkEnd w:id="0"/>
+      <w:r>
+        <w:t xml:space="preserve"> a semantic or graph database.</w:t>
       </w:r>
     </w:p>
     <w:p>
@@ -2118,7 +2292,7 @@
         <w:rStyle w:val="PageNumber"/>
         <w:noProof/>
       </w:rPr>
-      <w:t>13</w:t>
+      <w:t>1</w:t>
     </w:r>
     <w:r>
       <w:rPr>

</xml_diff>

<commit_message>
changed OSPRREYS to GridAPPS-D
</commit_message>
<xml_diff>
--- a/CIM/CDPSM_RC1.docx
+++ b/CIM/CDPSM_RC1.docx
@@ -1,13 +1,19 @@
 
 <file path=word/document.xml><?xml version="1.0" encoding="utf-8"?>
-<w:document xmlns:wpc="http://schemas.microsoft.com/office/word/2010/wordprocessingCanvas" xmlns:mo="http://schemas.microsoft.com/office/mac/office/2008/main" xmlns:mc="http://schemas.openxmlformats.org/markup-compatibility/2006" xmlns:mv="urn:schemas-microsoft-com:mac:vml" xmlns:o="urn:schemas-microsoft-com:office:office" xmlns:r="http://schemas.openxmlformats.org/officeDocument/2006/relationships" xmlns:m="http://schemas.openxmlformats.org/officeDocument/2006/math" xmlns:v="urn:schemas-microsoft-com:vml" xmlns:wp14="http://schemas.microsoft.com/office/word/2010/wordprocessingDrawing" xmlns:wp="http://schemas.openxmlformats.org/drawingml/2006/wordprocessingDrawing" xmlns:w10="urn:schemas-microsoft-com:office:word" xmlns:w="http://schemas.openxmlformats.org/wordprocessingml/2006/main" xmlns:w14="http://schemas.microsoft.com/office/word/2010/wordml" xmlns:wpg="http://schemas.microsoft.com/office/word/2010/wordprocessingGroup" xmlns:wpi="http://schemas.microsoft.com/office/word/2010/wordprocessingInk" xmlns:wne="http://schemas.microsoft.com/office/word/2006/wordml" xmlns:wps="http://schemas.microsoft.com/office/word/2010/wordprocessingShape" mc:Ignorable="w14 wp14">
+<w:document xmlns:wpc="http://schemas.microsoft.com/office/word/2010/wordprocessingCanvas" xmlns:cx="http://schemas.microsoft.com/office/drawing/2014/chartex" xmlns:cx1="http://schemas.microsoft.com/office/drawing/2015/9/8/chartex" xmlns:cx2="http://schemas.microsoft.com/office/drawing/2015/10/21/chartex" xmlns:cx3="http://schemas.microsoft.com/office/drawing/2016/5/9/chartex" xmlns:cx4="http://schemas.microsoft.com/office/drawing/2016/5/10/chartex" xmlns:cx5="http://schemas.microsoft.com/office/drawing/2016/5/11/chartex" xmlns:mc="http://schemas.openxmlformats.org/markup-compatibility/2006" xmlns:o="urn:schemas-microsoft-com:office:office" xmlns:r="http://schemas.openxmlformats.org/officeDocument/2006/relationships" xmlns:m="http://schemas.openxmlformats.org/officeDocument/2006/math" xmlns:v="urn:schemas-microsoft-com:vml" xmlns:wp14="http://schemas.microsoft.com/office/word/2010/wordprocessingDrawing" xmlns:wp="http://schemas.openxmlformats.org/drawingml/2006/wordprocessingDrawing" xmlns:w10="urn:schemas-microsoft-com:office:word" xmlns:w="http://schemas.openxmlformats.org/wordprocessingml/2006/main" xmlns:w14="http://schemas.microsoft.com/office/word/2010/wordml" xmlns:w15="http://schemas.microsoft.com/office/word/2012/wordml" xmlns:w16se="http://schemas.microsoft.com/office/word/2015/wordml/symex" xmlns:wpg="http://schemas.microsoft.com/office/word/2010/wordprocessingGroup" xmlns:wpi="http://schemas.microsoft.com/office/word/2010/wordprocessingInk" xmlns:wne="http://schemas.microsoft.com/office/word/2006/wordml" xmlns:wps="http://schemas.microsoft.com/office/word/2010/wordprocessingShape" mc:Ignorable="w14 w15 w16se wp14">
   <w:body>
     <w:p>
       <w:pPr>
         <w:pStyle w:val="Heading1"/>
       </w:pPr>
       <w:r>
-        <w:t>CIM Profile and Database for OSPRREYS RC1</w:t>
+        <w:t xml:space="preserve">CIM Profile and Database for </w:t>
+      </w:r>
+      <w:r>
+        <w:t>GridAPPS-D</w:t>
+      </w:r>
+      <w:r>
+        <w:t xml:space="preserve"> RC1</w:t>
       </w:r>
     </w:p>
     <w:p>
@@ -179,6 +185,13 @@
         <w:t>OSPRREYS_RC1.eap</w:t>
       </w:r>
       <w:r>
+        <w:rPr>
+          <w:rStyle w:val="FootnoteReference"/>
+          <w:i/>
+        </w:rPr>
+        <w:footnoteReference w:id="1"/>
+      </w:r>
+      <w:r>
         <w:t xml:space="preserve"> from GitHub for the latest updates.</w:t>
       </w:r>
     </w:p>
@@ -225,8 +238,9 @@
         <w:t>Name is a human-readable identifier that need not be unique.</w:t>
       </w:r>
     </w:p>
-    <w:p/>
-    <w:p>
+    <w:p>
+      <w:bookmarkStart w:id="0" w:name="_GoBack"/>
+      <w:bookmarkEnd w:id="0"/>
       <w:r>
         <w:rPr>
           <w:noProof/>
@@ -282,57 +296,51 @@
       <w:r>
         <w:t xml:space="preserve">Figure </w:t>
       </w:r>
-      <w:r>
-        <w:fldChar w:fldCharType="begin"/>
-      </w:r>
-      <w:r>
-        <w:instrText xml:space="preserve"> SEQ Figure \* ARABIC </w:instrText>
-      </w:r>
-      <w:r>
-        <w:fldChar w:fldCharType="separate"/>
-      </w:r>
+      <w:fldSimple w:instr=" SEQ Figure \* ARABIC ">
+        <w:r>
+          <w:rPr>
+            <w:noProof/>
+          </w:rPr>
+          <w:t>1</w:t>
+        </w:r>
+      </w:fldSimple>
+      <w:r>
+        <w:t>: Placement of ACLineSegment into a Line (aka Feeder)</w:t>
+      </w:r>
+      <w:r>
+        <w:t xml:space="preserve">. </w:t>
+      </w:r>
+      <w:r>
+        <w:t xml:space="preserve">In </w:t>
+      </w:r>
+      <w:r>
+        <w:t>GridAPPS-D</w:t>
+      </w:r>
+      <w:r>
+        <w:t>, the Line is the EquipmentC</w:t>
+      </w:r>
+      <w:r>
+        <w:t xml:space="preserve">ontainer for all </w:t>
+      </w:r>
+      <w:r>
+        <w:t>power system components and the ConnectivityNodeContainer for all nodes. It also corresponds to one TopologicalIsland. It’s part of a SubGeographicalRegion and GeographicalRegion for proper context with other CIM models. For visualization, ACLineSegment can be drawn from a sequence of PositionPoints associated via Location. The Terminals are free-standing; two of them will “reverse-associate” to the ACLineSegment as ConductingEquipment, and each terminal also has one ConnectivityNode. In RC1, we have a one-to-one association between ConnectityNode and TopologicalNode. The AngleRefTopologicalNode association can be used to identify the swing bus for GridLAB-D. Otherwise, we’re only using the topology classes to facilitate state variables, as described in Figure 11.</w:t>
+      </w:r>
+      <w:r>
+        <w:t xml:space="preserve"> The Terminal:phases attribute is not used; instead, phases will be defined in the ConductingEquipment instances.</w:t>
+      </w:r>
+      <w:r>
+        <w:t xml:space="preserve"> </w:t>
+      </w:r>
+      <w:r>
+        <w:t>The associated BaseVoltage:nominalVoltage attribute is important for many of the classes that don’t have their own rated voltage attributes, for example, EnergyConsumer.</w:t>
+      </w:r>
+    </w:p>
+    <w:p>
       <w:r>
         <w:rPr>
           <w:noProof/>
         </w:rPr>
-        <w:t>1</w:t>
-      </w:r>
-      <w:r>
-        <w:rPr>
-          <w:noProof/>
-        </w:rPr>
-        <w:fldChar w:fldCharType="end"/>
-      </w:r>
-      <w:r>
-        <w:t>: Placement of ACLineSegment into a Line (aka Feeder)</w:t>
-      </w:r>
-      <w:r>
-        <w:t xml:space="preserve">. </w:t>
-      </w:r>
-      <w:r>
-        <w:t>In OSPRREYS, the Line is the EquipmentC</w:t>
-      </w:r>
-      <w:r>
-        <w:t xml:space="preserve">ontainer for all </w:t>
-      </w:r>
-      <w:r>
-        <w:t>power system components and the ConnectivityNodeContainer for all nodes. It also corresponds to one TopologicalIsland. It’s part of a SubGeographicalRegion and GeographicalRegion for proper context with other CIM models. For visualization, ACLineSegment can be drawn from a sequence of PositionPoints associated via Location. The Terminals are free-standing; two of them will “reverse-associate” to the ACLineSegment as ConductingEquipment, and each terminal also has one ConnectivityNode. In RC1, we have a one-to-one association between ConnectityNode and TopologicalNode. The AngleRefTopologicalNode association can be used to identify the swing bus for GridLAB-D. Otherwise, we’re only using the topology classes to facilitate state variables, as described in Figure 11.</w:t>
-      </w:r>
-      <w:r>
-        <w:t xml:space="preserve"> The Terminal:phases attribute is not used; instead, phases will be defined in the ConductingEquipment instances.</w:t>
-      </w:r>
-      <w:r>
-        <w:t xml:space="preserve"> </w:t>
-      </w:r>
-      <w:r>
-        <w:t>The associated BaseVoltage:nominalVoltage attribute is important for many of the classes that don’t have their own rated voltage attributes, for example, EnergyConsumer.</w:t>
-      </w:r>
-    </w:p>
-    <w:p>
-      <w:r>
-        <w:rPr>
-          <w:noProof/>
-        </w:rPr>
+        <w:lastRenderedPageBreak/>
         <w:drawing>
           <wp:inline distT="0" distB="0" distL="0" distR="0" wp14:anchorId="25D01183" wp14:editId="3A3C83F1">
             <wp:extent cx="5943600" cy="5620385"/>
@@ -383,69 +391,57 @@
       <w:r>
         <w:t xml:space="preserve">Figure </w:t>
       </w:r>
-      <w:r>
-        <w:fldChar w:fldCharType="begin"/>
-      </w:r>
-      <w:r>
-        <w:instrText xml:space="preserve"> SEQ Figure \* ARABIC </w:instrText>
-      </w:r>
-      <w:r>
-        <w:fldChar w:fldCharType="separate"/>
-      </w:r>
+      <w:fldSimple w:instr=" SEQ Figure \* ARABIC ">
+        <w:r>
+          <w:rPr>
+            <w:noProof/>
+          </w:rPr>
+          <w:t>2</w:t>
+        </w:r>
+      </w:fldSimple>
+      <w:r>
+        <w:t xml:space="preserve">: </w:t>
+      </w:r>
+      <w:r>
+        <w:t xml:space="preserve">There are four different ways to specify ACLineSegment impedances. In all cases, Conductor:length is required. The first way is to specify </w:t>
+      </w:r>
+      <w:r>
+        <w:t xml:space="preserve">the individual ACLineSegment attributes, which are sequence impedances and admittances, leaving PerLengthImpedance null. The second way is to specify the same attributes on an associated PerLengthSequenceImpedance, in which case the ACLineSegment attributes should be null. The third way is to associate a PerLengthPhaseImpedance, </w:t>
+      </w:r>
+      <w:r>
+        <w:t>leaving the ACLineSegment attributes null. O</w:t>
+      </w:r>
+      <w:r>
+        <w:t xml:space="preserve">nly conductorCount from 1 </w:t>
+      </w:r>
+      <w:r>
+        <w:t>to 3 is supported, and there will be 1, 3 or 6 reverse-associated PhaseImpedanceData instances that define the lower triangle of the Z and Y matrices per unit length</w:t>
+      </w:r>
+      <w:r>
+        <w:t xml:space="preserve">. </w:t>
+      </w:r>
+      <w:r>
+        <w:t xml:space="preserve">The sequenceNumber goes from 1 to N+N*(N-1)/2 in column order. </w:t>
+      </w:r>
+      <w:r>
+        <w:t xml:space="preserve">The fourth way </w:t>
+      </w:r>
+      <w:r>
+        <w:t xml:space="preserve">to specify impedance </w:t>
+      </w:r>
+      <w:r>
+        <w:t>is by wire/cable and spacing data, as described with Figure 10.</w:t>
+      </w:r>
+      <w:r>
+        <w:t xml:space="preserve"> If there are ACLineSegmentPhase instances reverse-associated to the ACLineSegment, then per-phase modeling applies. There are several use cases for ACLineSegmentPhase: 1) single-phase or two-phase primary, 2) low-voltage secondary using phases s1 and s2, 3) associated wire data where the neutral exists, 4) associated wire data where the phase wires are different. It is the application’s responsibility to propagate phasing through terminals to other components, and to identify any miswiring. </w:t>
+      </w:r>
+    </w:p>
+    <w:p>
       <w:r>
         <w:rPr>
           <w:noProof/>
         </w:rPr>
-        <w:t>2</w:t>
-      </w:r>
-      <w:r>
-        <w:rPr>
-          <w:noProof/>
-        </w:rPr>
-        <w:fldChar w:fldCharType="end"/>
-      </w:r>
-      <w:r>
-        <w:t xml:space="preserve">: </w:t>
-      </w:r>
-      <w:r>
-        <w:t xml:space="preserve">There are four different ways to specify ACLineSegment impedances. In all cases, Conductor:length is required. The first way is to specify </w:t>
-      </w:r>
-      <w:r>
-        <w:t xml:space="preserve">the individual ACLineSegment attributes, which are sequence impedances and admittances, leaving PerLengthImpedance null. The second way is to specify the same attributes on an associated PerLengthSequenceImpedance, in which case the ACLineSegment attributes should be null. The third way is to associate a PerLengthPhaseImpedance, </w:t>
-      </w:r>
-      <w:r>
-        <w:t>leaving the ACLineSegment attributes null. O</w:t>
-      </w:r>
-      <w:r>
-        <w:t xml:space="preserve">nly conductorCount from 1 </w:t>
-      </w:r>
-      <w:r>
-        <w:t>to 3 is supported, and there will be 1, 3 or 6 reverse-associated PhaseImpedanceData instances that define the lower triangle of the Z and Y matrices per unit length</w:t>
-      </w:r>
-      <w:r>
-        <w:t xml:space="preserve">. </w:t>
-      </w:r>
-      <w:r>
-        <w:t xml:space="preserve">The sequenceNumber goes from 1 to N+N*(N-1)/2 in column order. </w:t>
-      </w:r>
-      <w:r>
-        <w:t xml:space="preserve">The fourth way </w:t>
-      </w:r>
-      <w:r>
-        <w:t xml:space="preserve">to specify impedance </w:t>
-      </w:r>
-      <w:r>
-        <w:t>is by wire/cable and spacing data, as described with Figure 10.</w:t>
-      </w:r>
-      <w:r>
-        <w:t xml:space="preserve"> If there are ACLineSegmentPhase instances reverse-associated to the ACLineSegment, then per-phase modeling applies. There are several use cases for ACLineSegmentPhase: 1) single-phase or two-phase primary, 2) low-voltage secondary using phases s1 and s2, 3) associated wire data where the neutral exists, 4) associated wire data where the phase wires are different. It is the application’s responsibility to propagate phasing through terminals to other components, and to identify any miswiring. </w:t>
-      </w:r>
-    </w:p>
-    <w:p>
-      <w:r>
-        <w:rPr>
-          <w:noProof/>
-        </w:rPr>
+        <w:lastRenderedPageBreak/>
         <w:drawing>
           <wp:inline distT="0" distB="0" distL="0" distR="0" wp14:anchorId="0798A87E" wp14:editId="29E78289">
             <wp:extent cx="5943600" cy="6407785"/>
@@ -496,52 +492,37 @@
       <w:r>
         <w:t xml:space="preserve">Figure </w:t>
       </w:r>
-      <w:r>
-        <w:fldChar w:fldCharType="begin"/>
-      </w:r>
-      <w:r>
-        <w:instrText xml:space="preserve"> SE</w:instrText>
-      </w:r>
-      <w:r>
-        <w:instrText xml:space="preserve">Q Figure \* ARABIC </w:instrText>
-      </w:r>
-      <w:r>
-        <w:fldChar w:fldCharType="separate"/>
-      </w:r>
+      <w:fldSimple w:instr=" SEQ Figure \* ARABIC ">
+        <w:r>
+          <w:rPr>
+            <w:noProof/>
+          </w:rPr>
+          <w:t>3</w:t>
+        </w:r>
+      </w:fldSimple>
+      <w:r>
+        <w:t xml:space="preserve">: </w:t>
+      </w:r>
+      <w:r>
+        <w:t>The EnergySource is balanced three-phase, representing a transmission system source</w:t>
+      </w:r>
+      <w:r>
+        <w:t xml:space="preserve"> (this is probably not the way we’ll model distributed generation in future versions)</w:t>
+      </w:r>
+      <w:r>
+        <w:t>. The EnergyConsumer is</w:t>
+      </w:r>
+      <w:r>
+        <w:t xml:space="preserve"> a ZIP load, possibly unbalanced, with an associated LoadResponse instance defining the ZIP coefficients. For three-phase delta loads, the phaseConnection is D and the three reverse-associated EnergyConsumerPhase instances will have phase=A for the AB load, phase=B for the BC load and phase=C for the AC load. A three-phase wye load may have either Y or Yn for the phaseConnection. Single-phase and two-phase loads, including secondary loads, should have phaseConnection=I (for individual).</w:t>
+      </w:r>
+    </w:p>
+    <w:p/>
+    <w:p>
       <w:r>
         <w:rPr>
           <w:noProof/>
         </w:rPr>
-        <w:t>3</w:t>
-      </w:r>
-      <w:r>
-        <w:rPr>
-          <w:noProof/>
-        </w:rPr>
-        <w:fldChar w:fldCharType="end"/>
-      </w:r>
-      <w:r>
-        <w:t xml:space="preserve">: </w:t>
-      </w:r>
-      <w:r>
-        <w:t>The EnergySource is balanced three-phase, representing a transmission system source</w:t>
-      </w:r>
-      <w:r>
-        <w:t xml:space="preserve"> (this is probably not the way we’ll model distributed generation in future versions)</w:t>
-      </w:r>
-      <w:r>
-        <w:t>. The EnergyConsumer is</w:t>
-      </w:r>
-      <w:r>
-        <w:t xml:space="preserve"> a ZIP load, possibly unbalanced, with an associated LoadResponse instance defining the ZIP coefficients. For three-phase delta loads, the phaseConnection is D and the three reverse-associated EnergyConsumerPhase instances will have phase=A for the AB load, phase=B for the BC load and phase=C for the AC load. A three-phase wye load may have either Y or Yn for the phaseConnection. Single-phase and two-phase loads, including secondary loads, should have phaseConnection=I (for individual).</w:t>
-      </w:r>
-    </w:p>
-    <w:p/>
-    <w:p>
-      <w:r>
-        <w:rPr>
-          <w:noProof/>
-        </w:rPr>
+        <w:lastRenderedPageBreak/>
         <w:drawing>
           <wp:inline distT="0" distB="0" distL="0" distR="0" wp14:anchorId="285A9476" wp14:editId="24147BD7">
             <wp:extent cx="5943600" cy="3731895"/>
@@ -592,43 +573,31 @@
       <w:r>
         <w:t xml:space="preserve">Figure </w:t>
       </w:r>
-      <w:r>
-        <w:fldChar w:fldCharType="begin"/>
-      </w:r>
-      <w:r>
-        <w:instrText xml:space="preserve"> SEQ Figure \* ARABIC </w:instrText>
-      </w:r>
-      <w:r>
-        <w:fldChar w:fldCharType="separate"/>
-      </w:r>
+      <w:fldSimple w:instr=" SEQ Figure \* ARABIC ">
+        <w:r>
+          <w:rPr>
+            <w:noProof/>
+          </w:rPr>
+          <w:t>4</w:t>
+        </w:r>
+      </w:fldSimple>
+      <w:r>
+        <w:t xml:space="preserve">: </w:t>
+      </w:r>
+      <w:r>
+        <w:t>There are seven different kinds of Switch</w:t>
+      </w:r>
+      <w:r>
+        <w:t xml:space="preserve"> supported in the CIM, and all of them have zero impedance. They would all behave the same in power flow analysis, and all would require many more attributes than are defined in CIM to support protection analysis. The use cases for SwitchPhase include 1) single-phase, two-phase and secondary switches, 2) one or two conductors open in a three-phase switch or 3) transpositions, in which case phaseSide1 and phaseSide2 would be different.</w:t>
+      </w:r>
+    </w:p>
+    <w:p/>
+    <w:p>
       <w:r>
         <w:rPr>
           <w:noProof/>
         </w:rPr>
-        <w:t>4</w:t>
-      </w:r>
-      <w:r>
-        <w:rPr>
-          <w:noProof/>
-        </w:rPr>
-        <w:fldChar w:fldCharType="end"/>
-      </w:r>
-      <w:r>
-        <w:t xml:space="preserve">: </w:t>
-      </w:r>
-      <w:r>
-        <w:t>There are seven different kinds of Switch</w:t>
-      </w:r>
-      <w:r>
-        <w:t xml:space="preserve"> supported in the CIM, and all of them have zero impedance. They would all behave the same in power flow analysis, and all would require many more attributes than are defined in CIM to support protection analysis. The use cases for SwitchPhase include 1) single-phase, two-phase and secondary switches, 2) one or two conductors open in a three-phase switch or 3) transpositions, in which case phaseSide1 and phaseSide2 would be different.</w:t>
-      </w:r>
-    </w:p>
-    <w:p/>
-    <w:p>
-      <w:r>
-        <w:rPr>
-          <w:noProof/>
-        </w:rPr>
+        <w:lastRenderedPageBreak/>
         <w:drawing>
           <wp:inline distT="0" distB="0" distL="0" distR="0" wp14:anchorId="3CB3502A" wp14:editId="7FD07A9E">
             <wp:extent cx="5943600" cy="6809740"/>
@@ -679,55 +648,43 @@
       <w:r>
         <w:t xml:space="preserve">Figure </w:t>
       </w:r>
-      <w:r>
-        <w:fldChar w:fldCharType="begin"/>
-      </w:r>
-      <w:r>
-        <w:instrText xml:space="preserve"> SEQ Figure \* ARABIC </w:instrText>
-      </w:r>
-      <w:r>
-        <w:fldChar w:fldCharType="separate"/>
-      </w:r>
+      <w:fldSimple w:instr=" SEQ Figure \* ARABIC ">
+        <w:r>
+          <w:rPr>
+            <w:noProof/>
+          </w:rPr>
+          <w:t>5</w:t>
+        </w:r>
+      </w:fldSimple>
+      <w:r>
+        <w:t xml:space="preserve">: </w:t>
+      </w:r>
+      <w:r>
+        <w:t xml:space="preserve">On the left, LinearShuntCompensator and LinearShuntCompensatorPhase define capacitor banks, in a way very similar to EnergyConsumer in Figure 3. </w:t>
+      </w:r>
+      <w:r>
+        <w:t xml:space="preserve">The kVAR ratings must be converted to susceptance based on the nominal voltage, nomU. </w:t>
+      </w:r>
+      <w:r>
+        <w:t xml:space="preserve">Note that aVRDelay is really a capacitor control parameter, to be used in conjunction with RegulatingControl on the right-hand side. The RegulatingControl associates to </w:t>
+      </w:r>
+      <w:r>
+        <w:t xml:space="preserve">the controlled capacitor bank via RegulatingCondEq, and </w:t>
+      </w:r>
+      <w:r>
+        <w:t xml:space="preserve">to </w:t>
+      </w:r>
+      <w:r>
+        <w:t>the monitored location via Terminal. There is no support for a PT or CT ratio, so targetDeadband and targetValue have to be in primary volts, amps, vars, etc.</w:t>
+      </w:r>
+    </w:p>
+    <w:p/>
+    <w:p>
       <w:r>
         <w:rPr>
           <w:noProof/>
         </w:rPr>
-        <w:t>5</w:t>
-      </w:r>
-      <w:r>
-        <w:rPr>
-          <w:noProof/>
-        </w:rPr>
-        <w:fldChar w:fldCharType="end"/>
-      </w:r>
-      <w:r>
-        <w:t xml:space="preserve">: </w:t>
-      </w:r>
-      <w:r>
-        <w:t xml:space="preserve">On the left, LinearShuntCompensator and LinearShuntCompensatorPhase define capacitor banks, in a way very similar to EnergyConsumer in Figure 3. </w:t>
-      </w:r>
-      <w:r>
-        <w:t xml:space="preserve">The kVAR ratings must be converted to susceptance based on the nominal voltage, nomU. </w:t>
-      </w:r>
-      <w:r>
-        <w:t xml:space="preserve">Note that aVRDelay is really a capacitor control parameter, to be used in conjunction with RegulatingControl on the right-hand side. The RegulatingControl associates to </w:t>
-      </w:r>
-      <w:r>
-        <w:t xml:space="preserve">the controlled capacitor bank via RegulatingCondEq, and </w:t>
-      </w:r>
-      <w:r>
-        <w:t xml:space="preserve">to </w:t>
-      </w:r>
-      <w:r>
-        <w:t>the monitored location via Terminal. There is no support for a PT or CT ratio, so targetDeadband and targetValue have to be in primary volts, amps, vars, etc.</w:t>
-      </w:r>
-    </w:p>
-    <w:p/>
-    <w:p>
-      <w:r>
-        <w:rPr>
-          <w:noProof/>
-        </w:rPr>
+        <w:lastRenderedPageBreak/>
         <w:drawing>
           <wp:inline distT="0" distB="0" distL="0" distR="0" wp14:anchorId="628A7380" wp14:editId="617EEA6A">
             <wp:extent cx="5943600" cy="7390765"/>
@@ -778,32 +735,23 @@
       <w:r>
         <w:t xml:space="preserve">Figure </w:t>
       </w:r>
-      <w:r>
-        <w:fldChar w:fldCharType="begin"/>
-      </w:r>
-      <w:r>
-        <w:instrText xml:space="preserve"> SEQ Figure \* ARABIC </w:instrText>
-      </w:r>
-      <w:r>
-        <w:fldChar w:fldCharType="separate"/>
-      </w:r>
-      <w:r>
-        <w:rPr>
-          <w:noProof/>
-        </w:rPr>
-        <w:t>6</w:t>
-      </w:r>
-      <w:r>
-        <w:rPr>
-          <w:noProof/>
-        </w:rPr>
-        <w:fldChar w:fldCharType="end"/>
-      </w:r>
+      <w:fldSimple w:instr=" SEQ Figure \* ARABIC ">
+        <w:r>
+          <w:rPr>
+            <w:noProof/>
+          </w:rPr>
+          <w:t>6</w:t>
+        </w:r>
+      </w:fldSimple>
       <w:r>
         <w:t xml:space="preserve">: </w:t>
       </w:r>
       <w:r>
-        <w:t>PowerTransformers may be modeled with or without tanks, and in both cases vectorGroup should be specified according to IEC transformer standards (e.g. Dy1 for many substation transformers). The case without tanks is most suitable for balanced three-phase transformers that won’t reference catalog data; any other case should use tank-level modeling. In the tankless case, each winding will have a PowerTransformerEnd that associates to both a Terminal and a BaseVoltage, and the parent PowerTransformer. The impedance and admittance parameters are defined by reverse-associated TransformerMeshImpedance between each pair of windings, and a reverse-associated TransformerCoreAdmittance for one winding. The units for these are ohms and siemens based on the winding voltage, rather than per-unit.</w:t>
+        <w:t xml:space="preserve">PowerTransformers may be modeled with or without tanks, and in both cases vectorGroup should be specified according to IEC transformer standards (e.g. Dy1 for many substation transformers). The case without tanks is most suitable for balanced three-phase transformers that won’t reference catalog data; any other case should use tank-level modeling. In the tankless case, each winding will have a PowerTransformerEnd that associates to both a Terminal and a BaseVoltage, and the parent PowerTransformer. The impedance and </w:t>
+      </w:r>
+      <w:r>
+        <w:lastRenderedPageBreak/>
+        <w:t>admittance parameters are defined by reverse-associated TransformerMeshImpedance between each pair of windings, and a reverse-associated TransformerCoreAdmittance for one winding. The units for these are ohms and siemens based on the winding voltage, rather than per-unit.</w:t>
       </w:r>
       <w:r>
         <w:t xml:space="preserve"> WindingConnection is similar to PhaseShuntConnectionKind, adding Z and Zn for zig-zag connections and A for autotranformers. If the transformer is unbalanced in any way, then TransformerTankEnd is used instead of PowerTransformerEnd, and then one or more TransformerTanks may be used in the parent PowerTransformer. Some of the use cases are 1) center-tapped secondary, 2) open-delta and 3) EHV transformer banks. Tank-level modeling is also required is using catalog data, as described with Figure 9.</w:t>
@@ -864,55 +812,43 @@
       <w:r>
         <w:t xml:space="preserve">Figure </w:t>
       </w:r>
-      <w:r>
-        <w:fldChar w:fldCharType="begin"/>
-      </w:r>
-      <w:r>
-        <w:instrText xml:space="preserve"> SEQ Figure \* ARABIC </w:instrText>
-      </w:r>
-      <w:r>
-        <w:fldChar w:fldCharType="separate"/>
-      </w:r>
+      <w:fldSimple w:instr=" SEQ Figure \* ARABIC ">
+        <w:r>
+          <w:rPr>
+            <w:noProof/>
+          </w:rPr>
+          <w:t>7</w:t>
+        </w:r>
+      </w:fldSimple>
+      <w:r>
+        <w:t xml:space="preserve">: </w:t>
+      </w:r>
+      <w:r>
+        <w:t xml:space="preserve">A RatioTapChanger can represent a transformer tap changer on the associated TransformerEnd. The RatioTapChanger has some parameters defined in a </w:t>
+      </w:r>
+      <w:r>
+        <w:t>direct</w:t>
+      </w:r>
+      <w:r>
+        <w:t>-associated TapChangerControl</w:t>
+      </w:r>
+      <w:r>
+        <w:t xml:space="preserve">, which inherits from RegulatingControl some of the same attributes used in capacitor controls (Figure 5). </w:t>
+      </w:r>
+      <w:r>
+        <w:t>Therefore, a line voltage regulator in CIM includes a PowerTransformer, a RatioTapChanger, and a TapChangerControl.</w:t>
+      </w:r>
+      <w:r>
+        <w:t xml:space="preserve"> The CT and PT parameters of a voltage regulator can only be described via the AssetInfo mechanism, described with Figure 8.</w:t>
+      </w:r>
+    </w:p>
+    <w:p/>
+    <w:p>
       <w:r>
         <w:rPr>
           <w:noProof/>
         </w:rPr>
-        <w:t>7</w:t>
-      </w:r>
-      <w:r>
-        <w:rPr>
-          <w:noProof/>
-        </w:rPr>
-        <w:fldChar w:fldCharType="end"/>
-      </w:r>
-      <w:r>
-        <w:t xml:space="preserve">: </w:t>
-      </w:r>
-      <w:r>
-        <w:t xml:space="preserve">A RatioTapChanger can represent a transformer tap changer on the associated TransformerEnd. The RatioTapChanger has some parameters defined in a </w:t>
-      </w:r>
-      <w:r>
-        <w:t>direct</w:t>
-      </w:r>
-      <w:r>
-        <w:t>-associated TapChangerControl</w:t>
-      </w:r>
-      <w:r>
-        <w:t xml:space="preserve">, which inherits from RegulatingControl some of the same attributes used in capacitor controls (Figure 5). </w:t>
-      </w:r>
-      <w:r>
-        <w:t>Therefore, a line voltage regulator in CIM includes a PowerTransformer, a RatioTapChanger, and a TapChangerControl.</w:t>
-      </w:r>
-      <w:r>
-        <w:t xml:space="preserve"> The CT and PT parameters of a voltage regulator can only be described via the AssetInfo mechanism, described with Figure 8.</w:t>
-      </w:r>
-    </w:p>
-    <w:p/>
-    <w:p>
-      <w:r>
-        <w:rPr>
-          <w:noProof/>
-        </w:rPr>
+        <w:lastRenderedPageBreak/>
         <w:drawing>
           <wp:inline distT="0" distB="0" distL="0" distR="0" wp14:anchorId="6A53E5FE" wp14:editId="2FAB2994">
             <wp:extent cx="5943600" cy="6188075"/>
@@ -963,40 +899,28 @@
       <w:r>
         <w:t xml:space="preserve">Figure </w:t>
       </w:r>
-      <w:r>
-        <w:fldChar w:fldCharType="begin"/>
-      </w:r>
-      <w:r>
-        <w:instrText xml:space="preserve"> SEQ Figure \* ARABIC </w:instrText>
-      </w:r>
-      <w:r>
-        <w:fldChar w:fldCharType="separate"/>
-      </w:r>
+      <w:fldSimple w:instr=" SEQ Figure \* ARABIC ">
+        <w:r>
+          <w:rPr>
+            <w:noProof/>
+          </w:rPr>
+          <w:t>8</w:t>
+        </w:r>
+      </w:fldSimple>
+      <w:r>
+        <w:t xml:space="preserve">: </w:t>
+      </w:r>
+      <w:r>
+        <w:t>Many distribution software packages use the concept of catalog data, aka library data, especially for lines and transformers. We use the Asset and AssetInfo packages to implement this in CIM. Here, the TapChangerInfo class includes the CT rating, CT ratio and PT ratio parameters needed for line drop compensator settings in voltage regulators. Catalog data is a one-to-many, and sometimes a many-to-many, relationship. For these lookups, we create an Asset instance that has one association to AssetInfo, and one-to-many associations to PowerSystemResources. In this case, many TapChangers can share the same TapChangerInfo data, which saves space and provides consistency.</w:t>
+      </w:r>
+    </w:p>
+    <w:p/>
+    <w:p>
       <w:r>
         <w:rPr>
           <w:noProof/>
         </w:rPr>
-        <w:t>8</w:t>
-      </w:r>
-      <w:r>
-        <w:rPr>
-          <w:noProof/>
-        </w:rPr>
-        <w:fldChar w:fldCharType="end"/>
-      </w:r>
-      <w:r>
-        <w:t xml:space="preserve">: </w:t>
-      </w:r>
-      <w:r>
-        <w:t>Many distribution software packages use the concept of catalog data, aka library data, especially for lines and transformers. We use the Asset and AssetInfo packages to implement this in CIM. Here, the TapChangerInfo class includes the CT rating, CT ratio and PT ratio parameters needed for line drop compensator settings in voltage regulators. Catalog data is a one-to-many, and sometimes a many-to-many, relationship. For these lookups, we create an Asset instance that has one association to AssetInfo, and one-to-many associations to PowerSystemResources. In this case, many TapChangers can share the same TapChangerInfo data, which saves space and provides consistency.</w:t>
-      </w:r>
-    </w:p>
-    <w:p/>
-    <w:p>
-      <w:r>
-        <w:rPr>
-          <w:noProof/>
-        </w:rPr>
+        <w:lastRenderedPageBreak/>
         <w:drawing>
           <wp:inline distT="0" distB="0" distL="0" distR="0" wp14:anchorId="5466D740" wp14:editId="085C8CD8">
             <wp:extent cx="5943600" cy="5415915"/>
@@ -1047,49 +971,37 @@
       <w:r>
         <w:t xml:space="preserve">Figure </w:t>
       </w:r>
-      <w:r>
-        <w:fldChar w:fldCharType="begin"/>
-      </w:r>
-      <w:r>
-        <w:instrText xml:space="preserve"> SEQ Figure \* ARABIC </w:instrText>
-      </w:r>
-      <w:r>
-        <w:fldChar w:fldCharType="separate"/>
-      </w:r>
+      <w:fldSimple w:instr=" SEQ Figure \* ARABIC ">
+        <w:r>
+          <w:rPr>
+            <w:noProof/>
+          </w:rPr>
+          <w:t>9</w:t>
+        </w:r>
+      </w:fldSimple>
+      <w:r>
+        <w:t xml:space="preserve">: </w:t>
+      </w:r>
+      <w:r>
+        <w:t xml:space="preserve">The catalog mechanism for transformers will associate a TransformerTank (Figure 6) with TransformerTankInfo (here), via the one-to-many mechanism described in Figure 8. The PowerTransformerInfo collects TransformerTankInfo by reverse association, but </w:t>
+      </w:r>
+      <w:r>
+        <w:t xml:space="preserve">it does not link with </w:t>
+      </w:r>
+      <w:r>
+        <w:t>PowerTransformer</w:t>
+      </w:r>
+      <w:r>
+        <w:t>. In other words, the physical tanks are cataloged because transformer testing is done on tanks. One possible use for PowerTransformerInfo is to help organize the catalog. It’s important that TransformerEndInfo:endNumber (here) properly match the TransformerEnd:endNumber (Figure 6). The shunt admittances are defined by NoLoadTest on a winding / end, usually just one such test. The impedances are defined by a set of ShortCircuitTests; one winding / end will be energized, and one or more of the others will be grounded in these tests.</w:t>
+      </w:r>
+    </w:p>
+    <w:p/>
+    <w:p>
       <w:r>
         <w:rPr>
           <w:noProof/>
         </w:rPr>
-        <w:t>9</w:t>
-      </w:r>
-      <w:r>
-        <w:rPr>
-          <w:noProof/>
-        </w:rPr>
-        <w:fldChar w:fldCharType="end"/>
-      </w:r>
-      <w:r>
-        <w:t xml:space="preserve">: </w:t>
-      </w:r>
-      <w:r>
-        <w:t xml:space="preserve">The catalog mechanism for transformers will associate a TransformerTank (Figure 6) with TransformerTankInfo (here), via the one-to-many mechanism described in Figure 8. The PowerTransformerInfo collects TransformerTankInfo by reverse association, but </w:t>
-      </w:r>
-      <w:r>
-        <w:t xml:space="preserve">it does not link with </w:t>
-      </w:r>
-      <w:r>
-        <w:t>PowerTransformer</w:t>
-      </w:r>
-      <w:r>
-        <w:t>. In other words, the physical tanks are cataloged because transformer testing is done on tanks. One possible use for PowerTransformerInfo is to help organize the catalog. It’s important that TransformerEndInfo:endNumber (here) properly match the TransformerEnd:endNumber (Figure 6). The shunt admittances are defined by NoLoadTest on a winding / end, usually just one such test. The impedances are defined by a set of ShortCircuitTests; one winding / end will be energized, and one or more of the others will be grounded in these tests.</w:t>
-      </w:r>
-    </w:p>
-    <w:p/>
-    <w:p>
-      <w:r>
-        <w:rPr>
-          <w:noProof/>
-        </w:rPr>
+        <w:lastRenderedPageBreak/>
         <w:drawing>
           <wp:inline distT="0" distB="0" distL="0" distR="0" wp14:anchorId="6193DEBB" wp14:editId="00D4A8D8">
             <wp:extent cx="5943600" cy="6155055"/>
@@ -1140,43 +1052,31 @@
       <w:r>
         <w:t xml:space="preserve">Figure </w:t>
       </w:r>
-      <w:r>
-        <w:fldChar w:fldCharType="begin"/>
-      </w:r>
-      <w:r>
-        <w:instrText xml:space="preserve"> SEQ Figure \* ARABIC </w:instrText>
-      </w:r>
-      <w:r>
-        <w:fldChar w:fldCharType="separate"/>
-      </w:r>
+      <w:fldSimple w:instr=" SEQ Figure \* ARABIC ">
+        <w:r>
+          <w:rPr>
+            <w:noProof/>
+          </w:rPr>
+          <w:t>10</w:t>
+        </w:r>
+      </w:fldSimple>
+      <w:r>
+        <w:t xml:space="preserve">: </w:t>
+      </w:r>
+      <w:r>
+        <w:t xml:space="preserve">The catalog / library mechanism for ACLineSegment will have a WireSpacingInfo associated as in Figure 9. This will indicate whether the line is overhead or underground. phaseWireCount and phaseWireSpacing define optional bundling, so these will be 1 and 0 for distribution. The number of phase and neutral conductors is actually defined by the number of reverse-associated WirePosition instances. For example, a three-phase line with </w:t>
+      </w:r>
+      <w:r>
+        <w:t>neutral would have four of them, with phase = A, B, C and N. On the right-hand side, concrete classes OverheadWireInfo, TapeShieldCableInfo and ConcentricNeutralCableInfo may be associated (as in Figure 9) to either ACLineSegment or ACLineSegmentPhase. The association to ACLineSegment only applies for three-conductor, three-phase lines all using the same wire data, or to supply just the ratedCurrent attribute. All other use cases would associate to ACLineSegmentPhase. It’s the application’s responsibility to calculate impedances from this data. In particular, soil resistivity and dielectric constants are not included in the CIM. Typical dielectric constant values might be defined for each WireInsulationKind.</w:t>
+      </w:r>
+    </w:p>
+    <w:p/>
+    <w:p>
       <w:r>
         <w:rPr>
           <w:noProof/>
         </w:rPr>
-        <w:t>10</w:t>
-      </w:r>
-      <w:r>
-        <w:rPr>
-          <w:noProof/>
-        </w:rPr>
-        <w:fldChar w:fldCharType="end"/>
-      </w:r>
-      <w:r>
-        <w:t xml:space="preserve">: </w:t>
-      </w:r>
-      <w:r>
-        <w:t xml:space="preserve">The catalog / library mechanism for ACLineSegment will have a WireSpacingInfo associated as in Figure 9. This will indicate whether the line is overhead or underground. phaseWireCount and phaseWireSpacing define optional bundling, so these will be 1 and 0 for distribution. The number of phase and neutral conductors is actually defined by the number of reverse-associated WirePosition instances. For example, a three-phase line with </w:t>
-      </w:r>
-      <w:r>
-        <w:t>neutral would have four of them, with phase = A, B, C and N. On the right-hand side, concrete classes OverheadWireInfo, TapeShieldCableInfo and ConcentricNeutralCableInfo may be associated (as in Figure 9) to either ACLineSegment or ACLineSegmentPhase. The association to ACLineSegment only applies for three-conductor, three-phase lines all using the same wire data, or to supply just the ratedCurrent attribute. All other use cases would associate to ACLineSegmentPhase. It’s the application’s responsibility to calculate impedances from this data. In particular, soil resistivity and dielectric constants are not included in the CIM. Typical dielectric constant values might be defined for each WireInsulationKind.</w:t>
-      </w:r>
-    </w:p>
-    <w:p/>
-    <w:p>
-      <w:r>
-        <w:rPr>
-          <w:noProof/>
-        </w:rPr>
+        <w:lastRenderedPageBreak/>
         <w:drawing>
           <wp:inline distT="0" distB="0" distL="0" distR="0" wp14:anchorId="795E1213" wp14:editId="28E8582B">
             <wp:extent cx="5943600" cy="5495290"/>
@@ -1227,32 +1127,25 @@
       <w:r>
         <w:t xml:space="preserve">Figure </w:t>
       </w:r>
-      <w:r>
-        <w:fldChar w:fldCharType="begin"/>
-      </w:r>
-      <w:r>
-        <w:instrText xml:space="preserve"> SEQ Figure \* ARABIC </w:instrText>
-      </w:r>
-      <w:r>
-        <w:fldChar w:fldCharType="separate"/>
-      </w:r>
-      <w:r>
-        <w:rPr>
-          <w:noProof/>
-        </w:rPr>
-        <w:t>11</w:t>
-      </w:r>
-      <w:r>
-        <w:rPr>
-          <w:noProof/>
-        </w:rPr>
-        <w:fldChar w:fldCharType="end"/>
-      </w:r>
+      <w:fldSimple w:instr=" SEQ Figure \* ARABIC ">
+        <w:r>
+          <w:rPr>
+            <w:noProof/>
+          </w:rPr>
+          <w:t>11</w:t>
+        </w:r>
+      </w:fldSimple>
       <w:r>
         <w:t xml:space="preserve">: </w:t>
       </w:r>
       <w:r>
-        <w:t>The CIM state variables package might be used to mimic sensor locations and values on the distribution system. Voltages are measured on TopologicalNodes, power flows are measured at Terminals, step positions are measured on TapChangers, status is measured on ConductingEquipment, and on/off state is measured on ShuntCompensators. The “injections” have been included here, but there may not be a use case for them in distribution. On the other hand, we would need an SvCurrent, which was probably not included in the CIM because of its transmission system heritage. Attributes for sensor characteristics would also have to be added in future versions of OSPRREYS.</w:t>
+        <w:t xml:space="preserve">The CIM state variables package might be used to mimic sensor locations and values on the distribution system. Voltages are measured on TopologicalNodes, power flows are measured at Terminals, step positions are measured on TapChangers, status is measured on ConductingEquipment, and on/off state is measured on ShuntCompensators. The “injections” have been included here, but there may not be a use case for them in distribution. On the other hand, we would need an SvCurrent, which was probably not included in the CIM because of its transmission system heritage. Attributes for sensor characteristics would also have to be added in future versions of </w:t>
+      </w:r>
+      <w:r>
+        <w:t>GridAPPS-D</w:t>
+      </w:r>
+      <w:r>
+        <w:t>.</w:t>
       </w:r>
     </w:p>
     <w:p>
@@ -1343,6 +1236,7 @@
         <w:pStyle w:val="Heading2"/>
       </w:pPr>
       <w:r>
+        <w:lastRenderedPageBreak/>
         <w:t>CIM Profile in CIMTool</w:t>
       </w:r>
     </w:p>
@@ -1624,6 +1518,7 @@
         <w:rPr>
           <w:noProof/>
         </w:rPr>
+        <w:lastRenderedPageBreak/>
         <w:drawing>
           <wp:inline distT="0" distB="0" distL="0" distR="0" wp14:anchorId="2B00ABF1" wp14:editId="176339BE">
             <wp:extent cx="5943600" cy="3381375"/>
@@ -1677,27 +1572,14 @@
       <w:r>
         <w:t xml:space="preserve">Figure </w:t>
       </w:r>
-      <w:r>
-        <w:fldChar w:fldCharType="begin"/>
-      </w:r>
-      <w:r>
-        <w:instrText xml:space="preserve"> SEQ Figure \* ARABIC </w:instrText>
-      </w:r>
-      <w:r>
-        <w:fldChar w:fldCharType="separate"/>
-      </w:r>
-      <w:r>
-        <w:rPr>
-          <w:noProof/>
-        </w:rPr>
-        <w:t>12</w:t>
-      </w:r>
-      <w:r>
-        <w:rPr>
-          <w:noProof/>
-        </w:rPr>
-        <w:fldChar w:fldCharType="end"/>
-      </w:r>
+      <w:fldSimple w:instr=" SEQ Figure \* ARABIC ">
+        <w:r>
+          <w:rPr>
+            <w:noProof/>
+          </w:rPr>
+          <w:t>12</w:t>
+        </w:r>
+      </w:fldSimple>
       <w:r>
         <w:t>: Profiling TapChangerControl in CIMTool; the inherited RegulatingCondEq is not included.</w:t>
       </w:r>
@@ -1979,6 +1861,7 @@
         <w:rPr>
           <w:b/>
         </w:rPr>
+        <w:lastRenderedPageBreak/>
         <w:t>Switch</w:t>
       </w:r>
       <w:r>
@@ -2099,12 +1982,7 @@
         </w:numPr>
       </w:pPr>
       <w:r>
-        <w:t>The ToTransformerEnd association in Figure 6 is one-to-many, so CIMTool did not export it to SQL. Rather than create a join table, a ToTransformerEnd attribute was added to TransformerMeshImpedance.  This supports only one-to-one association, which is justified because the one-to-many case is very rare, and GridLAB-D cannot model transformers having the one-to-many association. This restriction may be removed in future versions having</w:t>
-      </w:r>
-      <w:bookmarkStart w:id="0" w:name="_GoBack"/>
-      <w:bookmarkEnd w:id="0"/>
-      <w:r>
-        <w:t xml:space="preserve"> a semantic or graph database.</w:t>
+        <w:t>The ToTransformerEnd association in Figure 6 is one-to-many, so CIMTool did not export it to SQL. Rather than create a join table, a ToTransformerEnd attribute was added to TransformerMeshImpedance.  This supports only one-to-one association, which is justified because the one-to-many case is very rare, and GridLAB-D cannot model transformers having the one-to-many association. This restriction may be removed in future versions having a semantic or graph database.</w:t>
       </w:r>
     </w:p>
     <w:p>
@@ -2175,7 +2053,21 @@
           <w:b/>
           <w:color w:val="FF0000"/>
         </w:rPr>
-        <w:t>re-create the OSPRREYS database in MySQL</w:t>
+        <w:t xml:space="preserve">re-create the </w:t>
+      </w:r>
+      <w:r>
+        <w:rPr>
+          <w:b/>
+          <w:color w:val="FF0000"/>
+        </w:rPr>
+        <w:t>GridAPPS-D</w:t>
+      </w:r>
+      <w:r>
+        <w:rPr>
+          <w:b/>
+          <w:color w:val="FF0000"/>
+        </w:rPr>
+        <w:t xml:space="preserve"> database in MySQL</w:t>
       </w:r>
       <w:r>
         <w:t xml:space="preserve">, incorporate </w:t>
@@ -2203,7 +2095,7 @@
 </file>
 
 <file path=word/endnotes.xml><?xml version="1.0" encoding="utf-8"?>
-<w:endnotes xmlns:wpc="http://schemas.microsoft.com/office/word/2010/wordprocessingCanvas" xmlns:mo="http://schemas.microsoft.com/office/mac/office/2008/main" xmlns:mc="http://schemas.openxmlformats.org/markup-compatibility/2006" xmlns:mv="urn:schemas-microsoft-com:mac:vml" xmlns:o="urn:schemas-microsoft-com:office:office" xmlns:r="http://schemas.openxmlformats.org/officeDocument/2006/relationships" xmlns:m="http://schemas.openxmlformats.org/officeDocument/2006/math" xmlns:v="urn:schemas-microsoft-com:vml" xmlns:wp14="http://schemas.microsoft.com/office/word/2010/wordprocessingDrawing" xmlns:wp="http://schemas.openxmlformats.org/drawingml/2006/wordprocessingDrawing" xmlns:w10="urn:schemas-microsoft-com:office:word" xmlns:w="http://schemas.openxmlformats.org/wordprocessingml/2006/main" xmlns:w14="http://schemas.microsoft.com/office/word/2010/wordml" xmlns:wpg="http://schemas.microsoft.com/office/word/2010/wordprocessingGroup" xmlns:wpi="http://schemas.microsoft.com/office/word/2010/wordprocessingInk" xmlns:wne="http://schemas.microsoft.com/office/word/2006/wordml" xmlns:wps="http://schemas.microsoft.com/office/word/2010/wordprocessingShape" mc:Ignorable="w14 wp14">
+<w:endnotes xmlns:wpc="http://schemas.microsoft.com/office/word/2010/wordprocessingCanvas" xmlns:cx="http://schemas.microsoft.com/office/drawing/2014/chartex" xmlns:cx1="http://schemas.microsoft.com/office/drawing/2015/9/8/chartex" xmlns:cx2="http://schemas.microsoft.com/office/drawing/2015/10/21/chartex" xmlns:cx3="http://schemas.microsoft.com/office/drawing/2016/5/9/chartex" xmlns:cx4="http://schemas.microsoft.com/office/drawing/2016/5/10/chartex" xmlns:cx5="http://schemas.microsoft.com/office/drawing/2016/5/11/chartex" xmlns:mc="http://schemas.openxmlformats.org/markup-compatibility/2006" xmlns:o="urn:schemas-microsoft-com:office:office" xmlns:r="http://schemas.openxmlformats.org/officeDocument/2006/relationships" xmlns:m="http://schemas.openxmlformats.org/officeDocument/2006/math" xmlns:v="urn:schemas-microsoft-com:vml" xmlns:wp14="http://schemas.microsoft.com/office/word/2010/wordprocessingDrawing" xmlns:wp="http://schemas.openxmlformats.org/drawingml/2006/wordprocessingDrawing" xmlns:w10="urn:schemas-microsoft-com:office:word" xmlns:w="http://schemas.openxmlformats.org/wordprocessingml/2006/main" xmlns:w14="http://schemas.microsoft.com/office/word/2010/wordml" xmlns:w15="http://schemas.microsoft.com/office/word/2012/wordml" xmlns:w16se="http://schemas.microsoft.com/office/word/2015/wordml/symex" xmlns:wpg="http://schemas.microsoft.com/office/word/2010/wordprocessingGroup" xmlns:wpi="http://schemas.microsoft.com/office/word/2010/wordprocessingInk" xmlns:wne="http://schemas.microsoft.com/office/word/2006/wordml" xmlns:wps="http://schemas.microsoft.com/office/word/2010/wordprocessingShape" mc:Ignorable="w14 w15 w16se wp14">
   <w:endnote w:type="separator" w:id="-1">
     <w:p>
       <w:r>
@@ -2222,7 +2114,7 @@
 </file>
 
 <file path=word/footer1.xml><?xml version="1.0" encoding="utf-8"?>
-<w:ftr xmlns:wpc="http://schemas.microsoft.com/office/word/2010/wordprocessingCanvas" xmlns:mo="http://schemas.microsoft.com/office/mac/office/2008/main" xmlns:mc="http://schemas.openxmlformats.org/markup-compatibility/2006" xmlns:mv="urn:schemas-microsoft-com:mac:vml" xmlns:o="urn:schemas-microsoft-com:office:office" xmlns:r="http://schemas.openxmlformats.org/officeDocument/2006/relationships" xmlns:m="http://schemas.openxmlformats.org/officeDocument/2006/math" xmlns:v="urn:schemas-microsoft-com:vml" xmlns:wp14="http://schemas.microsoft.com/office/word/2010/wordprocessingDrawing" xmlns:wp="http://schemas.openxmlformats.org/drawingml/2006/wordprocessingDrawing" xmlns:w10="urn:schemas-microsoft-com:office:word" xmlns:w="http://schemas.openxmlformats.org/wordprocessingml/2006/main" xmlns:w14="http://schemas.microsoft.com/office/word/2010/wordml" xmlns:wpg="http://schemas.microsoft.com/office/word/2010/wordprocessingGroup" xmlns:wpi="http://schemas.microsoft.com/office/word/2010/wordprocessingInk" xmlns:wne="http://schemas.microsoft.com/office/word/2006/wordml" xmlns:wps="http://schemas.microsoft.com/office/word/2010/wordprocessingShape" mc:Ignorable="w14 wp14">
+<w:ftr xmlns:wpc="http://schemas.microsoft.com/office/word/2010/wordprocessingCanvas" xmlns:cx="http://schemas.microsoft.com/office/drawing/2014/chartex" xmlns:cx1="http://schemas.microsoft.com/office/drawing/2015/9/8/chartex" xmlns:cx2="http://schemas.microsoft.com/office/drawing/2015/10/21/chartex" xmlns:cx3="http://schemas.microsoft.com/office/drawing/2016/5/9/chartex" xmlns:cx4="http://schemas.microsoft.com/office/drawing/2016/5/10/chartex" xmlns:cx5="http://schemas.microsoft.com/office/drawing/2016/5/11/chartex" xmlns:mc="http://schemas.openxmlformats.org/markup-compatibility/2006" xmlns:o="urn:schemas-microsoft-com:office:office" xmlns:r="http://schemas.openxmlformats.org/officeDocument/2006/relationships" xmlns:m="http://schemas.openxmlformats.org/officeDocument/2006/math" xmlns:v="urn:schemas-microsoft-com:vml" xmlns:wp14="http://schemas.microsoft.com/office/word/2010/wordprocessingDrawing" xmlns:wp="http://schemas.openxmlformats.org/drawingml/2006/wordprocessingDrawing" xmlns:w10="urn:schemas-microsoft-com:office:word" xmlns:w="http://schemas.openxmlformats.org/wordprocessingml/2006/main" xmlns:w14="http://schemas.microsoft.com/office/word/2010/wordml" xmlns:w15="http://schemas.microsoft.com/office/word/2012/wordml" xmlns:w16se="http://schemas.microsoft.com/office/word/2015/wordml/symex" xmlns:wpg="http://schemas.microsoft.com/office/word/2010/wordprocessingGroup" xmlns:wpi="http://schemas.microsoft.com/office/word/2010/wordprocessingInk" xmlns:wne="http://schemas.microsoft.com/office/word/2006/wordml" xmlns:wps="http://schemas.microsoft.com/office/word/2010/wordprocessingShape" mc:Ignorable="w14 w15 w16se wp14">
   <w:p>
     <w:pPr>
       <w:pStyle w:val="Footer"/>
@@ -2260,7 +2152,7 @@
 </file>
 
 <file path=word/footer2.xml><?xml version="1.0" encoding="utf-8"?>
-<w:ftr xmlns:wpc="http://schemas.microsoft.com/office/word/2010/wordprocessingCanvas" xmlns:mo="http://schemas.microsoft.com/office/mac/office/2008/main" xmlns:mc="http://schemas.openxmlformats.org/markup-compatibility/2006" xmlns:mv="urn:schemas-microsoft-com:mac:vml" xmlns:o="urn:schemas-microsoft-com:office:office" xmlns:r="http://schemas.openxmlformats.org/officeDocument/2006/relationships" xmlns:m="http://schemas.openxmlformats.org/officeDocument/2006/math" xmlns:v="urn:schemas-microsoft-com:vml" xmlns:wp14="http://schemas.microsoft.com/office/word/2010/wordprocessingDrawing" xmlns:wp="http://schemas.openxmlformats.org/drawingml/2006/wordprocessingDrawing" xmlns:w10="urn:schemas-microsoft-com:office:word" xmlns:w="http://schemas.openxmlformats.org/wordprocessingml/2006/main" xmlns:w14="http://schemas.microsoft.com/office/word/2010/wordml" xmlns:wpg="http://schemas.microsoft.com/office/word/2010/wordprocessingGroup" xmlns:wpi="http://schemas.microsoft.com/office/word/2010/wordprocessingInk" xmlns:wne="http://schemas.microsoft.com/office/word/2006/wordml" xmlns:wps="http://schemas.microsoft.com/office/word/2010/wordprocessingShape" mc:Ignorable="w14 wp14">
+<w:ftr xmlns:wpc="http://schemas.microsoft.com/office/word/2010/wordprocessingCanvas" xmlns:cx="http://schemas.microsoft.com/office/drawing/2014/chartex" xmlns:cx1="http://schemas.microsoft.com/office/drawing/2015/9/8/chartex" xmlns:cx2="http://schemas.microsoft.com/office/drawing/2015/10/21/chartex" xmlns:cx3="http://schemas.microsoft.com/office/drawing/2016/5/9/chartex" xmlns:cx4="http://schemas.microsoft.com/office/drawing/2016/5/10/chartex" xmlns:cx5="http://schemas.microsoft.com/office/drawing/2016/5/11/chartex" xmlns:mc="http://schemas.openxmlformats.org/markup-compatibility/2006" xmlns:o="urn:schemas-microsoft-com:office:office" xmlns:r="http://schemas.openxmlformats.org/officeDocument/2006/relationships" xmlns:m="http://schemas.openxmlformats.org/officeDocument/2006/math" xmlns:v="urn:schemas-microsoft-com:vml" xmlns:wp14="http://schemas.microsoft.com/office/word/2010/wordprocessingDrawing" xmlns:wp="http://schemas.openxmlformats.org/drawingml/2006/wordprocessingDrawing" xmlns:w10="urn:schemas-microsoft-com:office:word" xmlns:w="http://schemas.openxmlformats.org/wordprocessingml/2006/main" xmlns:w14="http://schemas.microsoft.com/office/word/2010/wordml" xmlns:w15="http://schemas.microsoft.com/office/word/2012/wordml" xmlns:w16se="http://schemas.microsoft.com/office/word/2015/wordml/symex" xmlns:wpg="http://schemas.microsoft.com/office/word/2010/wordprocessingGroup" xmlns:wpi="http://schemas.microsoft.com/office/word/2010/wordprocessingInk" xmlns:wne="http://schemas.microsoft.com/office/word/2006/wordml" xmlns:wps="http://schemas.microsoft.com/office/word/2010/wordprocessingShape" mc:Ignorable="w14 w15 w16se wp14">
   <w:p>
     <w:pPr>
       <w:pStyle w:val="Footer"/>
@@ -2292,7 +2184,7 @@
         <w:rStyle w:val="PageNumber"/>
         <w:noProof/>
       </w:rPr>
-      <w:t>1</w:t>
+      <w:t>2</w:t>
     </w:r>
     <w:r>
       <w:rPr>
@@ -2311,7 +2203,7 @@
 </file>
 
 <file path=word/footnotes.xml><?xml version="1.0" encoding="utf-8"?>
-<w:footnotes xmlns:wpc="http://schemas.microsoft.com/office/word/2010/wordprocessingCanvas" xmlns:mo="http://schemas.microsoft.com/office/mac/office/2008/main" xmlns:mc="http://schemas.openxmlformats.org/markup-compatibility/2006" xmlns:mv="urn:schemas-microsoft-com:mac:vml" xmlns:o="urn:schemas-microsoft-com:office:office" xmlns:r="http://schemas.openxmlformats.org/officeDocument/2006/relationships" xmlns:m="http://schemas.openxmlformats.org/officeDocument/2006/math" xmlns:v="urn:schemas-microsoft-com:vml" xmlns:wp14="http://schemas.microsoft.com/office/word/2010/wordprocessingDrawing" xmlns:wp="http://schemas.openxmlformats.org/drawingml/2006/wordprocessingDrawing" xmlns:w10="urn:schemas-microsoft-com:office:word" xmlns:w="http://schemas.openxmlformats.org/wordprocessingml/2006/main" xmlns:w14="http://schemas.microsoft.com/office/word/2010/wordml" xmlns:wpg="http://schemas.microsoft.com/office/word/2010/wordprocessingGroup" xmlns:wpi="http://schemas.microsoft.com/office/word/2010/wordprocessingInk" xmlns:wne="http://schemas.microsoft.com/office/word/2006/wordml" xmlns:wps="http://schemas.microsoft.com/office/word/2010/wordprocessingShape" mc:Ignorable="w14 wp14">
+<w:footnotes xmlns:wpc="http://schemas.microsoft.com/office/word/2010/wordprocessingCanvas" xmlns:cx="http://schemas.microsoft.com/office/drawing/2014/chartex" xmlns:cx1="http://schemas.microsoft.com/office/drawing/2015/9/8/chartex" xmlns:cx2="http://schemas.microsoft.com/office/drawing/2015/10/21/chartex" xmlns:cx3="http://schemas.microsoft.com/office/drawing/2016/5/9/chartex" xmlns:cx4="http://schemas.microsoft.com/office/drawing/2016/5/10/chartex" xmlns:cx5="http://schemas.microsoft.com/office/drawing/2016/5/11/chartex" xmlns:mc="http://schemas.openxmlformats.org/markup-compatibility/2006" xmlns:o="urn:schemas-microsoft-com:office:office" xmlns:r="http://schemas.openxmlformats.org/officeDocument/2006/relationships" xmlns:m="http://schemas.openxmlformats.org/officeDocument/2006/math" xmlns:v="urn:schemas-microsoft-com:vml" xmlns:wp14="http://schemas.microsoft.com/office/word/2010/wordprocessingDrawing" xmlns:wp="http://schemas.openxmlformats.org/drawingml/2006/wordprocessingDrawing" xmlns:w10="urn:schemas-microsoft-com:office:word" xmlns:w="http://schemas.openxmlformats.org/wordprocessingml/2006/main" xmlns:w14="http://schemas.microsoft.com/office/word/2010/wordml" xmlns:w15="http://schemas.microsoft.com/office/word/2012/wordml" xmlns:w16se="http://schemas.microsoft.com/office/word/2015/wordml/symex" xmlns:wpg="http://schemas.microsoft.com/office/word/2010/wordprocessingGroup" xmlns:wpi="http://schemas.microsoft.com/office/word/2010/wordprocessingInk" xmlns:wne="http://schemas.microsoft.com/office/word/2006/wordml" xmlns:wps="http://schemas.microsoft.com/office/word/2010/wordprocessingShape" mc:Ignorable="w14 w15 w16se wp14">
   <w:footnote w:type="separator" w:id="-1">
     <w:p>
       <w:r>
@@ -2323,6 +2215,22 @@
     <w:p>
       <w:r>
         <w:continuationSeparator/>
+      </w:r>
+    </w:p>
+  </w:footnote>
+  <w:footnote w:id="1">
+    <w:p>
+      <w:pPr>
+        <w:pStyle w:val="FootnoteText"/>
+      </w:pPr>
+      <w:r>
+        <w:rPr>
+          <w:rStyle w:val="FootnoteReference"/>
+        </w:rPr>
+        <w:footnoteRef/>
+      </w:r>
+      <w:r>
+        <w:t xml:space="preserve"> OSPRREYS is an older name for GridAPPS-D</w:t>
       </w:r>
     </w:p>
   </w:footnote>
@@ -2330,8 +2238,8 @@
 </file>
 
 <file path=word/numbering.xml><?xml version="1.0" encoding="utf-8"?>
-<w:numbering xmlns:wpc="http://schemas.microsoft.com/office/word/2010/wordprocessingCanvas" xmlns:mo="http://schemas.microsoft.com/office/mac/office/2008/main" xmlns:mc="http://schemas.openxmlformats.org/markup-compatibility/2006" xmlns:mv="urn:schemas-microsoft-com:mac:vml" xmlns:o="urn:schemas-microsoft-com:office:office" xmlns:r="http://schemas.openxmlformats.org/officeDocument/2006/relationships" xmlns:m="http://schemas.openxmlformats.org/officeDocument/2006/math" xmlns:v="urn:schemas-microsoft-com:vml" xmlns:wp14="http://schemas.microsoft.com/office/word/2010/wordprocessingDrawing" xmlns:wp="http://schemas.openxmlformats.org/drawingml/2006/wordprocessingDrawing" xmlns:w10="urn:schemas-microsoft-com:office:word" xmlns:w="http://schemas.openxmlformats.org/wordprocessingml/2006/main" xmlns:w14="http://schemas.microsoft.com/office/word/2010/wordml" xmlns:wpg="http://schemas.microsoft.com/office/word/2010/wordprocessingGroup" xmlns:wpi="http://schemas.microsoft.com/office/word/2010/wordprocessingInk" xmlns:wne="http://schemas.microsoft.com/office/word/2006/wordml" xmlns:wps="http://schemas.microsoft.com/office/word/2010/wordprocessingShape" mc:Ignorable="w14 wp14">
-  <w:abstractNum w:abstractNumId="0">
+<w:numbering xmlns:wpc="http://schemas.microsoft.com/office/word/2010/wordprocessingCanvas" xmlns:cx="http://schemas.microsoft.com/office/drawing/2014/chartex" xmlns:cx1="http://schemas.microsoft.com/office/drawing/2015/9/8/chartex" xmlns:cx2="http://schemas.microsoft.com/office/drawing/2015/10/21/chartex" xmlns:cx3="http://schemas.microsoft.com/office/drawing/2016/5/9/chartex" xmlns:cx4="http://schemas.microsoft.com/office/drawing/2016/5/10/chartex" xmlns:cx5="http://schemas.microsoft.com/office/drawing/2016/5/11/chartex" xmlns:mc="http://schemas.openxmlformats.org/markup-compatibility/2006" xmlns:o="urn:schemas-microsoft-com:office:office" xmlns:r="http://schemas.openxmlformats.org/officeDocument/2006/relationships" xmlns:m="http://schemas.openxmlformats.org/officeDocument/2006/math" xmlns:v="urn:schemas-microsoft-com:vml" xmlns:wp14="http://schemas.microsoft.com/office/word/2010/wordprocessingDrawing" xmlns:wp="http://schemas.openxmlformats.org/drawingml/2006/wordprocessingDrawing" xmlns:w10="urn:schemas-microsoft-com:office:word" xmlns:w="http://schemas.openxmlformats.org/wordprocessingml/2006/main" xmlns:w14="http://schemas.microsoft.com/office/word/2010/wordml" xmlns:w15="http://schemas.microsoft.com/office/word/2012/wordml" xmlns:w16se="http://schemas.microsoft.com/office/word/2015/wordml/symex" xmlns:wpg="http://schemas.microsoft.com/office/word/2010/wordprocessingGroup" xmlns:wpi="http://schemas.microsoft.com/office/word/2010/wordprocessingInk" xmlns:wne="http://schemas.microsoft.com/office/word/2006/wordml" xmlns:wps="http://schemas.microsoft.com/office/word/2010/wordprocessingShape" mc:Ignorable="w14 w15 w16se wp14">
+  <w:abstractNum w:abstractNumId="0" w15:restartNumberingAfterBreak="0">
     <w:nsid w:val="037E27E6"/>
     <w:multiLevelType w:val="hybridMultilevel"/>
     <w:tmpl w:val="A4C235D2"/>
@@ -2417,7 +2325,7 @@
       </w:pPr>
     </w:lvl>
   </w:abstractNum>
-  <w:abstractNum w:abstractNumId="1">
+  <w:abstractNum w:abstractNumId="1" w15:restartNumberingAfterBreak="0">
     <w:nsid w:val="16876223"/>
     <w:multiLevelType w:val="hybridMultilevel"/>
     <w:tmpl w:val="68CCC9E0"/>
@@ -2503,7 +2411,7 @@
       </w:pPr>
     </w:lvl>
   </w:abstractNum>
-  <w:abstractNum w:abstractNumId="2">
+  <w:abstractNum w:abstractNumId="2" w15:restartNumberingAfterBreak="0">
     <w:nsid w:val="253347BB"/>
     <w:multiLevelType w:val="hybridMultilevel"/>
     <w:tmpl w:val="814A821E"/>
@@ -2589,7 +2497,7 @@
       </w:pPr>
     </w:lvl>
   </w:abstractNum>
-  <w:abstractNum w:abstractNumId="3">
+  <w:abstractNum w:abstractNumId="3" w15:restartNumberingAfterBreak="0">
     <w:nsid w:val="2D5C53AE"/>
     <w:multiLevelType w:val="hybridMultilevel"/>
     <w:tmpl w:val="F6D617FA"/>
@@ -2675,7 +2583,7 @@
       </w:pPr>
     </w:lvl>
   </w:abstractNum>
-  <w:abstractNum w:abstractNumId="4">
+  <w:abstractNum w:abstractNumId="4" w15:restartNumberingAfterBreak="0">
     <w:nsid w:val="3A255299"/>
     <w:multiLevelType w:val="hybridMultilevel"/>
     <w:tmpl w:val="FEFC9752"/>
@@ -2761,7 +2669,7 @@
       </w:pPr>
     </w:lvl>
   </w:abstractNum>
-  <w:abstractNum w:abstractNumId="5">
+  <w:abstractNum w:abstractNumId="5" w15:restartNumberingAfterBreak="0">
     <w:nsid w:val="45B57AB8"/>
     <w:multiLevelType w:val="hybridMultilevel"/>
     <w:tmpl w:val="75B66730"/>
@@ -2847,7 +2755,7 @@
       </w:pPr>
     </w:lvl>
   </w:abstractNum>
-  <w:abstractNum w:abstractNumId="6">
+  <w:abstractNum w:abstractNumId="6" w15:restartNumberingAfterBreak="0">
     <w:nsid w:val="4D381E4E"/>
     <w:multiLevelType w:val="hybridMultilevel"/>
     <w:tmpl w:val="BA54D06E"/>
@@ -2933,7 +2841,7 @@
       </w:pPr>
     </w:lvl>
   </w:abstractNum>
-  <w:abstractNum w:abstractNumId="7">
+  <w:abstractNum w:abstractNumId="7" w15:restartNumberingAfterBreak="0">
     <w:nsid w:val="64C948A5"/>
     <w:multiLevelType w:val="hybridMultilevel"/>
     <w:tmpl w:val="41C81E12"/>
@@ -3019,7 +2927,7 @@
       </w:pPr>
     </w:lvl>
   </w:abstractNum>
-  <w:abstractNum w:abstractNumId="8">
+  <w:abstractNum w:abstractNumId="8" w15:restartNumberingAfterBreak="0">
     <w:nsid w:val="658B63E4"/>
     <w:multiLevelType w:val="hybridMultilevel"/>
     <w:tmpl w:val="CC56A62E"/>
@@ -3105,7 +3013,7 @@
       </w:pPr>
     </w:lvl>
   </w:abstractNum>
-  <w:abstractNum w:abstractNumId="9">
+  <w:abstractNum w:abstractNumId="9" w15:restartNumberingAfterBreak="0">
     <w:nsid w:val="74A83275"/>
     <w:multiLevelType w:val="hybridMultilevel"/>
     <w:tmpl w:val="FEAA8CC6"/>
@@ -3225,7 +3133,7 @@
 </file>
 
 <file path=word/styles.xml><?xml version="1.0" encoding="utf-8"?>
-<w:styles xmlns:mc="http://schemas.openxmlformats.org/markup-compatibility/2006" xmlns:r="http://schemas.openxmlformats.org/officeDocument/2006/relationships" xmlns:w="http://schemas.openxmlformats.org/wordprocessingml/2006/main" xmlns:w14="http://schemas.microsoft.com/office/word/2010/wordml" mc:Ignorable="w14">
+<w:styles xmlns:mc="http://schemas.openxmlformats.org/markup-compatibility/2006" xmlns:r="http://schemas.openxmlformats.org/officeDocument/2006/relationships" xmlns:w="http://schemas.openxmlformats.org/wordprocessingml/2006/main" xmlns:w14="http://schemas.microsoft.com/office/word/2010/wordml" xmlns:w15="http://schemas.microsoft.com/office/word/2012/wordml" xmlns:w16se="http://schemas.microsoft.com/office/word/2015/wordml/symex" mc:Ignorable="w14 w15 w16se">
   <w:docDefaults>
     <w:rPrDefault>
       <w:rPr>
@@ -3237,144 +3145,375 @@
     </w:rPrDefault>
     <w:pPrDefault/>
   </w:docDefaults>
-  <w:latentStyles w:defLockedState="0" w:defUIPriority="99" w:defSemiHidden="1" w:defUnhideWhenUsed="1" w:defQFormat="0" w:count="276">
-    <w:lsdException w:name="Normal" w:semiHidden="0" w:uiPriority="0" w:unhideWhenUsed="0" w:qFormat="1"/>
-    <w:lsdException w:name="heading 1" w:semiHidden="0" w:uiPriority="9" w:unhideWhenUsed="0" w:qFormat="1"/>
-    <w:lsdException w:name="heading 2" w:uiPriority="9" w:qFormat="1"/>
-    <w:lsdException w:name="heading 3" w:uiPriority="9" w:qFormat="1"/>
-    <w:lsdException w:name="heading 4" w:uiPriority="9" w:qFormat="1"/>
-    <w:lsdException w:name="heading 5" w:uiPriority="9" w:qFormat="1"/>
-    <w:lsdException w:name="heading 6" w:uiPriority="9" w:qFormat="1"/>
-    <w:lsdException w:name="heading 7" w:uiPriority="9" w:qFormat="1"/>
-    <w:lsdException w:name="heading 8" w:uiPriority="9" w:qFormat="1"/>
-    <w:lsdException w:name="heading 9" w:uiPriority="9" w:qFormat="1"/>
-    <w:lsdException w:name="toc 1" w:uiPriority="39"/>
-    <w:lsdException w:name="toc 2" w:uiPriority="39"/>
-    <w:lsdException w:name="toc 3" w:uiPriority="39"/>
-    <w:lsdException w:name="toc 4" w:uiPriority="39"/>
-    <w:lsdException w:name="toc 5" w:uiPriority="39"/>
-    <w:lsdException w:name="toc 6" w:uiPriority="39"/>
-    <w:lsdException w:name="toc 7" w:uiPriority="39"/>
-    <w:lsdException w:name="toc 8" w:uiPriority="39"/>
-    <w:lsdException w:name="toc 9" w:uiPriority="39"/>
-    <w:lsdException w:name="caption" w:uiPriority="35" w:qFormat="1"/>
-    <w:lsdException w:name="Title" w:semiHidden="0" w:uiPriority="10" w:unhideWhenUsed="0" w:qFormat="1"/>
-    <w:lsdException w:name="Default Paragraph Font" w:uiPriority="1"/>
-    <w:lsdException w:name="Subtitle" w:semiHidden="0" w:uiPriority="11" w:unhideWhenUsed="0" w:qFormat="1"/>
-    <w:lsdException w:name="Strong" w:semiHidden="0" w:uiPriority="22" w:unhideWhenUsed="0" w:qFormat="1"/>
-    <w:lsdException w:name="Emphasis" w:semiHidden="0" w:uiPriority="20" w:unhideWhenUsed="0" w:qFormat="1"/>
-    <w:lsdException w:name="Table Grid" w:semiHidden="0" w:uiPriority="59" w:unhideWhenUsed="0"/>
-    <w:lsdException w:name="Placeholder Text" w:unhideWhenUsed="0"/>
-    <w:lsdException w:name="No Spacing" w:semiHidden="0" w:uiPriority="1" w:unhideWhenUsed="0" w:qFormat="1"/>
-    <w:lsdException w:name="Light Shading" w:semiHidden="0" w:uiPriority="60" w:unhideWhenUsed="0"/>
-    <w:lsdException w:name="Light List" w:semiHidden="0" w:uiPriority="61" w:unhideWhenUsed="0"/>
-    <w:lsdException w:name="Light Grid" w:semiHidden="0" w:uiPriority="62" w:unhideWhenUsed="0"/>
-    <w:lsdException w:name="Medium Shading 1" w:semiHidden="0" w:uiPriority="63" w:unhideWhenUsed="0"/>
-    <w:lsdException w:name="Medium Shading 2" w:semiHidden="0" w:uiPriority="64" w:unhideWhenUsed="0"/>
-    <w:lsdException w:name="Medium List 1" w:semiHidden="0" w:uiPriority="65" w:unhideWhenUsed="0"/>
-    <w:lsdException w:name="Medium List 2" w:semiHidden="0" w:uiPriority="66" w:unhideWhenUsed="0"/>
-    <w:lsdException w:name="Medium Grid 1" w:semiHidden="0" w:uiPriority="67" w:unhideWhenUsed="0"/>
-    <w:lsdException w:name="Medium Grid 2" w:semiHidden="0" w:uiPriority="68" w:unhideWhenUsed="0"/>
-    <w:lsdException w:name="Medium Grid 3" w:semiHidden="0" w:uiPriority="69" w:unhideWhenUsed="0"/>
-    <w:lsdException w:name="Dark List" w:semiHidden="0" w:uiPriority="70" w:unhideWhenUsed="0"/>
-    <w:lsdException w:name="Colorful Shading" w:semiHidden="0" w:uiPriority="71" w:unhideWhenUsed="0"/>
-    <w:lsdException w:name="Colorful List" w:semiHidden="0" w:uiPriority="72" w:unhideWhenUsed="0"/>
-    <w:lsdException w:name="Colorful Grid" w:semiHidden="0" w:uiPriority="73" w:unhideWhenUsed="0"/>
-    <w:lsdException w:name="Light Shading Accent 1" w:semiHidden="0" w:uiPriority="60" w:unhideWhenUsed="0"/>
-    <w:lsdException w:name="Light List Accent 1" w:semiHidden="0" w:uiPriority="61" w:unhideWhenUsed="0"/>
-    <w:lsdException w:name="Light Grid Accent 1" w:semiHidden="0" w:uiPriority="62" w:unhideWhenUsed="0"/>
-    <w:lsdException w:name="Medium Shading 1 Accent 1" w:semiHidden="0" w:uiPriority="63" w:unhideWhenUsed="0"/>
-    <w:lsdException w:name="Medium Shading 2 Accent 1" w:semiHidden="0" w:uiPriority="64" w:unhideWhenUsed="0"/>
-    <w:lsdException w:name="Medium List 1 Accent 1" w:semiHidden="0" w:uiPriority="65" w:unhideWhenUsed="0"/>
-    <w:lsdException w:name="Revision" w:unhideWhenUsed="0"/>
-    <w:lsdException w:name="List Paragraph" w:semiHidden="0" w:uiPriority="34" w:unhideWhenUsed="0" w:qFormat="1"/>
-    <w:lsdException w:name="Quote" w:semiHidden="0" w:uiPriority="29" w:unhideWhenUsed="0" w:qFormat="1"/>
-    <w:lsdException w:name="Intense Quote" w:semiHidden="0" w:uiPriority="30" w:unhideWhenUsed="0" w:qFormat="1"/>
-    <w:lsdException w:name="Medium List 2 Accent 1" w:semiHidden="0" w:uiPriority="66" w:unhideWhenUsed="0"/>
-    <w:lsdException w:name="Medium Grid 1 Accent 1" w:semiHidden="0" w:uiPriority="67" w:unhideWhenUsed="0"/>
-    <w:lsdException w:name="Medium Grid 2 Accent 1" w:semiHidden="0" w:uiPriority="68" w:unhideWhenUsed="0"/>
-    <w:lsdException w:name="Medium Grid 3 Accent 1" w:semiHidden="0" w:uiPriority="69" w:unhideWhenUsed="0"/>
-    <w:lsdException w:name="Dark List Accent 1" w:semiHidden="0" w:uiPriority="70" w:unhideWhenUsed="0"/>
-    <w:lsdException w:name="Colorful Shading Accent 1" w:semiHidden="0" w:uiPriority="71" w:unhideWhenUsed="0"/>
-    <w:lsdException w:name="Colorful List Accent 1" w:semiHidden="0" w:uiPriority="72" w:unhideWhenUsed="0"/>
-    <w:lsdException w:name="Colorful Grid Accent 1" w:semiHidden="0" w:uiPriority="73" w:unhideWhenUsed="0"/>
-    <w:lsdException w:name="Light Shading Accent 2" w:semiHidden="0" w:uiPriority="60" w:unhideWhenUsed="0"/>
-    <w:lsdException w:name="Light List Accent 2" w:semiHidden="0" w:uiPriority="61" w:unhideWhenUsed="0"/>
-    <w:lsdException w:name="Light Grid Accent 2" w:semiHidden="0" w:uiPriority="62" w:unhideWhenUsed="0"/>
-    <w:lsdException w:name="Medium Shading 1 Accent 2" w:semiHidden="0" w:uiPriority="63" w:unhideWhenUsed="0"/>
-    <w:lsdException w:name="Medium Shading 2 Accent 2" w:semiHidden="0" w:uiPriority="64" w:unhideWhenUsed="0"/>
-    <w:lsdException w:name="Medium List 1 Accent 2" w:semiHidden="0" w:uiPriority="65" w:unhideWhenUsed="0"/>
-    <w:lsdException w:name="Medium List 2 Accent 2" w:semiHidden="0" w:uiPriority="66" w:unhideWhenUsed="0"/>
-    <w:lsdException w:name="Medium Grid 1 Accent 2" w:semiHidden="0" w:uiPriority="67" w:unhideWhenUsed="0"/>
-    <w:lsdException w:name="Medium Grid 2 Accent 2" w:semiHidden="0" w:uiPriority="68" w:unhideWhenUsed="0"/>
-    <w:lsdException w:name="Medium Grid 3 Accent 2" w:semiHidden="0" w:uiPriority="69" w:unhideWhenUsed="0"/>
-    <w:lsdException w:name="Dark List Accent 2" w:semiHidden="0" w:uiPriority="70" w:unhideWhenUsed="0"/>
-    <w:lsdException w:name="Colorful Shading Accent 2" w:semiHidden="0" w:uiPriority="71" w:unhideWhenUsed="0"/>
-    <w:lsdException w:name="Colorful List Accent 2" w:semiHidden="0" w:uiPriority="72" w:unhideWhenUsed="0"/>
-    <w:lsdException w:name="Colorful Grid Accent 2" w:semiHidden="0" w:uiPriority="73" w:unhideWhenUsed="0"/>
-    <w:lsdException w:name="Light Shading Accent 3" w:semiHidden="0" w:uiPriority="60" w:unhideWhenUsed="0"/>
-    <w:lsdException w:name="Light List Accent 3" w:semiHidden="0" w:uiPriority="61" w:unhideWhenUsed="0"/>
-    <w:lsdException w:name="Light Grid Accent 3" w:semiHidden="0" w:uiPriority="62" w:unhideWhenUsed="0"/>
-    <w:lsdException w:name="Medium Shading 1 Accent 3" w:semiHidden="0" w:uiPriority="63" w:unhideWhenUsed="0"/>
-    <w:lsdException w:name="Medium Shading 2 Accent 3" w:semiHidden="0" w:uiPriority="64" w:unhideWhenUsed="0"/>
-    <w:lsdException w:name="Medium List 1 Accent 3" w:semiHidden="0" w:uiPriority="65" w:unhideWhenUsed="0"/>
-    <w:lsdException w:name="Medium List 2 Accent 3" w:semiHidden="0" w:uiPriority="66" w:unhideWhenUsed="0"/>
-    <w:lsdException w:name="Medium Grid 1 Accent 3" w:semiHidden="0" w:uiPriority="67" w:unhideWhenUsed="0"/>
-    <w:lsdException w:name="Medium Grid 2 Accent 3" w:semiHidden="0" w:uiPriority="68" w:unhideWhenUsed="0"/>
-    <w:lsdException w:name="Medium Grid 3 Accent 3" w:semiHidden="0" w:uiPriority="69" w:unhideWhenUsed="0"/>
-    <w:lsdException w:name="Dark List Accent 3" w:semiHidden="0" w:uiPriority="70" w:unhideWhenUsed="0"/>
-    <w:lsdException w:name="Colorful Shading Accent 3" w:semiHidden="0" w:uiPriority="71" w:unhideWhenUsed="0"/>
-    <w:lsdException w:name="Colorful List Accent 3" w:semiHidden="0" w:uiPriority="72" w:unhideWhenUsed="0"/>
-    <w:lsdException w:name="Colorful Grid Accent 3" w:semiHidden="0" w:uiPriority="73" w:unhideWhenUsed="0"/>
-    <w:lsdException w:name="Light Shading Accent 4" w:semiHidden="0" w:uiPriority="60" w:unhideWhenUsed="0"/>
-    <w:lsdException w:name="Light List Accent 4" w:semiHidden="0" w:uiPriority="61" w:unhideWhenUsed="0"/>
-    <w:lsdException w:name="Light Grid Accent 4" w:semiHidden="0" w:uiPriority="62" w:unhideWhenUsed="0"/>
-    <w:lsdException w:name="Medium Shading 1 Accent 4" w:semiHidden="0" w:uiPriority="63" w:unhideWhenUsed="0"/>
-    <w:lsdException w:name="Medium Shading 2 Accent 4" w:semiHidden="0" w:uiPriority="64" w:unhideWhenUsed="0"/>
-    <w:lsdException w:name="Medium List 1 Accent 4" w:semiHidden="0" w:uiPriority="65" w:unhideWhenUsed="0"/>
-    <w:lsdException w:name="Medium List 2 Accent 4" w:semiHidden="0" w:uiPriority="66" w:unhideWhenUsed="0"/>
-    <w:lsdException w:name="Medium Grid 1 Accent 4" w:semiHidden="0" w:uiPriority="67" w:unhideWhenUsed="0"/>
-    <w:lsdException w:name="Medium Grid 2 Accent 4" w:semiHidden="0" w:uiPriority="68" w:unhideWhenUsed="0"/>
-    <w:lsdException w:name="Medium Grid 3 Accent 4" w:semiHidden="0" w:uiPriority="69" w:unhideWhenUsed="0"/>
-    <w:lsdException w:name="Dark List Accent 4" w:semiHidden="0" w:uiPriority="70" w:unhideWhenUsed="0"/>
-    <w:lsdException w:name="Colorful Shading Accent 4" w:semiHidden="0" w:uiPriority="71" w:unhideWhenUsed="0"/>
-    <w:lsdException w:name="Colorful List Accent 4" w:semiHidden="0" w:uiPriority="72" w:unhideWhenUsed="0"/>
-    <w:lsdException w:name="Colorful Grid Accent 4" w:semiHidden="0" w:uiPriority="73" w:unhideWhenUsed="0"/>
-    <w:lsdException w:name="Light Shading Accent 5" w:semiHidden="0" w:uiPriority="60" w:unhideWhenUsed="0"/>
-    <w:lsdException w:name="Light List Accent 5" w:semiHidden="0" w:uiPriority="61" w:unhideWhenUsed="0"/>
-    <w:lsdException w:name="Light Grid Accent 5" w:semiHidden="0" w:uiPriority="62" w:unhideWhenUsed="0"/>
-    <w:lsdException w:name="Medium Shading 1 Accent 5" w:semiHidden="0" w:uiPriority="63" w:unhideWhenUsed="0"/>
-    <w:lsdException w:name="Medium Shading 2 Accent 5" w:semiHidden="0" w:uiPriority="64" w:unhideWhenUsed="0"/>
-    <w:lsdException w:name="Medium List 1 Accent 5" w:semiHidden="0" w:uiPriority="65" w:unhideWhenUsed="0"/>
-    <w:lsdException w:name="Medium List 2 Accent 5" w:semiHidden="0" w:uiPriority="66" w:unhideWhenUsed="0"/>
-    <w:lsdException w:name="Medium Grid 1 Accent 5" w:semiHidden="0" w:uiPriority="67" w:unhideWhenUsed="0"/>
-    <w:lsdException w:name="Medium Grid 2 Accent 5" w:semiHidden="0" w:uiPriority="68" w:unhideWhenUsed="0"/>
-    <w:lsdException w:name="Medium Grid 3 Accent 5" w:semiHidden="0" w:uiPriority="69" w:unhideWhenUsed="0"/>
-    <w:lsdException w:name="Dark List Accent 5" w:semiHidden="0" w:uiPriority="70" w:unhideWhenUsed="0"/>
-    <w:lsdException w:name="Colorful Shading Accent 5" w:semiHidden="0" w:uiPriority="71" w:unhideWhenUsed="0"/>
-    <w:lsdException w:name="Colorful List Accent 5" w:semiHidden="0" w:uiPriority="72" w:unhideWhenUsed="0"/>
-    <w:lsdException w:name="Colorful Grid Accent 5" w:semiHidden="0" w:uiPriority="73" w:unhideWhenUsed="0"/>
-    <w:lsdException w:name="Light Shading Accent 6" w:semiHidden="0" w:uiPriority="60" w:unhideWhenUsed="0"/>
-    <w:lsdException w:name="Light List Accent 6" w:semiHidden="0" w:uiPriority="61" w:unhideWhenUsed="0"/>
-    <w:lsdException w:name="Light Grid Accent 6" w:semiHidden="0" w:uiPriority="62" w:unhideWhenUsed="0"/>
-    <w:lsdException w:name="Medium Shading 1 Accent 6" w:semiHidden="0" w:uiPriority="63" w:unhideWhenUsed="0"/>
-    <w:lsdException w:name="Medium Shading 2 Accent 6" w:semiHidden="0" w:uiPriority="64" w:unhideWhenUsed="0"/>
-    <w:lsdException w:name="Medium List 1 Accent 6" w:semiHidden="0" w:uiPriority="65" w:unhideWhenUsed="0"/>
-    <w:lsdException w:name="Medium List 2 Accent 6" w:semiHidden="0" w:uiPriority="66" w:unhideWhenUsed="0"/>
-    <w:lsdException w:name="Medium Grid 1 Accent 6" w:semiHidden="0" w:uiPriority="67" w:unhideWhenUsed="0"/>
-    <w:lsdException w:name="Medium Grid 2 Accent 6" w:semiHidden="0" w:uiPriority="68" w:unhideWhenUsed="0"/>
-    <w:lsdException w:name="Medium Grid 3 Accent 6" w:semiHidden="0" w:uiPriority="69" w:unhideWhenUsed="0"/>
-    <w:lsdException w:name="Dark List Accent 6" w:semiHidden="0" w:uiPriority="70" w:unhideWhenUsed="0"/>
-    <w:lsdException w:name="Colorful Shading Accent 6" w:semiHidden="0" w:uiPriority="71" w:unhideWhenUsed="0"/>
-    <w:lsdException w:name="Colorful List Accent 6" w:semiHidden="0" w:uiPriority="72" w:unhideWhenUsed="0"/>
-    <w:lsdException w:name="Colorful Grid Accent 6" w:semiHidden="0" w:uiPriority="73" w:unhideWhenUsed="0"/>
-    <w:lsdException w:name="Subtle Emphasis" w:semiHidden="0" w:uiPriority="19" w:unhideWhenUsed="0" w:qFormat="1"/>
-    <w:lsdException w:name="Intense Emphasis" w:semiHidden="0" w:uiPriority="21" w:unhideWhenUsed="0" w:qFormat="1"/>
-    <w:lsdException w:name="Subtle Reference" w:semiHidden="0" w:uiPriority="31" w:unhideWhenUsed="0" w:qFormat="1"/>
-    <w:lsdException w:name="Intense Reference" w:semiHidden="0" w:uiPriority="32" w:unhideWhenUsed="0" w:qFormat="1"/>
-    <w:lsdException w:name="Book Title" w:semiHidden="0" w:uiPriority="33" w:unhideWhenUsed="0" w:qFormat="1"/>
-    <w:lsdException w:name="Bibliography" w:uiPriority="37"/>
-    <w:lsdException w:name="TOC Heading" w:uiPriority="39" w:qFormat="1"/>
+  <w:latentStyles w:defLockedState="0" w:defUIPriority="99" w:defSemiHidden="0" w:defUnhideWhenUsed="0" w:defQFormat="0" w:count="374">
+    <w:lsdException w:name="Normal" w:uiPriority="0" w:qFormat="1"/>
+    <w:lsdException w:name="heading 1" w:uiPriority="9" w:qFormat="1"/>
+    <w:lsdException w:name="heading 2" w:semiHidden="1" w:uiPriority="9" w:unhideWhenUsed="1" w:qFormat="1"/>
+    <w:lsdException w:name="heading 3" w:semiHidden="1" w:uiPriority="9" w:unhideWhenUsed="1" w:qFormat="1"/>
+    <w:lsdException w:name="heading 4" w:semiHidden="1" w:uiPriority="9" w:unhideWhenUsed="1" w:qFormat="1"/>
+    <w:lsdException w:name="heading 5" w:semiHidden="1" w:uiPriority="9" w:unhideWhenUsed="1" w:qFormat="1"/>
+    <w:lsdException w:name="heading 6" w:semiHidden="1" w:uiPriority="9" w:unhideWhenUsed="1" w:qFormat="1"/>
+    <w:lsdException w:name="heading 7" w:semiHidden="1" w:uiPriority="9" w:unhideWhenUsed="1" w:qFormat="1"/>
+    <w:lsdException w:name="heading 8" w:semiHidden="1" w:uiPriority="9" w:unhideWhenUsed="1" w:qFormat="1"/>
+    <w:lsdException w:name="heading 9" w:semiHidden="1" w:uiPriority="9" w:unhideWhenUsed="1" w:qFormat="1"/>
+    <w:lsdException w:name="index 1" w:semiHidden="1" w:unhideWhenUsed="1"/>
+    <w:lsdException w:name="index 2" w:semiHidden="1" w:unhideWhenUsed="1"/>
+    <w:lsdException w:name="index 3" w:semiHidden="1" w:unhideWhenUsed="1"/>
+    <w:lsdException w:name="index 4" w:semiHidden="1" w:unhideWhenUsed="1"/>
+    <w:lsdException w:name="index 5" w:semiHidden="1" w:unhideWhenUsed="1"/>
+    <w:lsdException w:name="index 6" w:semiHidden="1" w:unhideWhenUsed="1"/>
+    <w:lsdException w:name="index 7" w:semiHidden="1" w:unhideWhenUsed="1"/>
+    <w:lsdException w:name="index 8" w:semiHidden="1" w:unhideWhenUsed="1"/>
+    <w:lsdException w:name="index 9" w:semiHidden="1" w:unhideWhenUsed="1"/>
+    <w:lsdException w:name="toc 1" w:semiHidden="1" w:uiPriority="39" w:unhideWhenUsed="1"/>
+    <w:lsdException w:name="toc 2" w:semiHidden="1" w:uiPriority="39" w:unhideWhenUsed="1"/>
+    <w:lsdException w:name="toc 3" w:semiHidden="1" w:uiPriority="39" w:unhideWhenUsed="1"/>
+    <w:lsdException w:name="toc 4" w:semiHidden="1" w:uiPriority="39" w:unhideWhenUsed="1"/>
+    <w:lsdException w:name="toc 5" w:semiHidden="1" w:uiPriority="39" w:unhideWhenUsed="1"/>
+    <w:lsdException w:name="toc 6" w:semiHidden="1" w:uiPriority="39" w:unhideWhenUsed="1"/>
+    <w:lsdException w:name="toc 7" w:semiHidden="1" w:uiPriority="39" w:unhideWhenUsed="1"/>
+    <w:lsdException w:name="toc 8" w:semiHidden="1" w:uiPriority="39" w:unhideWhenUsed="1"/>
+    <w:lsdException w:name="toc 9" w:semiHidden="1" w:uiPriority="39" w:unhideWhenUsed="1"/>
+    <w:lsdException w:name="Normal Indent" w:semiHidden="1" w:unhideWhenUsed="1"/>
+    <w:lsdException w:name="footnote text" w:semiHidden="1" w:unhideWhenUsed="1"/>
+    <w:lsdException w:name="annotation text" w:semiHidden="1" w:unhideWhenUsed="1"/>
+    <w:lsdException w:name="header" w:semiHidden="1" w:unhideWhenUsed="1"/>
+    <w:lsdException w:name="footer" w:semiHidden="1" w:unhideWhenUsed="1"/>
+    <w:lsdException w:name="index heading" w:semiHidden="1" w:unhideWhenUsed="1"/>
+    <w:lsdException w:name="caption" w:semiHidden="1" w:uiPriority="35" w:unhideWhenUsed="1" w:qFormat="1"/>
+    <w:lsdException w:name="table of figures" w:semiHidden="1" w:unhideWhenUsed="1"/>
+    <w:lsdException w:name="envelope address" w:semiHidden="1" w:unhideWhenUsed="1"/>
+    <w:lsdException w:name="envelope return" w:semiHidden="1" w:unhideWhenUsed="1"/>
+    <w:lsdException w:name="footnote reference" w:semiHidden="1" w:unhideWhenUsed="1"/>
+    <w:lsdException w:name="annotation reference" w:semiHidden="1" w:unhideWhenUsed="1"/>
+    <w:lsdException w:name="line number" w:semiHidden="1" w:unhideWhenUsed="1"/>
+    <w:lsdException w:name="page number" w:semiHidden="1" w:unhideWhenUsed="1"/>
+    <w:lsdException w:name="endnote reference" w:semiHidden="1" w:unhideWhenUsed="1"/>
+    <w:lsdException w:name="endnote text" w:semiHidden="1" w:unhideWhenUsed="1"/>
+    <w:lsdException w:name="table of authorities" w:semiHidden="1" w:unhideWhenUsed="1"/>
+    <w:lsdException w:name="macro" w:semiHidden="1" w:unhideWhenUsed="1"/>
+    <w:lsdException w:name="toa heading" w:semiHidden="1" w:unhideWhenUsed="1"/>
+    <w:lsdException w:name="List" w:semiHidden="1" w:unhideWhenUsed="1"/>
+    <w:lsdException w:name="List Bullet" w:semiHidden="1" w:unhideWhenUsed="1"/>
+    <w:lsdException w:name="List Number" w:semiHidden="1" w:unhideWhenUsed="1"/>
+    <w:lsdException w:name="List 2" w:semiHidden="1" w:unhideWhenUsed="1"/>
+    <w:lsdException w:name="List 3" w:semiHidden="1" w:unhideWhenUsed="1"/>
+    <w:lsdException w:name="List 4" w:semiHidden="1" w:unhideWhenUsed="1"/>
+    <w:lsdException w:name="List 5" w:semiHidden="1" w:unhideWhenUsed="1"/>
+    <w:lsdException w:name="List Bullet 2" w:semiHidden="1" w:unhideWhenUsed="1"/>
+    <w:lsdException w:name="List Bullet 3" w:semiHidden="1" w:unhideWhenUsed="1"/>
+    <w:lsdException w:name="List Bullet 4" w:semiHidden="1" w:unhideWhenUsed="1"/>
+    <w:lsdException w:name="List Bullet 5" w:semiHidden="1" w:unhideWhenUsed="1"/>
+    <w:lsdException w:name="List Number 2" w:semiHidden="1" w:unhideWhenUsed="1"/>
+    <w:lsdException w:name="List Number 3" w:semiHidden="1" w:unhideWhenUsed="1"/>
+    <w:lsdException w:name="List Number 4" w:semiHidden="1" w:unhideWhenUsed="1"/>
+    <w:lsdException w:name="List Number 5" w:semiHidden="1" w:unhideWhenUsed="1"/>
+    <w:lsdException w:name="Title" w:uiPriority="10" w:qFormat="1"/>
+    <w:lsdException w:name="Closing" w:semiHidden="1" w:unhideWhenUsed="1"/>
+    <w:lsdException w:name="Signature" w:semiHidden="1" w:unhideWhenUsed="1"/>
+    <w:lsdException w:name="Default Paragraph Font" w:semiHidden="1" w:uiPriority="1" w:unhideWhenUsed="1"/>
+    <w:lsdException w:name="Body Text" w:semiHidden="1" w:unhideWhenUsed="1"/>
+    <w:lsdException w:name="Body Text Indent" w:semiHidden="1" w:unhideWhenUsed="1"/>
+    <w:lsdException w:name="List Continue" w:semiHidden="1" w:unhideWhenUsed="1"/>
+    <w:lsdException w:name="List Continue 2" w:semiHidden="1" w:unhideWhenUsed="1"/>
+    <w:lsdException w:name="List Continue 3" w:semiHidden="1" w:unhideWhenUsed="1"/>
+    <w:lsdException w:name="List Continue 4" w:semiHidden="1" w:unhideWhenUsed="1"/>
+    <w:lsdException w:name="List Continue 5" w:semiHidden="1" w:unhideWhenUsed="1"/>
+    <w:lsdException w:name="Message Header" w:semiHidden="1" w:unhideWhenUsed="1"/>
+    <w:lsdException w:name="Subtitle" w:uiPriority="11" w:qFormat="1"/>
+    <w:lsdException w:name="Salutation" w:semiHidden="1" w:unhideWhenUsed="1"/>
+    <w:lsdException w:name="Date" w:semiHidden="1" w:unhideWhenUsed="1"/>
+    <w:lsdException w:name="Body Text First Indent" w:semiHidden="1" w:unhideWhenUsed="1"/>
+    <w:lsdException w:name="Body Text First Indent 2" w:semiHidden="1" w:unhideWhenUsed="1"/>
+    <w:lsdException w:name="Note Heading" w:semiHidden="1" w:unhideWhenUsed="1"/>
+    <w:lsdException w:name="Body Text 2" w:semiHidden="1" w:unhideWhenUsed="1"/>
+    <w:lsdException w:name="Body Text 3" w:semiHidden="1" w:unhideWhenUsed="1"/>
+    <w:lsdException w:name="Body Text Indent 2" w:semiHidden="1" w:unhideWhenUsed="1"/>
+    <w:lsdException w:name="Body Text Indent 3" w:semiHidden="1" w:unhideWhenUsed="1"/>
+    <w:lsdException w:name="Block Text" w:semiHidden="1" w:unhideWhenUsed="1"/>
+    <w:lsdException w:name="Hyperlink" w:semiHidden="1" w:unhideWhenUsed="1"/>
+    <w:lsdException w:name="FollowedHyperlink" w:semiHidden="1" w:unhideWhenUsed="1"/>
+    <w:lsdException w:name="Strong" w:uiPriority="22" w:qFormat="1"/>
+    <w:lsdException w:name="Emphasis" w:uiPriority="20" w:qFormat="1"/>
+    <w:lsdException w:name="Document Map" w:semiHidden="1" w:unhideWhenUsed="1"/>
+    <w:lsdException w:name="Plain Text" w:semiHidden="1" w:unhideWhenUsed="1"/>
+    <w:lsdException w:name="E-mail Signature" w:semiHidden="1" w:unhideWhenUsed="1"/>
+    <w:lsdException w:name="HTML Top of Form" w:semiHidden="1" w:unhideWhenUsed="1"/>
+    <w:lsdException w:name="HTML Bottom of Form" w:semiHidden="1" w:unhideWhenUsed="1"/>
+    <w:lsdException w:name="Normal (Web)" w:semiHidden="1" w:unhideWhenUsed="1"/>
+    <w:lsdException w:name="HTML Acronym" w:semiHidden="1" w:unhideWhenUsed="1"/>
+    <w:lsdException w:name="HTML Address" w:semiHidden="1" w:unhideWhenUsed="1"/>
+    <w:lsdException w:name="HTML Cite" w:semiHidden="1" w:unhideWhenUsed="1"/>
+    <w:lsdException w:name="HTML Code" w:semiHidden="1" w:unhideWhenUsed="1"/>
+    <w:lsdException w:name="HTML Definition" w:semiHidden="1" w:unhideWhenUsed="1"/>
+    <w:lsdException w:name="HTML Keyboard" w:semiHidden="1" w:unhideWhenUsed="1"/>
+    <w:lsdException w:name="HTML Preformatted" w:semiHidden="1" w:unhideWhenUsed="1"/>
+    <w:lsdException w:name="HTML Sample" w:semiHidden="1" w:unhideWhenUsed="1"/>
+    <w:lsdException w:name="HTML Typewriter" w:semiHidden="1" w:unhideWhenUsed="1"/>
+    <w:lsdException w:name="HTML Variable" w:semiHidden="1" w:unhideWhenUsed="1"/>
+    <w:lsdException w:name="Normal Table" w:semiHidden="1" w:unhideWhenUsed="1"/>
+    <w:lsdException w:name="annotation subject" w:semiHidden="1" w:unhideWhenUsed="1"/>
+    <w:lsdException w:name="No List" w:semiHidden="1" w:unhideWhenUsed="1"/>
+    <w:lsdException w:name="Outline List 1" w:semiHidden="1" w:unhideWhenUsed="1"/>
+    <w:lsdException w:name="Outline List 2" w:semiHidden="1" w:unhideWhenUsed="1"/>
+    <w:lsdException w:name="Outline List 3" w:semiHidden="1" w:unhideWhenUsed="1"/>
+    <w:lsdException w:name="Table Simple 1" w:semiHidden="1" w:unhideWhenUsed="1"/>
+    <w:lsdException w:name="Table Simple 2" w:semiHidden="1" w:unhideWhenUsed="1"/>
+    <w:lsdException w:name="Table Simple 3" w:semiHidden="1" w:unhideWhenUsed="1"/>
+    <w:lsdException w:name="Table Classic 1" w:semiHidden="1" w:unhideWhenUsed="1"/>
+    <w:lsdException w:name="Table Classic 2" w:semiHidden="1" w:unhideWhenUsed="1"/>
+    <w:lsdException w:name="Table Classic 3" w:semiHidden="1" w:unhideWhenUsed="1"/>
+    <w:lsdException w:name="Table Classic 4" w:semiHidden="1" w:unhideWhenUsed="1"/>
+    <w:lsdException w:name="Table Colorful 1" w:semiHidden="1" w:unhideWhenUsed="1"/>
+    <w:lsdException w:name="Table Colorful 2" w:semiHidden="1" w:unhideWhenUsed="1"/>
+    <w:lsdException w:name="Table Colorful 3" w:semiHidden="1" w:unhideWhenUsed="1"/>
+    <w:lsdException w:name="Table Columns 1" w:semiHidden="1" w:unhideWhenUsed="1"/>
+    <w:lsdException w:name="Table Columns 2" w:semiHidden="1" w:unhideWhenUsed="1"/>
+    <w:lsdException w:name="Table Columns 3" w:semiHidden="1" w:unhideWhenUsed="1"/>
+    <w:lsdException w:name="Table Columns 4" w:semiHidden="1" w:unhideWhenUsed="1"/>
+    <w:lsdException w:name="Table Columns 5" w:semiHidden="1" w:unhideWhenUsed="1"/>
+    <w:lsdException w:name="Table Grid 1" w:semiHidden="1" w:unhideWhenUsed="1"/>
+    <w:lsdException w:name="Table Grid 2" w:semiHidden="1" w:unhideWhenUsed="1"/>
+    <w:lsdException w:name="Table Grid 3" w:semiHidden="1" w:unhideWhenUsed="1"/>
+    <w:lsdException w:name="Table Grid 4" w:semiHidden="1" w:unhideWhenUsed="1"/>
+    <w:lsdException w:name="Table Grid 5" w:semiHidden="1" w:unhideWhenUsed="1"/>
+    <w:lsdException w:name="Table Grid 6" w:semiHidden="1" w:unhideWhenUsed="1"/>
+    <w:lsdException w:name="Table Grid 7" w:semiHidden="1" w:unhideWhenUsed="1"/>
+    <w:lsdException w:name="Table Grid 8" w:semiHidden="1" w:unhideWhenUsed="1"/>
+    <w:lsdException w:name="Table List 1" w:semiHidden="1" w:unhideWhenUsed="1"/>
+    <w:lsdException w:name="Table List 2" w:semiHidden="1" w:unhideWhenUsed="1"/>
+    <w:lsdException w:name="Table List 3" w:semiHidden="1" w:unhideWhenUsed="1"/>
+    <w:lsdException w:name="Table List 4" w:semiHidden="1" w:unhideWhenUsed="1"/>
+    <w:lsdException w:name="Table List 5" w:semiHidden="1" w:unhideWhenUsed="1"/>
+    <w:lsdException w:name="Table List 6" w:semiHidden="1" w:unhideWhenUsed="1"/>
+    <w:lsdException w:name="Table List 7" w:semiHidden="1" w:unhideWhenUsed="1"/>
+    <w:lsdException w:name="Table List 8" w:semiHidden="1" w:unhideWhenUsed="1"/>
+    <w:lsdException w:name="Table 3D effects 1" w:semiHidden="1" w:unhideWhenUsed="1"/>
+    <w:lsdException w:name="Table 3D effects 2" w:semiHidden="1" w:unhideWhenUsed="1"/>
+    <w:lsdException w:name="Table 3D effects 3" w:semiHidden="1" w:unhideWhenUsed="1"/>
+    <w:lsdException w:name="Table Contemporary" w:semiHidden="1" w:unhideWhenUsed="1"/>
+    <w:lsdException w:name="Table Elegant" w:semiHidden="1" w:unhideWhenUsed="1"/>
+    <w:lsdException w:name="Table Professional" w:semiHidden="1" w:unhideWhenUsed="1"/>
+    <w:lsdException w:name="Table Subtle 1" w:semiHidden="1" w:unhideWhenUsed="1"/>
+    <w:lsdException w:name="Table Subtle 2" w:semiHidden="1" w:unhideWhenUsed="1"/>
+    <w:lsdException w:name="Table Web 1" w:semiHidden="1" w:unhideWhenUsed="1"/>
+    <w:lsdException w:name="Table Web 2" w:semiHidden="1" w:unhideWhenUsed="1"/>
+    <w:lsdException w:name="Table Web 3" w:semiHidden="1" w:unhideWhenUsed="1"/>
+    <w:lsdException w:name="Balloon Text" w:semiHidden="1" w:unhideWhenUsed="1"/>
+    <w:lsdException w:name="Table Grid" w:uiPriority="59"/>
+    <w:lsdException w:name="Table Theme" w:semiHidden="1" w:unhideWhenUsed="1"/>
+    <w:lsdException w:name="Placeholder Text" w:semiHidden="1"/>
+    <w:lsdException w:name="No Spacing" w:uiPriority="1" w:qFormat="1"/>
+    <w:lsdException w:name="Light Shading" w:uiPriority="60"/>
+    <w:lsdException w:name="Light List" w:uiPriority="61"/>
+    <w:lsdException w:name="Light Grid" w:uiPriority="62"/>
+    <w:lsdException w:name="Medium Shading 1" w:uiPriority="63"/>
+    <w:lsdException w:name="Medium Shading 2" w:uiPriority="64"/>
+    <w:lsdException w:name="Medium List 1" w:uiPriority="65"/>
+    <w:lsdException w:name="Medium List 2" w:uiPriority="66"/>
+    <w:lsdException w:name="Medium Grid 1" w:uiPriority="67"/>
+    <w:lsdException w:name="Medium Grid 2" w:uiPriority="68"/>
+    <w:lsdException w:name="Medium Grid 3" w:uiPriority="69"/>
+    <w:lsdException w:name="Dark List" w:uiPriority="70"/>
+    <w:lsdException w:name="Colorful Shading" w:uiPriority="71"/>
+    <w:lsdException w:name="Colorful List" w:uiPriority="72"/>
+    <w:lsdException w:name="Colorful Grid" w:uiPriority="73"/>
+    <w:lsdException w:name="Light Shading Accent 1" w:uiPriority="60"/>
+    <w:lsdException w:name="Light List Accent 1" w:uiPriority="61"/>
+    <w:lsdException w:name="Light Grid Accent 1" w:uiPriority="62"/>
+    <w:lsdException w:name="Medium Shading 1 Accent 1" w:uiPriority="63"/>
+    <w:lsdException w:name="Medium Shading 2 Accent 1" w:uiPriority="64"/>
+    <w:lsdException w:name="Medium List 1 Accent 1" w:uiPriority="65"/>
+    <w:lsdException w:name="Revision" w:semiHidden="1"/>
+    <w:lsdException w:name="List Paragraph" w:uiPriority="34" w:qFormat="1"/>
+    <w:lsdException w:name="Quote" w:uiPriority="29" w:qFormat="1"/>
+    <w:lsdException w:name="Intense Quote" w:uiPriority="30" w:qFormat="1"/>
+    <w:lsdException w:name="Medium List 2 Accent 1" w:uiPriority="66"/>
+    <w:lsdException w:name="Medium Grid 1 Accent 1" w:uiPriority="67"/>
+    <w:lsdException w:name="Medium Grid 2 Accent 1" w:uiPriority="68"/>
+    <w:lsdException w:name="Medium Grid 3 Accent 1" w:uiPriority="69"/>
+    <w:lsdException w:name="Dark List Accent 1" w:uiPriority="70"/>
+    <w:lsdException w:name="Colorful Shading Accent 1" w:uiPriority="71"/>
+    <w:lsdException w:name="Colorful List Accent 1" w:uiPriority="72"/>
+    <w:lsdException w:name="Colorful Grid Accent 1" w:uiPriority="73"/>
+    <w:lsdException w:name="Light Shading Accent 2" w:uiPriority="60"/>
+    <w:lsdException w:name="Light List Accent 2" w:uiPriority="61"/>
+    <w:lsdException w:name="Light Grid Accent 2" w:uiPriority="62"/>
+    <w:lsdException w:name="Medium Shading 1 Accent 2" w:uiPriority="63"/>
+    <w:lsdException w:name="Medium Shading 2 Accent 2" w:uiPriority="64"/>
+    <w:lsdException w:name="Medium List 1 Accent 2" w:uiPriority="65"/>
+    <w:lsdException w:name="Medium List 2 Accent 2" w:uiPriority="66"/>
+    <w:lsdException w:name="Medium Grid 1 Accent 2" w:uiPriority="67"/>
+    <w:lsdException w:name="Medium Grid 2 Accent 2" w:uiPriority="68"/>
+    <w:lsdException w:name="Medium Grid 3 Accent 2" w:uiPriority="69"/>
+    <w:lsdException w:name="Dark List Accent 2" w:uiPriority="70"/>
+    <w:lsdException w:name="Colorful Shading Accent 2" w:uiPriority="71"/>
+    <w:lsdException w:name="Colorful List Accent 2" w:uiPriority="72"/>
+    <w:lsdException w:name="Colorful Grid Accent 2" w:uiPriority="73"/>
+    <w:lsdException w:name="Light Shading Accent 3" w:uiPriority="60"/>
+    <w:lsdException w:name="Light List Accent 3" w:uiPriority="61"/>
+    <w:lsdException w:name="Light Grid Accent 3" w:uiPriority="62"/>
+    <w:lsdException w:name="Medium Shading 1 Accent 3" w:uiPriority="63"/>
+    <w:lsdException w:name="Medium Shading 2 Accent 3" w:uiPriority="64"/>
+    <w:lsdException w:name="Medium List 1 Accent 3" w:uiPriority="65"/>
+    <w:lsdException w:name="Medium List 2 Accent 3" w:uiPriority="66"/>
+    <w:lsdException w:name="Medium Grid 1 Accent 3" w:uiPriority="67"/>
+    <w:lsdException w:name="Medium Grid 2 Accent 3" w:uiPriority="68"/>
+    <w:lsdException w:name="Medium Grid 3 Accent 3" w:uiPriority="69"/>
+    <w:lsdException w:name="Dark List Accent 3" w:uiPriority="70"/>
+    <w:lsdException w:name="Colorful Shading Accent 3" w:uiPriority="71"/>
+    <w:lsdException w:name="Colorful List Accent 3" w:uiPriority="72"/>
+    <w:lsdException w:name="Colorful Grid Accent 3" w:uiPriority="73"/>
+    <w:lsdException w:name="Light Shading Accent 4" w:uiPriority="60"/>
+    <w:lsdException w:name="Light List Accent 4" w:uiPriority="61"/>
+    <w:lsdException w:name="Light Grid Accent 4" w:uiPriority="62"/>
+    <w:lsdException w:name="Medium Shading 1 Accent 4" w:uiPriority="63"/>
+    <w:lsdException w:name="Medium Shading 2 Accent 4" w:uiPriority="64"/>
+    <w:lsdException w:name="Medium List 1 Accent 4" w:uiPriority="65"/>
+    <w:lsdException w:name="Medium List 2 Accent 4" w:uiPriority="66"/>
+    <w:lsdException w:name="Medium Grid 1 Accent 4" w:uiPriority="67"/>
+    <w:lsdException w:name="Medium Grid 2 Accent 4" w:uiPriority="68"/>
+    <w:lsdException w:name="Medium Grid 3 Accent 4" w:uiPriority="69"/>
+    <w:lsdException w:name="Dark List Accent 4" w:uiPriority="70"/>
+    <w:lsdException w:name="Colorful Shading Accent 4" w:uiPriority="71"/>
+    <w:lsdException w:name="Colorful List Accent 4" w:uiPriority="72"/>
+    <w:lsdException w:name="Colorful Grid Accent 4" w:uiPriority="73"/>
+    <w:lsdException w:name="Light Shading Accent 5" w:uiPriority="60"/>
+    <w:lsdException w:name="Light List Accent 5" w:uiPriority="61"/>
+    <w:lsdException w:name="Light Grid Accent 5" w:uiPriority="62"/>
+    <w:lsdException w:name="Medium Shading 1 Accent 5" w:uiPriority="63"/>
+    <w:lsdException w:name="Medium Shading 2 Accent 5" w:uiPriority="64"/>
+    <w:lsdException w:name="Medium List 1 Accent 5" w:uiPriority="65"/>
+    <w:lsdException w:name="Medium List 2 Accent 5" w:uiPriority="66"/>
+    <w:lsdException w:name="Medium Grid 1 Accent 5" w:uiPriority="67"/>
+    <w:lsdException w:name="Medium Grid 2 Accent 5" w:uiPriority="68"/>
+    <w:lsdException w:name="Medium Grid 3 Accent 5" w:uiPriority="69"/>
+    <w:lsdException w:name="Dark List Accent 5" w:uiPriority="70"/>
+    <w:lsdException w:name="Colorful Shading Accent 5" w:uiPriority="71"/>
+    <w:lsdException w:name="Colorful List Accent 5" w:uiPriority="72"/>
+    <w:lsdException w:name="Colorful Grid Accent 5" w:uiPriority="73"/>
+    <w:lsdException w:name="Light Shading Accent 6" w:uiPriority="60"/>
+    <w:lsdException w:name="Light List Accent 6" w:uiPriority="61"/>
+    <w:lsdException w:name="Light Grid Accent 6" w:uiPriority="62"/>
+    <w:lsdException w:name="Medium Shading 1 Accent 6" w:uiPriority="63"/>
+    <w:lsdException w:name="Medium Shading 2 Accent 6" w:uiPriority="64"/>
+    <w:lsdException w:name="Medium List 1 Accent 6" w:uiPriority="65"/>
+    <w:lsdException w:name="Medium List 2 Accent 6" w:uiPriority="66"/>
+    <w:lsdException w:name="Medium Grid 1 Accent 6" w:uiPriority="67"/>
+    <w:lsdException w:name="Medium Grid 2 Accent 6" w:uiPriority="68"/>
+    <w:lsdException w:name="Medium Grid 3 Accent 6" w:uiPriority="69"/>
+    <w:lsdException w:name="Dark List Accent 6" w:uiPriority="70"/>
+    <w:lsdException w:name="Colorful Shading Accent 6" w:uiPriority="71"/>
+    <w:lsdException w:name="Colorful List Accent 6" w:uiPriority="72"/>
+    <w:lsdException w:name="Colorful Grid Accent 6" w:uiPriority="73"/>
+    <w:lsdException w:name="Subtle Emphasis" w:uiPriority="19" w:qFormat="1"/>
+    <w:lsdException w:name="Intense Emphasis" w:uiPriority="21" w:qFormat="1"/>
+    <w:lsdException w:name="Subtle Reference" w:uiPriority="31" w:qFormat="1"/>
+    <w:lsdException w:name="Intense Reference" w:uiPriority="32" w:qFormat="1"/>
+    <w:lsdException w:name="Book Title" w:uiPriority="33" w:qFormat="1"/>
+    <w:lsdException w:name="Bibliography" w:semiHidden="1" w:uiPriority="37" w:unhideWhenUsed="1"/>
+    <w:lsdException w:name="TOC Heading" w:semiHidden="1" w:uiPriority="39" w:unhideWhenUsed="1" w:qFormat="1"/>
+    <w:lsdException w:name="Grid Table 1 Light" w:semiHidden="1" w:unhideWhenUsed="1"/>
+    <w:lsdException w:name="Grid Table 2" w:semiHidden="1" w:unhideWhenUsed="1"/>
+    <w:lsdException w:name="Grid Table 3" w:semiHidden="1" w:unhideWhenUsed="1"/>
+    <w:lsdException w:name="Grid Table 4" w:uiPriority="49"/>
+    <w:lsdException w:name="Grid Table 5 Dark" w:uiPriority="50"/>
+    <w:lsdException w:name="Grid Table 6 Colorful" w:uiPriority="51"/>
+    <w:lsdException w:name="Grid Table 7 Colorful" w:uiPriority="52"/>
+    <w:lsdException w:name="Grid Table 1 Light Accent 1" w:uiPriority="46"/>
+    <w:lsdException w:name="Grid Table 2 Accent 1" w:uiPriority="47"/>
+    <w:lsdException w:name="Grid Table 3 Accent 1" w:uiPriority="48"/>
+    <w:lsdException w:name="Grid Table 4 Accent 1" w:uiPriority="49"/>
+    <w:lsdException w:name="Grid Table 5 Dark Accent 1" w:uiPriority="50"/>
+    <w:lsdException w:name="Grid Table 6 Colorful Accent 1" w:uiPriority="51"/>
+    <w:lsdException w:name="Grid Table 7 Colorful Accent 1" w:uiPriority="52"/>
+    <w:lsdException w:name="Grid Table 1 Light Accent 2" w:uiPriority="46"/>
+    <w:lsdException w:name="Grid Table 2 Accent 2" w:uiPriority="47"/>
+    <w:lsdException w:name="Grid Table 3 Accent 2" w:uiPriority="48"/>
+    <w:lsdException w:name="Grid Table 4 Accent 2" w:uiPriority="49"/>
+    <w:lsdException w:name="Grid Table 5 Dark Accent 2" w:uiPriority="50"/>
+    <w:lsdException w:name="Grid Table 6 Colorful Accent 2" w:uiPriority="51"/>
+    <w:lsdException w:name="Grid Table 7 Colorful Accent 2" w:uiPriority="52"/>
+    <w:lsdException w:name="Grid Table 1 Light Accent 3" w:uiPriority="46"/>
+    <w:lsdException w:name="Grid Table 2 Accent 3" w:uiPriority="47"/>
+    <w:lsdException w:name="Grid Table 3 Accent 3" w:uiPriority="48"/>
+    <w:lsdException w:name="Grid Table 4 Accent 3" w:uiPriority="49"/>
+    <w:lsdException w:name="Grid Table 5 Dark Accent 3" w:uiPriority="50"/>
+    <w:lsdException w:name="Grid Table 6 Colorful Accent 3" w:uiPriority="51"/>
+    <w:lsdException w:name="Grid Table 7 Colorful Accent 3" w:uiPriority="52"/>
+    <w:lsdException w:name="Grid Table 1 Light Accent 4" w:uiPriority="46"/>
+    <w:lsdException w:name="Grid Table 2 Accent 4" w:uiPriority="47"/>
+    <w:lsdException w:name="Grid Table 3 Accent 4" w:uiPriority="48"/>
+    <w:lsdException w:name="Grid Table 4 Accent 4" w:uiPriority="49"/>
+    <w:lsdException w:name="Grid Table 5 Dark Accent 4" w:uiPriority="50"/>
+    <w:lsdException w:name="Grid Table 6 Colorful Accent 4" w:uiPriority="51"/>
+    <w:lsdException w:name="Grid Table 7 Colorful Accent 4" w:uiPriority="52"/>
+    <w:lsdException w:name="Grid Table 1 Light Accent 5" w:uiPriority="46"/>
+    <w:lsdException w:name="Grid Table 2 Accent 5" w:uiPriority="47"/>
+    <w:lsdException w:name="Grid Table 3 Accent 5" w:uiPriority="48"/>
+    <w:lsdException w:name="Grid Table 4 Accent 5" w:uiPriority="49"/>
+    <w:lsdException w:name="Grid Table 5 Dark Accent 5" w:uiPriority="50"/>
+    <w:lsdException w:name="Grid Table 6 Colorful Accent 5" w:uiPriority="51"/>
+    <w:lsdException w:name="Grid Table 7 Colorful Accent 5" w:uiPriority="52"/>
+    <w:lsdException w:name="Grid Table 1 Light Accent 6" w:uiPriority="46"/>
+    <w:lsdException w:name="Grid Table 2 Accent 6" w:uiPriority="47"/>
+    <w:lsdException w:name="Grid Table 3 Accent 6" w:uiPriority="48"/>
+    <w:lsdException w:name="Grid Table 4 Accent 6" w:uiPriority="49"/>
+    <w:lsdException w:name="Grid Table 5 Dark Accent 6" w:uiPriority="50"/>
+    <w:lsdException w:name="Grid Table 6 Colorful Accent 6" w:uiPriority="51"/>
+    <w:lsdException w:name="Grid Table 7 Colorful Accent 6" w:uiPriority="52"/>
+    <w:lsdException w:name="List Table 1 Light" w:uiPriority="46"/>
+    <w:lsdException w:name="List Table 2" w:uiPriority="47"/>
+    <w:lsdException w:name="List Table 3" w:uiPriority="48"/>
+    <w:lsdException w:name="List Table 4" w:uiPriority="49"/>
+    <w:lsdException w:name="List Table 5 Dark" w:uiPriority="50"/>
+    <w:lsdException w:name="List Table 6 Colorful" w:uiPriority="51"/>
+    <w:lsdException w:name="List Table 7 Colorful" w:uiPriority="52"/>
+    <w:lsdException w:name="List Table 1 Light Accent 1" w:uiPriority="46"/>
+    <w:lsdException w:name="List Table 2 Accent 1" w:uiPriority="47"/>
+    <w:lsdException w:name="List Table 3 Accent 1" w:uiPriority="48"/>
+    <w:lsdException w:name="List Table 4 Accent 1" w:uiPriority="49"/>
+    <w:lsdException w:name="List Table 5 Dark Accent 1" w:uiPriority="50"/>
+    <w:lsdException w:name="List Table 6 Colorful Accent 1" w:uiPriority="51"/>
+    <w:lsdException w:name="List Table 7 Colorful Accent 1" w:uiPriority="52"/>
+    <w:lsdException w:name="List Table 1 Light Accent 2" w:uiPriority="46"/>
+    <w:lsdException w:name="List Table 2 Accent 2" w:uiPriority="47"/>
+    <w:lsdException w:name="List Table 3 Accent 2" w:uiPriority="48"/>
+    <w:lsdException w:name="List Table 4 Accent 2" w:uiPriority="49"/>
+    <w:lsdException w:name="List Table 5 Dark Accent 2" w:uiPriority="50"/>
+    <w:lsdException w:name="List Table 6 Colorful Accent 2" w:uiPriority="51"/>
+    <w:lsdException w:name="List Table 7 Colorful Accent 2" w:uiPriority="52"/>
+    <w:lsdException w:name="List Table 1 Light Accent 3" w:uiPriority="46"/>
+    <w:lsdException w:name="List Table 2 Accent 3" w:uiPriority="47"/>
+    <w:lsdException w:name="List Table 3 Accent 3" w:uiPriority="48"/>
+    <w:lsdException w:name="List Table 4 Accent 3" w:uiPriority="49"/>
+    <w:lsdException w:name="List Table 5 Dark Accent 3" w:uiPriority="50"/>
+    <w:lsdException w:name="List Table 6 Colorful Accent 3" w:uiPriority="51"/>
+    <w:lsdException w:name="List Table 7 Colorful Accent 3" w:uiPriority="52"/>
+    <w:lsdException w:name="List Table 1 Light Accent 4" w:uiPriority="46"/>
+    <w:lsdException w:name="List Table 2 Accent 4" w:uiPriority="47"/>
+    <w:lsdException w:name="List Table 3 Accent 4" w:uiPriority="48"/>
+    <w:lsdException w:name="List Table 4 Accent 4" w:uiPriority="49"/>
+    <w:lsdException w:name="List Table 5 Dark Accent 4" w:uiPriority="50"/>
+    <w:lsdException w:name="List Table 6 Colorful Accent 4" w:uiPriority="51"/>
+    <w:lsdException w:name="List Table 7 Colorful Accent 4" w:uiPriority="52"/>
+    <w:lsdException w:name="List Table 1 Light Accent 5" w:uiPriority="46"/>
+    <w:lsdException w:name="List Table 2 Accent 5" w:uiPriority="47"/>
+    <w:lsdException w:name="List Table 3 Accent 5" w:uiPriority="48"/>
+    <w:lsdException w:name="List Table 4 Accent 5" w:uiPriority="49"/>
+    <w:lsdException w:name="List Table 5 Dark Accent 5" w:uiPriority="50"/>
+    <w:lsdException w:name="List Table 6 Colorful Accent 5" w:uiPriority="51"/>
+    <w:lsdException w:name="List Table 7 Colorful Accent 5" w:uiPriority="52"/>
+    <w:lsdException w:name="List Table 1 Light Accent 6" w:uiPriority="46"/>
+    <w:lsdException w:name="List Table 2 Accent 6" w:uiPriority="47"/>
+    <w:lsdException w:name="List Table 3 Accent 6" w:uiPriority="48"/>
+    <w:lsdException w:name="List Table 4 Accent 6" w:uiPriority="49"/>
+    <w:lsdException w:name="List Table 5 Dark Accent 6" w:uiPriority="50"/>
+    <w:lsdException w:name="List Table 6 Colorful Accent 6" w:uiPriority="51"/>
+    <w:lsdException w:name="List Table 7 Colorful Accent 6" w:uiPriority="52"/>
+    <w:lsdException w:name="Mention" w:semiHidden="1" w:unhideWhenUsed="1"/>
+    <w:lsdException w:name="Smart Hyperlink" w:semiHidden="1" w:unhideWhenUsed="1"/>
+    <w:lsdException w:name="Hashtag" w:semiHidden="1" w:unhideWhenUsed="1"/>
   </w:latentStyles>
   <w:style w:type="paragraph" w:default="1" w:styleId="Normal">
     <w:name w:val="Normal"/>
@@ -3574,357 +3713,43 @@
       <w:szCs w:val="26"/>
     </w:rPr>
   </w:style>
-</w:styles>
-</file>
-
-<file path=word/stylesWithEffects.xml><?xml version="1.0" encoding="utf-8"?>
-<w:styles xmlns:wpc="http://schemas.microsoft.com/office/word/2010/wordprocessingCanvas" xmlns:mo="http://schemas.microsoft.com/office/mac/office/2008/main" xmlns:mc="http://schemas.openxmlformats.org/markup-compatibility/2006" xmlns:mv="urn:schemas-microsoft-com:mac:vml" xmlns:o="urn:schemas-microsoft-com:office:office" xmlns:r="http://schemas.openxmlformats.org/officeDocument/2006/relationships" xmlns:m="http://schemas.openxmlformats.org/officeDocument/2006/math" xmlns:v="urn:schemas-microsoft-com:vml" xmlns:wp14="http://schemas.microsoft.com/office/word/2010/wordprocessingDrawing" xmlns:wp="http://schemas.openxmlformats.org/drawingml/2006/wordprocessingDrawing" xmlns:w10="urn:schemas-microsoft-com:office:word" xmlns:w="http://schemas.openxmlformats.org/wordprocessingml/2006/main" xmlns:w14="http://schemas.microsoft.com/office/word/2010/wordml" xmlns:wpg="http://schemas.microsoft.com/office/word/2010/wordprocessingGroup" xmlns:wpi="http://schemas.microsoft.com/office/word/2010/wordprocessingInk" xmlns:wne="http://schemas.microsoft.com/office/word/2006/wordml" xmlns:wps="http://schemas.microsoft.com/office/word/2010/wordprocessingShape" mc:Ignorable="w14 wp14">
-  <w:docDefaults>
-    <w:rPrDefault>
-      <w:rPr>
-        <w:rFonts w:asciiTheme="minorHAnsi" w:eastAsiaTheme="minorEastAsia" w:hAnsiTheme="minorHAnsi" w:cstheme="minorBidi"/>
-        <w:sz w:val="24"/>
-        <w:szCs w:val="24"/>
-        <w:lang w:val="en-US" w:eastAsia="en-US" w:bidi="ar-SA"/>
-      </w:rPr>
-    </w:rPrDefault>
-    <w:pPrDefault/>
-  </w:docDefaults>
-  <w:latentStyles w:defLockedState="0" w:defUIPriority="99" w:defSemiHidden="1" w:defUnhideWhenUsed="1" w:defQFormat="0" w:count="276">
-    <w:lsdException w:name="Normal" w:semiHidden="0" w:uiPriority="0" w:unhideWhenUsed="0" w:qFormat="1"/>
-    <w:lsdException w:name="heading 1" w:semiHidden="0" w:uiPriority="9" w:unhideWhenUsed="0" w:qFormat="1"/>
-    <w:lsdException w:name="heading 2" w:uiPriority="9" w:qFormat="1"/>
-    <w:lsdException w:name="heading 3" w:uiPriority="9" w:qFormat="1"/>
-    <w:lsdException w:name="heading 4" w:uiPriority="9" w:qFormat="1"/>
-    <w:lsdException w:name="heading 5" w:uiPriority="9" w:qFormat="1"/>
-    <w:lsdException w:name="heading 6" w:uiPriority="9" w:qFormat="1"/>
-    <w:lsdException w:name="heading 7" w:uiPriority="9" w:qFormat="1"/>
-    <w:lsdException w:name="heading 8" w:uiPriority="9" w:qFormat="1"/>
-    <w:lsdException w:name="heading 9" w:uiPriority="9" w:qFormat="1"/>
-    <w:lsdException w:name="toc 1" w:uiPriority="39"/>
-    <w:lsdException w:name="toc 2" w:uiPriority="39"/>
-    <w:lsdException w:name="toc 3" w:uiPriority="39"/>
-    <w:lsdException w:name="toc 4" w:uiPriority="39"/>
-    <w:lsdException w:name="toc 5" w:uiPriority="39"/>
-    <w:lsdException w:name="toc 6" w:uiPriority="39"/>
-    <w:lsdException w:name="toc 7" w:uiPriority="39"/>
-    <w:lsdException w:name="toc 8" w:uiPriority="39"/>
-    <w:lsdException w:name="toc 9" w:uiPriority="39"/>
-    <w:lsdException w:name="caption" w:uiPriority="35" w:qFormat="1"/>
-    <w:lsdException w:name="Title" w:semiHidden="0" w:uiPriority="10" w:unhideWhenUsed="0" w:qFormat="1"/>
-    <w:lsdException w:name="Default Paragraph Font" w:uiPriority="1"/>
-    <w:lsdException w:name="Subtitle" w:semiHidden="0" w:uiPriority="11" w:unhideWhenUsed="0" w:qFormat="1"/>
-    <w:lsdException w:name="Strong" w:semiHidden="0" w:uiPriority="22" w:unhideWhenUsed="0" w:qFormat="1"/>
-    <w:lsdException w:name="Emphasis" w:semiHidden="0" w:uiPriority="20" w:unhideWhenUsed="0" w:qFormat="1"/>
-    <w:lsdException w:name="Table Grid" w:semiHidden="0" w:uiPriority="59" w:unhideWhenUsed="0"/>
-    <w:lsdException w:name="Placeholder Text" w:unhideWhenUsed="0"/>
-    <w:lsdException w:name="No Spacing" w:semiHidden="0" w:uiPriority="1" w:unhideWhenUsed="0" w:qFormat="1"/>
-    <w:lsdException w:name="Light Shading" w:semiHidden="0" w:uiPriority="60" w:unhideWhenUsed="0"/>
-    <w:lsdException w:name="Light List" w:semiHidden="0" w:uiPriority="61" w:unhideWhenUsed="0"/>
-    <w:lsdException w:name="Light Grid" w:semiHidden="0" w:uiPriority="62" w:unhideWhenUsed="0"/>
-    <w:lsdException w:name="Medium Shading 1" w:semiHidden="0" w:uiPriority="63" w:unhideWhenUsed="0"/>
-    <w:lsdException w:name="Medium Shading 2" w:semiHidden="0" w:uiPriority="64" w:unhideWhenUsed="0"/>
-    <w:lsdException w:name="Medium List 1" w:semiHidden="0" w:uiPriority="65" w:unhideWhenUsed="0"/>
-    <w:lsdException w:name="Medium List 2" w:semiHidden="0" w:uiPriority="66" w:unhideWhenUsed="0"/>
-    <w:lsdException w:name="Medium Grid 1" w:semiHidden="0" w:uiPriority="67" w:unhideWhenUsed="0"/>
-    <w:lsdException w:name="Medium Grid 2" w:semiHidden="0" w:uiPriority="68" w:unhideWhenUsed="0"/>
-    <w:lsdException w:name="Medium Grid 3" w:semiHidden="0" w:uiPriority="69" w:unhideWhenUsed="0"/>
-    <w:lsdException w:name="Dark List" w:semiHidden="0" w:uiPriority="70" w:unhideWhenUsed="0"/>
-    <w:lsdException w:name="Colorful Shading" w:semiHidden="0" w:uiPriority="71" w:unhideWhenUsed="0"/>
-    <w:lsdException w:name="Colorful List" w:semiHidden="0" w:uiPriority="72" w:unhideWhenUsed="0"/>
-    <w:lsdException w:name="Colorful Grid" w:semiHidden="0" w:uiPriority="73" w:unhideWhenUsed="0"/>
-    <w:lsdException w:name="Light Shading Accent 1" w:semiHidden="0" w:uiPriority="60" w:unhideWhenUsed="0"/>
-    <w:lsdException w:name="Light List Accent 1" w:semiHidden="0" w:uiPriority="61" w:unhideWhenUsed="0"/>
-    <w:lsdException w:name="Light Grid Accent 1" w:semiHidden="0" w:uiPriority="62" w:unhideWhenUsed="0"/>
-    <w:lsdException w:name="Medium Shading 1 Accent 1" w:semiHidden="0" w:uiPriority="63" w:unhideWhenUsed="0"/>
-    <w:lsdException w:name="Medium Shading 2 Accent 1" w:semiHidden="0" w:uiPriority="64" w:unhideWhenUsed="0"/>
-    <w:lsdException w:name="Medium List 1 Accent 1" w:semiHidden="0" w:uiPriority="65" w:unhideWhenUsed="0"/>
-    <w:lsdException w:name="Revision" w:unhideWhenUsed="0"/>
-    <w:lsdException w:name="List Paragraph" w:semiHidden="0" w:uiPriority="34" w:unhideWhenUsed="0" w:qFormat="1"/>
-    <w:lsdException w:name="Quote" w:semiHidden="0" w:uiPriority="29" w:unhideWhenUsed="0" w:qFormat="1"/>
-    <w:lsdException w:name="Intense Quote" w:semiHidden="0" w:uiPriority="30" w:unhideWhenUsed="0" w:qFormat="1"/>
-    <w:lsdException w:name="Medium List 2 Accent 1" w:semiHidden="0" w:uiPriority="66" w:unhideWhenUsed="0"/>
-    <w:lsdException w:name="Medium Grid 1 Accent 1" w:semiHidden="0" w:uiPriority="67" w:unhideWhenUsed="0"/>
-    <w:lsdException w:name="Medium Grid 2 Accent 1" w:semiHidden="0" w:uiPriority="68" w:unhideWhenUsed="0"/>
-    <w:lsdException w:name="Medium Grid 3 Accent 1" w:semiHidden="0" w:uiPriority="69" w:unhideWhenUsed="0"/>
-    <w:lsdException w:name="Dark List Accent 1" w:semiHidden="0" w:uiPriority="70" w:unhideWhenUsed="0"/>
-    <w:lsdException w:name="Colorful Shading Accent 1" w:semiHidden="0" w:uiPriority="71" w:unhideWhenUsed="0"/>
-    <w:lsdException w:name="Colorful List Accent 1" w:semiHidden="0" w:uiPriority="72" w:unhideWhenUsed="0"/>
-    <w:lsdException w:name="Colorful Grid Accent 1" w:semiHidden="0" w:uiPriority="73" w:unhideWhenUsed="0"/>
-    <w:lsdException w:name="Light Shading Accent 2" w:semiHidden="0" w:uiPriority="60" w:unhideWhenUsed="0"/>
-    <w:lsdException w:name="Light List Accent 2" w:semiHidden="0" w:uiPriority="61" w:unhideWhenUsed="0"/>
-    <w:lsdException w:name="Light Grid Accent 2" w:semiHidden="0" w:uiPriority="62" w:unhideWhenUsed="0"/>
-    <w:lsdException w:name="Medium Shading 1 Accent 2" w:semiHidden="0" w:uiPriority="63" w:unhideWhenUsed="0"/>
-    <w:lsdException w:name="Medium Shading 2 Accent 2" w:semiHidden="0" w:uiPriority="64" w:unhideWhenUsed="0"/>
-    <w:lsdException w:name="Medium List 1 Accent 2" w:semiHidden="0" w:uiPriority="65" w:unhideWhenUsed="0"/>
-    <w:lsdException w:name="Medium List 2 Accent 2" w:semiHidden="0" w:uiPriority="66" w:unhideWhenUsed="0"/>
-    <w:lsdException w:name="Medium Grid 1 Accent 2" w:semiHidden="0" w:uiPriority="67" w:unhideWhenUsed="0"/>
-    <w:lsdException w:name="Medium Grid 2 Accent 2" w:semiHidden="0" w:uiPriority="68" w:unhideWhenUsed="0"/>
-    <w:lsdException w:name="Medium Grid 3 Accent 2" w:semiHidden="0" w:uiPriority="69" w:unhideWhenUsed="0"/>
-    <w:lsdException w:name="Dark List Accent 2" w:semiHidden="0" w:uiPriority="70" w:unhideWhenUsed="0"/>
-    <w:lsdException w:name="Colorful Shading Accent 2" w:semiHidden="0" w:uiPriority="71" w:unhideWhenUsed="0"/>
-    <w:lsdException w:name="Colorful List Accent 2" w:semiHidden="0" w:uiPriority="72" w:unhideWhenUsed="0"/>
-    <w:lsdException w:name="Colorful Grid Accent 2" w:semiHidden="0" w:uiPriority="73" w:unhideWhenUsed="0"/>
-    <w:lsdException w:name="Light Shading Accent 3" w:semiHidden="0" w:uiPriority="60" w:unhideWhenUsed="0"/>
-    <w:lsdException w:name="Light List Accent 3" w:semiHidden="0" w:uiPriority="61" w:unhideWhenUsed="0"/>
-    <w:lsdException w:name="Light Grid Accent 3" w:semiHidden="0" w:uiPriority="62" w:unhideWhenUsed="0"/>
-    <w:lsdException w:name="Medium Shading 1 Accent 3" w:semiHidden="0" w:uiPriority="63" w:unhideWhenUsed="0"/>
-    <w:lsdException w:name="Medium Shading 2 Accent 3" w:semiHidden="0" w:uiPriority="64" w:unhideWhenUsed="0"/>
-    <w:lsdException w:name="Medium List 1 Accent 3" w:semiHidden="0" w:uiPriority="65" w:unhideWhenUsed="0"/>
-    <w:lsdException w:name="Medium List 2 Accent 3" w:semiHidden="0" w:uiPriority="66" w:unhideWhenUsed="0"/>
-    <w:lsdException w:name="Medium Grid 1 Accent 3" w:semiHidden="0" w:uiPriority="67" w:unhideWhenUsed="0"/>
-    <w:lsdException w:name="Medium Grid 2 Accent 3" w:semiHidden="0" w:uiPriority="68" w:unhideWhenUsed="0"/>
-    <w:lsdException w:name="Medium Grid 3 Accent 3" w:semiHidden="0" w:uiPriority="69" w:unhideWhenUsed="0"/>
-    <w:lsdException w:name="Dark List Accent 3" w:semiHidden="0" w:uiPriority="70" w:unhideWhenUsed="0"/>
-    <w:lsdException w:name="Colorful Shading Accent 3" w:semiHidden="0" w:uiPriority="71" w:unhideWhenUsed="0"/>
-    <w:lsdException w:name="Colorful List Accent 3" w:semiHidden="0" w:uiPriority="72" w:unhideWhenUsed="0"/>
-    <w:lsdException w:name="Colorful Grid Accent 3" w:semiHidden="0" w:uiPriority="73" w:unhideWhenUsed="0"/>
-    <w:lsdException w:name="Light Shading Accent 4" w:semiHidden="0" w:uiPriority="60" w:unhideWhenUsed="0"/>
-    <w:lsdException w:name="Light List Accent 4" w:semiHidden="0" w:uiPriority="61" w:unhideWhenUsed="0"/>
-    <w:lsdException w:name="Light Grid Accent 4" w:semiHidden="0" w:uiPriority="62" w:unhideWhenUsed="0"/>
-    <w:lsdException w:name="Medium Shading 1 Accent 4" w:semiHidden="0" w:uiPriority="63" w:unhideWhenUsed="0"/>
-    <w:lsdException w:name="Medium Shading 2 Accent 4" w:semiHidden="0" w:uiPriority="64" w:unhideWhenUsed="0"/>
-    <w:lsdException w:name="Medium List 1 Accent 4" w:semiHidden="0" w:uiPriority="65" w:unhideWhenUsed="0"/>
-    <w:lsdException w:name="Medium List 2 Accent 4" w:semiHidden="0" w:uiPriority="66" w:unhideWhenUsed="0"/>
-    <w:lsdException w:name="Medium Grid 1 Accent 4" w:semiHidden="0" w:uiPriority="67" w:unhideWhenUsed="0"/>
-    <w:lsdException w:name="Medium Grid 2 Accent 4" w:semiHidden="0" w:uiPriority="68" w:unhideWhenUsed="0"/>
-    <w:lsdException w:name="Medium Grid 3 Accent 4" w:semiHidden="0" w:uiPriority="69" w:unhideWhenUsed="0"/>
-    <w:lsdException w:name="Dark List Accent 4" w:semiHidden="0" w:uiPriority="70" w:unhideWhenUsed="0"/>
-    <w:lsdException w:name="Colorful Shading Accent 4" w:semiHidden="0" w:uiPriority="71" w:unhideWhenUsed="0"/>
-    <w:lsdException w:name="Colorful List Accent 4" w:semiHidden="0" w:uiPriority="72" w:unhideWhenUsed="0"/>
-    <w:lsdException w:name="Colorful Grid Accent 4" w:semiHidden="0" w:uiPriority="73" w:unhideWhenUsed="0"/>
-    <w:lsdException w:name="Light Shading Accent 5" w:semiHidden="0" w:uiPriority="60" w:unhideWhenUsed="0"/>
-    <w:lsdException w:name="Light List Accent 5" w:semiHidden="0" w:uiPriority="61" w:unhideWhenUsed="0"/>
-    <w:lsdException w:name="Light Grid Accent 5" w:semiHidden="0" w:uiPriority="62" w:unhideWhenUsed="0"/>
-    <w:lsdException w:name="Medium Shading 1 Accent 5" w:semiHidden="0" w:uiPriority="63" w:unhideWhenUsed="0"/>
-    <w:lsdException w:name="Medium Shading 2 Accent 5" w:semiHidden="0" w:uiPriority="64" w:unhideWhenUsed="0"/>
-    <w:lsdException w:name="Medium List 1 Accent 5" w:semiHidden="0" w:uiPriority="65" w:unhideWhenUsed="0"/>
-    <w:lsdException w:name="Medium List 2 Accent 5" w:semiHidden="0" w:uiPriority="66" w:unhideWhenUsed="0"/>
-    <w:lsdException w:name="Medium Grid 1 Accent 5" w:semiHidden="0" w:uiPriority="67" w:unhideWhenUsed="0"/>
-    <w:lsdException w:name="Medium Grid 2 Accent 5" w:semiHidden="0" w:uiPriority="68" w:unhideWhenUsed="0"/>
-    <w:lsdException w:name="Medium Grid 3 Accent 5" w:semiHidden="0" w:uiPriority="69" w:unhideWhenUsed="0"/>
-    <w:lsdException w:name="Dark List Accent 5" w:semiHidden="0" w:uiPriority="70" w:unhideWhenUsed="0"/>
-    <w:lsdException w:name="Colorful Shading Accent 5" w:semiHidden="0" w:uiPriority="71" w:unhideWhenUsed="0"/>
-    <w:lsdException w:name="Colorful List Accent 5" w:semiHidden="0" w:uiPriority="72" w:unhideWhenUsed="0"/>
-    <w:lsdException w:name="Colorful Grid Accent 5" w:semiHidden="0" w:uiPriority="73" w:unhideWhenUsed="0"/>
-    <w:lsdException w:name="Light Shading Accent 6" w:semiHidden="0" w:uiPriority="60" w:unhideWhenUsed="0"/>
-    <w:lsdException w:name="Light List Accent 6" w:semiHidden="0" w:uiPriority="61" w:unhideWhenUsed="0"/>
-    <w:lsdException w:name="Light Grid Accent 6" w:semiHidden="0" w:uiPriority="62" w:unhideWhenUsed="0"/>
-    <w:lsdException w:name="Medium Shading 1 Accent 6" w:semiHidden="0" w:uiPriority="63" w:unhideWhenUsed="0"/>
-    <w:lsdException w:name="Medium Shading 2 Accent 6" w:semiHidden="0" w:uiPriority="64" w:unhideWhenUsed="0"/>
-    <w:lsdException w:name="Medium List 1 Accent 6" w:semiHidden="0" w:uiPriority="65" w:unhideWhenUsed="0"/>
-    <w:lsdException w:name="Medium List 2 Accent 6" w:semiHidden="0" w:uiPriority="66" w:unhideWhenUsed="0"/>
-    <w:lsdException w:name="Medium Grid 1 Accent 6" w:semiHidden="0" w:uiPriority="67" w:unhideWhenUsed="0"/>
-    <w:lsdException w:name="Medium Grid 2 Accent 6" w:semiHidden="0" w:uiPriority="68" w:unhideWhenUsed="0"/>
-    <w:lsdException w:name="Medium Grid 3 Accent 6" w:semiHidden="0" w:uiPriority="69" w:unhideWhenUsed="0"/>
-    <w:lsdException w:name="Dark List Accent 6" w:semiHidden="0" w:uiPriority="70" w:unhideWhenUsed="0"/>
-    <w:lsdException w:name="Colorful Shading Accent 6" w:semiHidden="0" w:uiPriority="71" w:unhideWhenUsed="0"/>
-    <w:lsdException w:name="Colorful List Accent 6" w:semiHidden="0" w:uiPriority="72" w:unhideWhenUsed="0"/>
-    <w:lsdException w:name="Colorful Grid Accent 6" w:semiHidden="0" w:uiPriority="73" w:unhideWhenUsed="0"/>
-    <w:lsdException w:name="Subtle Emphasis" w:semiHidden="0" w:uiPriority="19" w:unhideWhenUsed="0" w:qFormat="1"/>
-    <w:lsdException w:name="Intense Emphasis" w:semiHidden="0" w:uiPriority="21" w:unhideWhenUsed="0" w:qFormat="1"/>
-    <w:lsdException w:name="Subtle Reference" w:semiHidden="0" w:uiPriority="31" w:unhideWhenUsed="0" w:qFormat="1"/>
-    <w:lsdException w:name="Intense Reference" w:semiHidden="0" w:uiPriority="32" w:unhideWhenUsed="0" w:qFormat="1"/>
-    <w:lsdException w:name="Book Title" w:semiHidden="0" w:uiPriority="33" w:unhideWhenUsed="0" w:qFormat="1"/>
-    <w:lsdException w:name="Bibliography" w:uiPriority="37"/>
-    <w:lsdException w:name="TOC Heading" w:uiPriority="39" w:qFormat="1"/>
-  </w:latentStyles>
-  <w:style w:type="paragraph" w:default="1" w:styleId="Normal">
-    <w:name w:val="Normal"/>
-    <w:qFormat/>
-    <w:rsid w:val="00580EE8"/>
-    <w:pPr>
-      <w:spacing w:after="120"/>
-    </w:pPr>
-  </w:style>
-  <w:style w:type="paragraph" w:styleId="Heading1">
-    <w:name w:val="heading 1"/>
+  <w:style w:type="paragraph" w:styleId="FootnoteText">
+    <w:name w:val="footnote text"/>
     <w:basedOn w:val="Normal"/>
-    <w:next w:val="Normal"/>
-    <w:link w:val="Heading1Char"/>
-    <w:uiPriority w:val="9"/>
-    <w:qFormat/>
-    <w:rsid w:val="00765996"/>
-    <w:pPr>
-      <w:keepNext/>
-      <w:keepLines/>
-      <w:spacing w:before="480"/>
-      <w:outlineLvl w:val="0"/>
-    </w:pPr>
-    <w:rPr>
-      <w:rFonts w:asciiTheme="majorHAnsi" w:eastAsiaTheme="majorEastAsia" w:hAnsiTheme="majorHAnsi" w:cstheme="majorBidi"/>
-      <w:b/>
-      <w:bCs/>
-      <w:color w:val="345A8A" w:themeColor="accent1" w:themeShade="B5"/>
-      <w:sz w:val="32"/>
-      <w:szCs w:val="32"/>
-    </w:rPr>
-  </w:style>
-  <w:style w:type="paragraph" w:styleId="Heading2">
-    <w:name w:val="heading 2"/>
-    <w:basedOn w:val="Normal"/>
-    <w:next w:val="Normal"/>
-    <w:link w:val="Heading2Char"/>
-    <w:uiPriority w:val="9"/>
-    <w:unhideWhenUsed/>
-    <w:qFormat/>
-    <w:rsid w:val="00154289"/>
-    <w:pPr>
-      <w:keepNext/>
-      <w:keepLines/>
-      <w:spacing w:before="200"/>
-      <w:outlineLvl w:val="1"/>
-    </w:pPr>
-    <w:rPr>
-      <w:rFonts w:asciiTheme="majorHAnsi" w:eastAsiaTheme="majorEastAsia" w:hAnsiTheme="majorHAnsi" w:cstheme="majorBidi"/>
-      <w:b/>
-      <w:bCs/>
-      <w:color w:val="4F81BD" w:themeColor="accent1"/>
-      <w:sz w:val="26"/>
-      <w:szCs w:val="26"/>
-    </w:rPr>
-  </w:style>
-  <w:style w:type="character" w:default="1" w:styleId="DefaultParagraphFont">
-    <w:name w:val="Default Paragraph Font"/>
-    <w:uiPriority w:val="1"/>
-    <w:semiHidden/>
-    <w:unhideWhenUsed/>
-  </w:style>
-  <w:style w:type="table" w:default="1" w:styleId="TableNormal">
-    <w:name w:val="Normal Table"/>
+    <w:link w:val="FootnoteTextChar"/>
     <w:uiPriority w:val="99"/>
     <w:semiHidden/>
     <w:unhideWhenUsed/>
-    <w:tblPr>
-      <w:tblInd w:w="0" w:type="dxa"/>
-      <w:tblCellMar>
-        <w:top w:w="0" w:type="dxa"/>
-        <w:left w:w="108" w:type="dxa"/>
-        <w:bottom w:w="0" w:type="dxa"/>
-        <w:right w:w="108" w:type="dxa"/>
-      </w:tblCellMar>
-    </w:tblPr>
+    <w:rsid w:val="00A05B0F"/>
+    <w:pPr>
+      <w:spacing w:after="0"/>
+    </w:pPr>
+    <w:rPr>
+      <w:sz w:val="20"/>
+      <w:szCs w:val="20"/>
+    </w:rPr>
   </w:style>
-  <w:style w:type="numbering" w:default="1" w:styleId="NoList">
-    <w:name w:val="No List"/>
+  <w:style w:type="character" w:customStyle="1" w:styleId="FootnoteTextChar">
+    <w:name w:val="Footnote Text Char"/>
+    <w:basedOn w:val="DefaultParagraphFont"/>
+    <w:link w:val="FootnoteText"/>
     <w:uiPriority w:val="99"/>
     <w:semiHidden/>
-    <w:unhideWhenUsed/>
-  </w:style>
-  <w:style w:type="paragraph" w:styleId="BalloonText">
-    <w:name w:val="Balloon Text"/>
-    <w:basedOn w:val="Normal"/>
-    <w:link w:val="BalloonTextChar"/>
-    <w:uiPriority w:val="99"/>
-    <w:semiHidden/>
-    <w:unhideWhenUsed/>
-    <w:rsid w:val="0065739B"/>
+    <w:rsid w:val="00A05B0F"/>
     <w:rPr>
-      <w:rFonts w:ascii="Lucida Grande" w:hAnsi="Lucida Grande" w:cs="Lucida Grande"/>
-      <w:sz w:val="18"/>
-      <w:szCs w:val="18"/>
+      <w:sz w:val="20"/>
+      <w:szCs w:val="20"/>
     </w:rPr>
   </w:style>
-  <w:style w:type="character" w:customStyle="1" w:styleId="BalloonTextChar">
-    <w:name w:val="Balloon Text Char"/>
-    <w:basedOn w:val="DefaultParagraphFont"/>
-    <w:link w:val="BalloonText"/>
-    <w:uiPriority w:val="99"/>
-    <w:semiHidden/>
-    <w:rsid w:val="0065739B"/>
-    <w:rPr>
-      <w:rFonts w:ascii="Lucida Grande" w:hAnsi="Lucida Grande" w:cs="Lucida Grande"/>
-      <w:sz w:val="18"/>
-      <w:szCs w:val="18"/>
-    </w:rPr>
-  </w:style>
-  <w:style w:type="paragraph" w:styleId="Caption">
-    <w:name w:val="caption"/>
-    <w:basedOn w:val="Normal"/>
-    <w:next w:val="Normal"/>
-    <w:uiPriority w:val="35"/>
-    <w:unhideWhenUsed/>
-    <w:qFormat/>
-    <w:rsid w:val="0065739B"/>
-    <w:pPr>
-      <w:spacing w:after="200"/>
-    </w:pPr>
-    <w:rPr>
-      <w:b/>
-      <w:bCs/>
-      <w:color w:val="4F81BD" w:themeColor="accent1"/>
-      <w:sz w:val="18"/>
-      <w:szCs w:val="18"/>
-    </w:rPr>
-  </w:style>
-  <w:style w:type="paragraph" w:styleId="Footer">
-    <w:name w:val="footer"/>
-    <w:basedOn w:val="Normal"/>
-    <w:link w:val="FooterChar"/>
-    <w:uiPriority w:val="99"/>
-    <w:unhideWhenUsed/>
-    <w:rsid w:val="00765996"/>
-    <w:pPr>
-      <w:tabs>
-        <w:tab w:val="center" w:pos="4320"/>
-        <w:tab w:val="right" w:pos="8640"/>
-      </w:tabs>
-    </w:pPr>
-  </w:style>
-  <w:style w:type="character" w:customStyle="1" w:styleId="FooterChar">
-    <w:name w:val="Footer Char"/>
-    <w:basedOn w:val="DefaultParagraphFont"/>
-    <w:link w:val="Footer"/>
-    <w:uiPriority w:val="99"/>
-    <w:rsid w:val="00765996"/>
-  </w:style>
-  <w:style w:type="character" w:styleId="PageNumber">
-    <w:name w:val="page number"/>
+  <w:style w:type="character" w:styleId="FootnoteReference">
+    <w:name w:val="footnote reference"/>
     <w:basedOn w:val="DefaultParagraphFont"/>
     <w:uiPriority w:val="99"/>
     <w:semiHidden/>
     <w:unhideWhenUsed/>
-    <w:rsid w:val="00765996"/>
-  </w:style>
-  <w:style w:type="character" w:customStyle="1" w:styleId="Heading1Char">
-    <w:name w:val="Heading 1 Char"/>
-    <w:basedOn w:val="DefaultParagraphFont"/>
-    <w:link w:val="Heading1"/>
-    <w:uiPriority w:val="9"/>
-    <w:rsid w:val="00765996"/>
+    <w:rsid w:val="00A05B0F"/>
     <w:rPr>
-      <w:rFonts w:asciiTheme="majorHAnsi" w:eastAsiaTheme="majorEastAsia" w:hAnsiTheme="majorHAnsi" w:cstheme="majorBidi"/>
-      <w:b/>
-      <w:bCs/>
-      <w:color w:val="345A8A" w:themeColor="accent1" w:themeShade="B5"/>
-      <w:sz w:val="32"/>
-      <w:szCs w:val="32"/>
-    </w:rPr>
-  </w:style>
-  <w:style w:type="paragraph" w:styleId="ListParagraph">
-    <w:name w:val="List Paragraph"/>
-    <w:basedOn w:val="Normal"/>
-    <w:uiPriority w:val="34"/>
-    <w:qFormat/>
-    <w:rsid w:val="00154289"/>
-    <w:pPr>
-      <w:ind w:left="720"/>
-      <w:contextualSpacing/>
-    </w:pPr>
-  </w:style>
-  <w:style w:type="character" w:customStyle="1" w:styleId="Heading2Char">
-    <w:name w:val="Heading 2 Char"/>
-    <w:basedOn w:val="DefaultParagraphFont"/>
-    <w:link w:val="Heading2"/>
-    <w:uiPriority w:val="9"/>
-    <w:rsid w:val="00154289"/>
-    <w:rPr>
-      <w:rFonts w:asciiTheme="majorHAnsi" w:eastAsiaTheme="majorEastAsia" w:hAnsiTheme="majorHAnsi" w:cstheme="majorBidi"/>
-      <w:b/>
-      <w:bCs/>
-      <w:color w:val="4F81BD" w:themeColor="accent1"/>
-      <w:sz w:val="26"/>
-      <w:szCs w:val="26"/>
+      <w:vertAlign w:val="superscript"/>
     </w:rPr>
   </w:style>
 </w:styles>
@@ -4248,4 +4073,16 @@
   </a:objectDefaults>
   <a:extraClrSchemeLst/>
 </a:theme>
+</file>
+
+<file path=customXml/item1.xml><?xml version="1.0" encoding="utf-8"?>
+<b:Sources xmlns:b="http://schemas.openxmlformats.org/officeDocument/2006/bibliography" xmlns="http://schemas.openxmlformats.org/officeDocument/2006/bibliography" SelectedStyle="\APASixthEditionOfficeOnline.xsl" StyleName="APA" Version="6"/>
+</file>
+
+<file path=customXml/itemProps1.xml><?xml version="1.0" encoding="utf-8"?>
+<ds:datastoreItem xmlns:ds="http://schemas.openxmlformats.org/officeDocument/2006/customXml" ds:itemID="{415A4D2C-0F80-4F5B-94A4-466C41F2AF82}">
+  <ds:schemaRefs>
+    <ds:schemaRef ds:uri="http://schemas.openxmlformats.org/officeDocument/2006/bibliography"/>
+  </ds:schemaRefs>
+</ds:datastoreItem>
 </file>
</xml_diff>

<commit_message>
patch RegulatingCondEq foreign key to LinearShuntCompensator change OSPRREYS to GridAPPS-D
</commit_message>
<xml_diff>
--- a/CIM/CDPSM_RC1.docx
+++ b/CIM/CDPSM_RC1.docx
@@ -1,13 +1,19 @@
 
 <file path=word/document.xml><?xml version="1.0" encoding="utf-8"?>
-<w:document xmlns:wpc="http://schemas.microsoft.com/office/word/2010/wordprocessingCanvas" xmlns:mo="http://schemas.microsoft.com/office/mac/office/2008/main" xmlns:mc="http://schemas.openxmlformats.org/markup-compatibility/2006" xmlns:mv="urn:schemas-microsoft-com:mac:vml" xmlns:o="urn:schemas-microsoft-com:office:office" xmlns:r="http://schemas.openxmlformats.org/officeDocument/2006/relationships" xmlns:m="http://schemas.openxmlformats.org/officeDocument/2006/math" xmlns:v="urn:schemas-microsoft-com:vml" xmlns:wp14="http://schemas.microsoft.com/office/word/2010/wordprocessingDrawing" xmlns:wp="http://schemas.openxmlformats.org/drawingml/2006/wordprocessingDrawing" xmlns:w10="urn:schemas-microsoft-com:office:word" xmlns:w="http://schemas.openxmlformats.org/wordprocessingml/2006/main" xmlns:w14="http://schemas.microsoft.com/office/word/2010/wordml" xmlns:wpg="http://schemas.microsoft.com/office/word/2010/wordprocessingGroup" xmlns:wpi="http://schemas.microsoft.com/office/word/2010/wordprocessingInk" xmlns:wne="http://schemas.microsoft.com/office/word/2006/wordml" xmlns:wps="http://schemas.microsoft.com/office/word/2010/wordprocessingShape" mc:Ignorable="w14 wp14">
+<w:document xmlns:wpc="http://schemas.microsoft.com/office/word/2010/wordprocessingCanvas" xmlns:cx="http://schemas.microsoft.com/office/drawing/2014/chartex" xmlns:cx1="http://schemas.microsoft.com/office/drawing/2015/9/8/chartex" xmlns:cx2="http://schemas.microsoft.com/office/drawing/2015/10/21/chartex" xmlns:cx3="http://schemas.microsoft.com/office/drawing/2016/5/9/chartex" xmlns:cx4="http://schemas.microsoft.com/office/drawing/2016/5/10/chartex" xmlns:cx5="http://schemas.microsoft.com/office/drawing/2016/5/11/chartex" xmlns:mc="http://schemas.openxmlformats.org/markup-compatibility/2006" xmlns:o="urn:schemas-microsoft-com:office:office" xmlns:r="http://schemas.openxmlformats.org/officeDocument/2006/relationships" xmlns:m="http://schemas.openxmlformats.org/officeDocument/2006/math" xmlns:v="urn:schemas-microsoft-com:vml" xmlns:wp14="http://schemas.microsoft.com/office/word/2010/wordprocessingDrawing" xmlns:wp="http://schemas.openxmlformats.org/drawingml/2006/wordprocessingDrawing" xmlns:w10="urn:schemas-microsoft-com:office:word" xmlns:w="http://schemas.openxmlformats.org/wordprocessingml/2006/main" xmlns:w14="http://schemas.microsoft.com/office/word/2010/wordml" xmlns:w15="http://schemas.microsoft.com/office/word/2012/wordml" xmlns:w16se="http://schemas.microsoft.com/office/word/2015/wordml/symex" xmlns:wpg="http://schemas.microsoft.com/office/word/2010/wordprocessingGroup" xmlns:wpi="http://schemas.microsoft.com/office/word/2010/wordprocessingInk" xmlns:wne="http://schemas.microsoft.com/office/word/2006/wordml" xmlns:wps="http://schemas.microsoft.com/office/word/2010/wordprocessingShape" mc:Ignorable="w14 w15 w16se wp14">
   <w:body>
     <w:p>
       <w:pPr>
         <w:pStyle w:val="Heading1"/>
       </w:pPr>
       <w:r>
-        <w:t>CIM Profile and Database for OSPRREYS RC1</w:t>
+        <w:t xml:space="preserve">CIM Profile and Database for </w:t>
+      </w:r>
+      <w:r>
+        <w:t>GridAPPS-D</w:t>
+      </w:r>
+      <w:r>
+        <w:t xml:space="preserve"> RC1</w:t>
       </w:r>
     </w:p>
     <w:p>
@@ -179,6 +185,13 @@
         <w:t>OSPRREYS_RC1.eap</w:t>
       </w:r>
       <w:r>
+        <w:rPr>
+          <w:rStyle w:val="FootnoteReference"/>
+          <w:i/>
+        </w:rPr>
+        <w:footnoteReference w:id="1"/>
+      </w:r>
+      <w:r>
         <w:t xml:space="preserve"> from GitHub for the latest updates.</w:t>
       </w:r>
     </w:p>
@@ -225,7 +238,6 @@
         <w:t>Name is a human-readable identifier that need not be unique.</w:t>
       </w:r>
     </w:p>
-    <w:p/>
     <w:p>
       <w:r>
         <w:rPr>
@@ -310,7 +322,13 @@
         <w:t xml:space="preserve">. </w:t>
       </w:r>
       <w:r>
-        <w:t>In OSPRREYS, the Line is the EquipmentC</w:t>
+        <w:t xml:space="preserve">In </w:t>
+      </w:r>
+      <w:r>
+        <w:t>GridAPPS-D</w:t>
+      </w:r>
+      <w:r>
+        <w:t>, the Line is the EquipmentC</w:t>
       </w:r>
       <w:r>
         <w:t xml:space="preserve">ontainer for all </w:t>
@@ -333,6 +351,7 @@
         <w:rPr>
           <w:noProof/>
         </w:rPr>
+        <w:lastRenderedPageBreak/>
         <w:drawing>
           <wp:inline distT="0" distB="0" distL="0" distR="0" wp14:anchorId="25D01183" wp14:editId="3A3C83F1">
             <wp:extent cx="5943600" cy="5620385"/>
@@ -446,6 +465,7 @@
         <w:rPr>
           <w:noProof/>
         </w:rPr>
+        <w:lastRenderedPageBreak/>
         <w:drawing>
           <wp:inline distT="0" distB="0" distL="0" distR="0" wp14:anchorId="0798A87E" wp14:editId="29E78289">
             <wp:extent cx="5943600" cy="6407785"/>
@@ -500,10 +520,7 @@
         <w:fldChar w:fldCharType="begin"/>
       </w:r>
       <w:r>
-        <w:instrText xml:space="preserve"> SE</w:instrText>
-      </w:r>
-      <w:r>
-        <w:instrText xml:space="preserve">Q Figure \* ARABIC </w:instrText>
+        <w:instrText xml:space="preserve"> SEQ Figure \* ARABIC </w:instrText>
       </w:r>
       <w:r>
         <w:fldChar w:fldCharType="separate"/>
@@ -542,6 +559,7 @@
         <w:rPr>
           <w:noProof/>
         </w:rPr>
+        <w:lastRenderedPageBreak/>
         <w:drawing>
           <wp:inline distT="0" distB="0" distL="0" distR="0" wp14:anchorId="285A9476" wp14:editId="24147BD7">
             <wp:extent cx="5943600" cy="3731895"/>
@@ -629,6 +647,7 @@
         <w:rPr>
           <w:noProof/>
         </w:rPr>
+        <w:lastRenderedPageBreak/>
         <w:drawing>
           <wp:inline distT="0" distB="0" distL="0" distR="0" wp14:anchorId="3CB3502A" wp14:editId="7FD07A9E">
             <wp:extent cx="5943600" cy="6809740"/>
@@ -728,6 +747,7 @@
         <w:rPr>
           <w:noProof/>
         </w:rPr>
+        <w:lastRenderedPageBreak/>
         <w:drawing>
           <wp:inline distT="0" distB="0" distL="0" distR="0" wp14:anchorId="628A7380" wp14:editId="617EEA6A">
             <wp:extent cx="5943600" cy="7390765"/>
@@ -803,7 +823,11 @@
         <w:t xml:space="preserve">: </w:t>
       </w:r>
       <w:r>
-        <w:t>PowerTransformers may be modeled with or without tanks, and in both cases vectorGroup should be specified according to IEC transformer standards (e.g. Dy1 for many substation transformers). The case without tanks is most suitable for balanced three-phase transformers that won’t reference catalog data; any other case should use tank-level modeling. In the tankless case, each winding will have a PowerTransformerEnd that associates to both a Terminal and a BaseVoltage, and the parent PowerTransformer. The impedance and admittance parameters are defined by reverse-associated TransformerMeshImpedance between each pair of windings, and a reverse-associated TransformerCoreAdmittance for one winding. The units for these are ohms and siemens based on the winding voltage, rather than per-unit.</w:t>
+        <w:t xml:space="preserve">PowerTransformers may be modeled with or without tanks, and in both cases vectorGroup should be specified according to IEC transformer standards (e.g. Dy1 for many substation transformers). The case without tanks is most suitable for balanced three-phase transformers that won’t reference catalog data; any other case should use tank-level modeling. In the tankless case, each winding will have a PowerTransformerEnd that associates to both a Terminal and a BaseVoltage, and the parent PowerTransformer. The impedance and </w:t>
+      </w:r>
+      <w:r>
+        <w:lastRenderedPageBreak/>
+        <w:t>admittance parameters are defined by reverse-associated TransformerMeshImpedance between each pair of windings, and a reverse-associated TransformerCoreAdmittance for one winding. The units for these are ohms and siemens based on the winding voltage, rather than per-unit.</w:t>
       </w:r>
       <w:r>
         <w:t xml:space="preserve"> WindingConnection is similar to PhaseShuntConnectionKind, adding Z and Zn for zig-zag connections and A for autotranformers. If the transformer is unbalanced in any way, then TransformerTankEnd is used instead of PowerTransformerEnd, and then one or more TransformerTanks may be used in the parent PowerTransformer. Some of the use cases are 1) center-tapped secondary, 2) open-delta and 3) EHV transformer banks. Tank-level modeling is also required is using catalog data, as described with Figure 9.</w:t>
@@ -913,6 +937,7 @@
         <w:rPr>
           <w:noProof/>
         </w:rPr>
+        <w:lastRenderedPageBreak/>
         <w:drawing>
           <wp:inline distT="0" distB="0" distL="0" distR="0" wp14:anchorId="6A53E5FE" wp14:editId="2FAB2994">
             <wp:extent cx="5943600" cy="6188075"/>
@@ -997,6 +1022,7 @@
         <w:rPr>
           <w:noProof/>
         </w:rPr>
+        <w:lastRenderedPageBreak/>
         <w:drawing>
           <wp:inline distT="0" distB="0" distL="0" distR="0" wp14:anchorId="5466D740" wp14:editId="085C8CD8">
             <wp:extent cx="5943600" cy="5415915"/>
@@ -1090,6 +1116,7 @@
         <w:rPr>
           <w:noProof/>
         </w:rPr>
+        <w:lastRenderedPageBreak/>
         <w:drawing>
           <wp:inline distT="0" distB="0" distL="0" distR="0" wp14:anchorId="6193DEBB" wp14:editId="00D4A8D8">
             <wp:extent cx="5943600" cy="6155055"/>
@@ -1177,6 +1204,7 @@
         <w:rPr>
           <w:noProof/>
         </w:rPr>
+        <w:lastRenderedPageBreak/>
         <w:drawing>
           <wp:inline distT="0" distB="0" distL="0" distR="0" wp14:anchorId="795E1213" wp14:editId="28E8582B">
             <wp:extent cx="5943600" cy="5495290"/>
@@ -1231,7 +1259,10 @@
         <w:fldChar w:fldCharType="begin"/>
       </w:r>
       <w:r>
-        <w:instrText xml:space="preserve"> SEQ Figure \* ARABIC </w:instrText>
+        <w:instrText xml:space="preserve"> SEQ Figure \* ARABI</w:instrText>
+      </w:r>
+      <w:r>
+        <w:instrText xml:space="preserve">C </w:instrText>
       </w:r>
       <w:r>
         <w:fldChar w:fldCharType="separate"/>
@@ -1252,7 +1283,13 @@
         <w:t xml:space="preserve">: </w:t>
       </w:r>
       <w:r>
-        <w:t>The CIM state variables package might be used to mimic sensor locations and values on the distribution system. Voltages are measured on TopologicalNodes, power flows are measured at Terminals, step positions are measured on TapChangers, status is measured on ConductingEquipment, and on/off state is measured on ShuntCompensators. The “injections” have been included here, but there may not be a use case for them in distribution. On the other hand, we would need an SvCurrent, which was probably not included in the CIM because of its transmission system heritage. Attributes for sensor characteristics would also have to be added in future versions of OSPRREYS.</w:t>
+        <w:t xml:space="preserve">The CIM state variables package might be used to mimic sensor locations and values on the distribution system. Voltages are measured on TopologicalNodes, power flows are measured at Terminals, step positions are measured on TapChangers, status is measured on ConductingEquipment, and on/off state is measured on ShuntCompensators. The “injections” have been included here, but there may not be a use case for them in distribution. On the other hand, we would need an SvCurrent, which was probably not included in the CIM because of its transmission system heritage. Attributes for sensor characteristics would also have to be added in future versions of </w:t>
+      </w:r>
+      <w:r>
+        <w:t>GridAPPS-D</w:t>
+      </w:r>
+      <w:r>
+        <w:t>.</w:t>
       </w:r>
     </w:p>
     <w:p>
@@ -1343,6 +1380,7 @@
         <w:pStyle w:val="Heading2"/>
       </w:pPr>
       <w:r>
+        <w:lastRenderedPageBreak/>
         <w:t>CIM Profile in CIMTool</w:t>
       </w:r>
     </w:p>
@@ -1624,6 +1662,7 @@
         <w:rPr>
           <w:noProof/>
         </w:rPr>
+        <w:lastRenderedPageBreak/>
         <w:drawing>
           <wp:inline distT="0" distB="0" distL="0" distR="0" wp14:anchorId="2B00ABF1" wp14:editId="176339BE">
             <wp:extent cx="5943600" cy="3381375"/>
@@ -1859,8 +1898,10 @@
         <w:rPr>
           <w:b/>
         </w:rPr>
-        <w:t>ShuntCompensator</w:t>
-      </w:r>
+        <w:t>RegulatingCondEq</w:t>
+      </w:r>
+      <w:bookmarkStart w:id="0" w:name="_GoBack"/>
+      <w:bookmarkEnd w:id="0"/>
       <w:r>
         <w:t xml:space="preserve">, change the referenced table to </w:t>
       </w:r>
@@ -1886,7 +1927,7 @@
         <w:rPr>
           <w:b/>
         </w:rPr>
-        <w:t>TapChanger</w:t>
+        <w:t>ShuntCompensator</w:t>
       </w:r>
       <w:r>
         <w:t xml:space="preserve">, change the referenced table to </w:t>
@@ -1895,10 +1936,7 @@
         <w:rPr>
           <w:b/>
         </w:rPr>
-        <w:t>RatioTapChanger</w:t>
-      </w:r>
-      <w:r>
-        <w:t>.</w:t>
+        <w:t>LinearShuntCompensator</w:t>
       </w:r>
     </w:p>
     <w:p>
@@ -1910,6 +1948,36 @@
         </w:numPr>
       </w:pPr>
       <w:r>
+        <w:t xml:space="preserve">In foreign keys to </w:t>
+      </w:r>
+      <w:r>
+        <w:rPr>
+          <w:b/>
+        </w:rPr>
+        <w:t>TapChanger</w:t>
+      </w:r>
+      <w:r>
+        <w:t xml:space="preserve">, change the referenced table to </w:t>
+      </w:r>
+      <w:r>
+        <w:rPr>
+          <w:b/>
+        </w:rPr>
+        <w:t>RatioTapChanger</w:t>
+      </w:r>
+      <w:r>
+        <w:t>.</w:t>
+      </w:r>
+    </w:p>
+    <w:p>
+      <w:pPr>
+        <w:pStyle w:val="ListParagraph"/>
+        <w:numPr>
+          <w:ilvl w:val="0"/>
+          <w:numId w:val="9"/>
+        </w:numPr>
+      </w:pPr>
+      <w:r>
         <w:t>The CIM UML incorporates several polymorphic associations, which can’t be implemented directly in SQL. Base parent class tables were added for:</w:t>
       </w:r>
     </w:p>
@@ -1961,6 +2029,7 @@
         <w:rPr>
           <w:b/>
         </w:rPr>
+        <w:lastRenderedPageBreak/>
         <w:t>PerLengthImpedance</w:t>
       </w:r>
       <w:r>
@@ -2099,12 +2168,7 @@
         </w:numPr>
       </w:pPr>
       <w:r>
-        <w:t>The ToTransformerEnd association in Figure 6 is one-to-many, so CIMTool did not export it to SQL. Rather than create a join table, a ToTransformerEnd attribute was added to TransformerMeshImpedance.  This supports only one-to-one association, which is justified because the one-to-many case is very rare, and GridLAB-D cannot model transformers having the one-to-many association. This restriction may be removed in future versions having</w:t>
-      </w:r>
-      <w:bookmarkStart w:id="0" w:name="_GoBack"/>
-      <w:bookmarkEnd w:id="0"/>
-      <w:r>
-        <w:t xml:space="preserve"> a semantic or graph database.</w:t>
+        <w:t>The ToTransformerEnd association in Figure 6 is one-to-many, so CIMTool did not export it to SQL. Rather than create a join table, a ToTransformerEnd attribute was added to TransformerMeshImpedance.  This supports only one-to-one association, which is justified because the one-to-many case is very rare, and GridLAB-D cannot model transformers having the one-to-many association. This restriction may be removed in future versions having a semantic or graph database.</w:t>
       </w:r>
     </w:p>
     <w:p>
@@ -2175,7 +2239,21 @@
           <w:b/>
           <w:color w:val="FF0000"/>
         </w:rPr>
-        <w:t>re-create the OSPRREYS database in MySQL</w:t>
+        <w:t xml:space="preserve">re-create the </w:t>
+      </w:r>
+      <w:r>
+        <w:rPr>
+          <w:b/>
+          <w:color w:val="FF0000"/>
+        </w:rPr>
+        <w:t>GridAPPS-D</w:t>
+      </w:r>
+      <w:r>
+        <w:rPr>
+          <w:b/>
+          <w:color w:val="FF0000"/>
+        </w:rPr>
+        <w:t xml:space="preserve"> database in MySQL</w:t>
       </w:r>
       <w:r>
         <w:t xml:space="preserve">, incorporate </w:t>
@@ -2203,7 +2281,7 @@
 </file>
 
 <file path=word/endnotes.xml><?xml version="1.0" encoding="utf-8"?>
-<w:endnotes xmlns:wpc="http://schemas.microsoft.com/office/word/2010/wordprocessingCanvas" xmlns:mo="http://schemas.microsoft.com/office/mac/office/2008/main" xmlns:mc="http://schemas.openxmlformats.org/markup-compatibility/2006" xmlns:mv="urn:schemas-microsoft-com:mac:vml" xmlns:o="urn:schemas-microsoft-com:office:office" xmlns:r="http://schemas.openxmlformats.org/officeDocument/2006/relationships" xmlns:m="http://schemas.openxmlformats.org/officeDocument/2006/math" xmlns:v="urn:schemas-microsoft-com:vml" xmlns:wp14="http://schemas.microsoft.com/office/word/2010/wordprocessingDrawing" xmlns:wp="http://schemas.openxmlformats.org/drawingml/2006/wordprocessingDrawing" xmlns:w10="urn:schemas-microsoft-com:office:word" xmlns:w="http://schemas.openxmlformats.org/wordprocessingml/2006/main" xmlns:w14="http://schemas.microsoft.com/office/word/2010/wordml" xmlns:wpg="http://schemas.microsoft.com/office/word/2010/wordprocessingGroup" xmlns:wpi="http://schemas.microsoft.com/office/word/2010/wordprocessingInk" xmlns:wne="http://schemas.microsoft.com/office/word/2006/wordml" xmlns:wps="http://schemas.microsoft.com/office/word/2010/wordprocessingShape" mc:Ignorable="w14 wp14">
+<w:endnotes xmlns:wpc="http://schemas.microsoft.com/office/word/2010/wordprocessingCanvas" xmlns:cx="http://schemas.microsoft.com/office/drawing/2014/chartex" xmlns:cx1="http://schemas.microsoft.com/office/drawing/2015/9/8/chartex" xmlns:cx2="http://schemas.microsoft.com/office/drawing/2015/10/21/chartex" xmlns:cx3="http://schemas.microsoft.com/office/drawing/2016/5/9/chartex" xmlns:cx4="http://schemas.microsoft.com/office/drawing/2016/5/10/chartex" xmlns:cx5="http://schemas.microsoft.com/office/drawing/2016/5/11/chartex" xmlns:mc="http://schemas.openxmlformats.org/markup-compatibility/2006" xmlns:o="urn:schemas-microsoft-com:office:office" xmlns:r="http://schemas.openxmlformats.org/officeDocument/2006/relationships" xmlns:m="http://schemas.openxmlformats.org/officeDocument/2006/math" xmlns:v="urn:schemas-microsoft-com:vml" xmlns:wp14="http://schemas.microsoft.com/office/word/2010/wordprocessingDrawing" xmlns:wp="http://schemas.openxmlformats.org/drawingml/2006/wordprocessingDrawing" xmlns:w10="urn:schemas-microsoft-com:office:word" xmlns:w="http://schemas.openxmlformats.org/wordprocessingml/2006/main" xmlns:w14="http://schemas.microsoft.com/office/word/2010/wordml" xmlns:w15="http://schemas.microsoft.com/office/word/2012/wordml" xmlns:w16se="http://schemas.microsoft.com/office/word/2015/wordml/symex" xmlns:wpg="http://schemas.microsoft.com/office/word/2010/wordprocessingGroup" xmlns:wpi="http://schemas.microsoft.com/office/word/2010/wordprocessingInk" xmlns:wne="http://schemas.microsoft.com/office/word/2006/wordml" xmlns:wps="http://schemas.microsoft.com/office/word/2010/wordprocessingShape" mc:Ignorable="w14 w15 w16se wp14">
   <w:endnote w:type="separator" w:id="-1">
     <w:p>
       <w:r>
@@ -2222,7 +2300,7 @@
 </file>
 
 <file path=word/footer1.xml><?xml version="1.0" encoding="utf-8"?>
-<w:ftr xmlns:wpc="http://schemas.microsoft.com/office/word/2010/wordprocessingCanvas" xmlns:mo="http://schemas.microsoft.com/office/mac/office/2008/main" xmlns:mc="http://schemas.openxmlformats.org/markup-compatibility/2006" xmlns:mv="urn:schemas-microsoft-com:mac:vml" xmlns:o="urn:schemas-microsoft-com:office:office" xmlns:r="http://schemas.openxmlformats.org/officeDocument/2006/relationships" xmlns:m="http://schemas.openxmlformats.org/officeDocument/2006/math" xmlns:v="urn:schemas-microsoft-com:vml" xmlns:wp14="http://schemas.microsoft.com/office/word/2010/wordprocessingDrawing" xmlns:wp="http://schemas.openxmlformats.org/drawingml/2006/wordprocessingDrawing" xmlns:w10="urn:schemas-microsoft-com:office:word" xmlns:w="http://schemas.openxmlformats.org/wordprocessingml/2006/main" xmlns:w14="http://schemas.microsoft.com/office/word/2010/wordml" xmlns:wpg="http://schemas.microsoft.com/office/word/2010/wordprocessingGroup" xmlns:wpi="http://schemas.microsoft.com/office/word/2010/wordprocessingInk" xmlns:wne="http://schemas.microsoft.com/office/word/2006/wordml" xmlns:wps="http://schemas.microsoft.com/office/word/2010/wordprocessingShape" mc:Ignorable="w14 wp14">
+<w:ftr xmlns:wpc="http://schemas.microsoft.com/office/word/2010/wordprocessingCanvas" xmlns:cx="http://schemas.microsoft.com/office/drawing/2014/chartex" xmlns:cx1="http://schemas.microsoft.com/office/drawing/2015/9/8/chartex" xmlns:cx2="http://schemas.microsoft.com/office/drawing/2015/10/21/chartex" xmlns:cx3="http://schemas.microsoft.com/office/drawing/2016/5/9/chartex" xmlns:cx4="http://schemas.microsoft.com/office/drawing/2016/5/10/chartex" xmlns:cx5="http://schemas.microsoft.com/office/drawing/2016/5/11/chartex" xmlns:mc="http://schemas.openxmlformats.org/markup-compatibility/2006" xmlns:o="urn:schemas-microsoft-com:office:office" xmlns:r="http://schemas.openxmlformats.org/officeDocument/2006/relationships" xmlns:m="http://schemas.openxmlformats.org/officeDocument/2006/math" xmlns:v="urn:schemas-microsoft-com:vml" xmlns:wp14="http://schemas.microsoft.com/office/word/2010/wordprocessingDrawing" xmlns:wp="http://schemas.openxmlformats.org/drawingml/2006/wordprocessingDrawing" xmlns:w10="urn:schemas-microsoft-com:office:word" xmlns:w="http://schemas.openxmlformats.org/wordprocessingml/2006/main" xmlns:w14="http://schemas.microsoft.com/office/word/2010/wordml" xmlns:w15="http://schemas.microsoft.com/office/word/2012/wordml" xmlns:w16se="http://schemas.microsoft.com/office/word/2015/wordml/symex" xmlns:wpg="http://schemas.microsoft.com/office/word/2010/wordprocessingGroup" xmlns:wpi="http://schemas.microsoft.com/office/word/2010/wordprocessingInk" xmlns:wne="http://schemas.microsoft.com/office/word/2006/wordml" xmlns:wps="http://schemas.microsoft.com/office/word/2010/wordprocessingShape" mc:Ignorable="w14 w15 w16se wp14">
   <w:p>
     <w:pPr>
       <w:pStyle w:val="Footer"/>
@@ -2260,7 +2338,7 @@
 </file>
 
 <file path=word/footer2.xml><?xml version="1.0" encoding="utf-8"?>
-<w:ftr xmlns:wpc="http://schemas.microsoft.com/office/word/2010/wordprocessingCanvas" xmlns:mo="http://schemas.microsoft.com/office/mac/office/2008/main" xmlns:mc="http://schemas.openxmlformats.org/markup-compatibility/2006" xmlns:mv="urn:schemas-microsoft-com:mac:vml" xmlns:o="urn:schemas-microsoft-com:office:office" xmlns:r="http://schemas.openxmlformats.org/officeDocument/2006/relationships" xmlns:m="http://schemas.openxmlformats.org/officeDocument/2006/math" xmlns:v="urn:schemas-microsoft-com:vml" xmlns:wp14="http://schemas.microsoft.com/office/word/2010/wordprocessingDrawing" xmlns:wp="http://schemas.openxmlformats.org/drawingml/2006/wordprocessingDrawing" xmlns:w10="urn:schemas-microsoft-com:office:word" xmlns:w="http://schemas.openxmlformats.org/wordprocessingml/2006/main" xmlns:w14="http://schemas.microsoft.com/office/word/2010/wordml" xmlns:wpg="http://schemas.microsoft.com/office/word/2010/wordprocessingGroup" xmlns:wpi="http://schemas.microsoft.com/office/word/2010/wordprocessingInk" xmlns:wne="http://schemas.microsoft.com/office/word/2006/wordml" xmlns:wps="http://schemas.microsoft.com/office/word/2010/wordprocessingShape" mc:Ignorable="w14 wp14">
+<w:ftr xmlns:wpc="http://schemas.microsoft.com/office/word/2010/wordprocessingCanvas" xmlns:cx="http://schemas.microsoft.com/office/drawing/2014/chartex" xmlns:cx1="http://schemas.microsoft.com/office/drawing/2015/9/8/chartex" xmlns:cx2="http://schemas.microsoft.com/office/drawing/2015/10/21/chartex" xmlns:cx3="http://schemas.microsoft.com/office/drawing/2016/5/9/chartex" xmlns:cx4="http://schemas.microsoft.com/office/drawing/2016/5/10/chartex" xmlns:cx5="http://schemas.microsoft.com/office/drawing/2016/5/11/chartex" xmlns:mc="http://schemas.openxmlformats.org/markup-compatibility/2006" xmlns:o="urn:schemas-microsoft-com:office:office" xmlns:r="http://schemas.openxmlformats.org/officeDocument/2006/relationships" xmlns:m="http://schemas.openxmlformats.org/officeDocument/2006/math" xmlns:v="urn:schemas-microsoft-com:vml" xmlns:wp14="http://schemas.microsoft.com/office/word/2010/wordprocessingDrawing" xmlns:wp="http://schemas.openxmlformats.org/drawingml/2006/wordprocessingDrawing" xmlns:w10="urn:schemas-microsoft-com:office:word" xmlns:w="http://schemas.openxmlformats.org/wordprocessingml/2006/main" xmlns:w14="http://schemas.microsoft.com/office/word/2010/wordml" xmlns:w15="http://schemas.microsoft.com/office/word/2012/wordml" xmlns:w16se="http://schemas.microsoft.com/office/word/2015/wordml/symex" xmlns:wpg="http://schemas.microsoft.com/office/word/2010/wordprocessingGroup" xmlns:wpi="http://schemas.microsoft.com/office/word/2010/wordprocessingInk" xmlns:wne="http://schemas.microsoft.com/office/word/2006/wordml" xmlns:wps="http://schemas.microsoft.com/office/word/2010/wordprocessingShape" mc:Ignorable="w14 w15 w16se wp14">
   <w:p>
     <w:pPr>
       <w:pStyle w:val="Footer"/>
@@ -2292,7 +2370,7 @@
         <w:rStyle w:val="PageNumber"/>
         <w:noProof/>
       </w:rPr>
-      <w:t>1</w:t>
+      <w:t>14</w:t>
     </w:r>
     <w:r>
       <w:rPr>
@@ -2311,7 +2389,7 @@
 </file>
 
 <file path=word/footnotes.xml><?xml version="1.0" encoding="utf-8"?>
-<w:footnotes xmlns:wpc="http://schemas.microsoft.com/office/word/2010/wordprocessingCanvas" xmlns:mo="http://schemas.microsoft.com/office/mac/office/2008/main" xmlns:mc="http://schemas.openxmlformats.org/markup-compatibility/2006" xmlns:mv="urn:schemas-microsoft-com:mac:vml" xmlns:o="urn:schemas-microsoft-com:office:office" xmlns:r="http://schemas.openxmlformats.org/officeDocument/2006/relationships" xmlns:m="http://schemas.openxmlformats.org/officeDocument/2006/math" xmlns:v="urn:schemas-microsoft-com:vml" xmlns:wp14="http://schemas.microsoft.com/office/word/2010/wordprocessingDrawing" xmlns:wp="http://schemas.openxmlformats.org/drawingml/2006/wordprocessingDrawing" xmlns:w10="urn:schemas-microsoft-com:office:word" xmlns:w="http://schemas.openxmlformats.org/wordprocessingml/2006/main" xmlns:w14="http://schemas.microsoft.com/office/word/2010/wordml" xmlns:wpg="http://schemas.microsoft.com/office/word/2010/wordprocessingGroup" xmlns:wpi="http://schemas.microsoft.com/office/word/2010/wordprocessingInk" xmlns:wne="http://schemas.microsoft.com/office/word/2006/wordml" xmlns:wps="http://schemas.microsoft.com/office/word/2010/wordprocessingShape" mc:Ignorable="w14 wp14">
+<w:footnotes xmlns:wpc="http://schemas.microsoft.com/office/word/2010/wordprocessingCanvas" xmlns:cx="http://schemas.microsoft.com/office/drawing/2014/chartex" xmlns:cx1="http://schemas.microsoft.com/office/drawing/2015/9/8/chartex" xmlns:cx2="http://schemas.microsoft.com/office/drawing/2015/10/21/chartex" xmlns:cx3="http://schemas.microsoft.com/office/drawing/2016/5/9/chartex" xmlns:cx4="http://schemas.microsoft.com/office/drawing/2016/5/10/chartex" xmlns:cx5="http://schemas.microsoft.com/office/drawing/2016/5/11/chartex" xmlns:mc="http://schemas.openxmlformats.org/markup-compatibility/2006" xmlns:o="urn:schemas-microsoft-com:office:office" xmlns:r="http://schemas.openxmlformats.org/officeDocument/2006/relationships" xmlns:m="http://schemas.openxmlformats.org/officeDocument/2006/math" xmlns:v="urn:schemas-microsoft-com:vml" xmlns:wp14="http://schemas.microsoft.com/office/word/2010/wordprocessingDrawing" xmlns:wp="http://schemas.openxmlformats.org/drawingml/2006/wordprocessingDrawing" xmlns:w10="urn:schemas-microsoft-com:office:word" xmlns:w="http://schemas.openxmlformats.org/wordprocessingml/2006/main" xmlns:w14="http://schemas.microsoft.com/office/word/2010/wordml" xmlns:w15="http://schemas.microsoft.com/office/word/2012/wordml" xmlns:w16se="http://schemas.microsoft.com/office/word/2015/wordml/symex" xmlns:wpg="http://schemas.microsoft.com/office/word/2010/wordprocessingGroup" xmlns:wpi="http://schemas.microsoft.com/office/word/2010/wordprocessingInk" xmlns:wne="http://schemas.microsoft.com/office/word/2006/wordml" xmlns:wps="http://schemas.microsoft.com/office/word/2010/wordprocessingShape" mc:Ignorable="w14 w15 w16se wp14">
   <w:footnote w:type="separator" w:id="-1">
     <w:p>
       <w:r>
@@ -2323,6 +2401,22 @@
     <w:p>
       <w:r>
         <w:continuationSeparator/>
+      </w:r>
+    </w:p>
+  </w:footnote>
+  <w:footnote w:id="1">
+    <w:p>
+      <w:pPr>
+        <w:pStyle w:val="FootnoteText"/>
+      </w:pPr>
+      <w:r>
+        <w:rPr>
+          <w:rStyle w:val="FootnoteReference"/>
+        </w:rPr>
+        <w:footnoteRef/>
+      </w:r>
+      <w:r>
+        <w:t xml:space="preserve"> OSPRREYS is an older name for GridAPPS-D</w:t>
       </w:r>
     </w:p>
   </w:footnote>
@@ -2330,8 +2424,8 @@
 </file>
 
 <file path=word/numbering.xml><?xml version="1.0" encoding="utf-8"?>
-<w:numbering xmlns:wpc="http://schemas.microsoft.com/office/word/2010/wordprocessingCanvas" xmlns:mo="http://schemas.microsoft.com/office/mac/office/2008/main" xmlns:mc="http://schemas.openxmlformats.org/markup-compatibility/2006" xmlns:mv="urn:schemas-microsoft-com:mac:vml" xmlns:o="urn:schemas-microsoft-com:office:office" xmlns:r="http://schemas.openxmlformats.org/officeDocument/2006/relationships" xmlns:m="http://schemas.openxmlformats.org/officeDocument/2006/math" xmlns:v="urn:schemas-microsoft-com:vml" xmlns:wp14="http://schemas.microsoft.com/office/word/2010/wordprocessingDrawing" xmlns:wp="http://schemas.openxmlformats.org/drawingml/2006/wordprocessingDrawing" xmlns:w10="urn:schemas-microsoft-com:office:word" xmlns:w="http://schemas.openxmlformats.org/wordprocessingml/2006/main" xmlns:w14="http://schemas.microsoft.com/office/word/2010/wordml" xmlns:wpg="http://schemas.microsoft.com/office/word/2010/wordprocessingGroup" xmlns:wpi="http://schemas.microsoft.com/office/word/2010/wordprocessingInk" xmlns:wne="http://schemas.microsoft.com/office/word/2006/wordml" xmlns:wps="http://schemas.microsoft.com/office/word/2010/wordprocessingShape" mc:Ignorable="w14 wp14">
-  <w:abstractNum w:abstractNumId="0">
+<w:numbering xmlns:wpc="http://schemas.microsoft.com/office/word/2010/wordprocessingCanvas" xmlns:cx="http://schemas.microsoft.com/office/drawing/2014/chartex" xmlns:cx1="http://schemas.microsoft.com/office/drawing/2015/9/8/chartex" xmlns:cx2="http://schemas.microsoft.com/office/drawing/2015/10/21/chartex" xmlns:cx3="http://schemas.microsoft.com/office/drawing/2016/5/9/chartex" xmlns:cx4="http://schemas.microsoft.com/office/drawing/2016/5/10/chartex" xmlns:cx5="http://schemas.microsoft.com/office/drawing/2016/5/11/chartex" xmlns:mc="http://schemas.openxmlformats.org/markup-compatibility/2006" xmlns:o="urn:schemas-microsoft-com:office:office" xmlns:r="http://schemas.openxmlformats.org/officeDocument/2006/relationships" xmlns:m="http://schemas.openxmlformats.org/officeDocument/2006/math" xmlns:v="urn:schemas-microsoft-com:vml" xmlns:wp14="http://schemas.microsoft.com/office/word/2010/wordprocessingDrawing" xmlns:wp="http://schemas.openxmlformats.org/drawingml/2006/wordprocessingDrawing" xmlns:w10="urn:schemas-microsoft-com:office:word" xmlns:w="http://schemas.openxmlformats.org/wordprocessingml/2006/main" xmlns:w14="http://schemas.microsoft.com/office/word/2010/wordml" xmlns:w15="http://schemas.microsoft.com/office/word/2012/wordml" xmlns:w16se="http://schemas.microsoft.com/office/word/2015/wordml/symex" xmlns:wpg="http://schemas.microsoft.com/office/word/2010/wordprocessingGroup" xmlns:wpi="http://schemas.microsoft.com/office/word/2010/wordprocessingInk" xmlns:wne="http://schemas.microsoft.com/office/word/2006/wordml" xmlns:wps="http://schemas.microsoft.com/office/word/2010/wordprocessingShape" mc:Ignorable="w14 w15 w16se wp14">
+  <w:abstractNum w:abstractNumId="0" w15:restartNumberingAfterBreak="0">
     <w:nsid w:val="037E27E6"/>
     <w:multiLevelType w:val="hybridMultilevel"/>
     <w:tmpl w:val="A4C235D2"/>
@@ -2417,7 +2511,7 @@
       </w:pPr>
     </w:lvl>
   </w:abstractNum>
-  <w:abstractNum w:abstractNumId="1">
+  <w:abstractNum w:abstractNumId="1" w15:restartNumberingAfterBreak="0">
     <w:nsid w:val="16876223"/>
     <w:multiLevelType w:val="hybridMultilevel"/>
     <w:tmpl w:val="68CCC9E0"/>
@@ -2503,7 +2597,7 @@
       </w:pPr>
     </w:lvl>
   </w:abstractNum>
-  <w:abstractNum w:abstractNumId="2">
+  <w:abstractNum w:abstractNumId="2" w15:restartNumberingAfterBreak="0">
     <w:nsid w:val="253347BB"/>
     <w:multiLevelType w:val="hybridMultilevel"/>
     <w:tmpl w:val="814A821E"/>
@@ -2589,7 +2683,7 @@
       </w:pPr>
     </w:lvl>
   </w:abstractNum>
-  <w:abstractNum w:abstractNumId="3">
+  <w:abstractNum w:abstractNumId="3" w15:restartNumberingAfterBreak="0">
     <w:nsid w:val="2D5C53AE"/>
     <w:multiLevelType w:val="hybridMultilevel"/>
     <w:tmpl w:val="F6D617FA"/>
@@ -2675,7 +2769,7 @@
       </w:pPr>
     </w:lvl>
   </w:abstractNum>
-  <w:abstractNum w:abstractNumId="4">
+  <w:abstractNum w:abstractNumId="4" w15:restartNumberingAfterBreak="0">
     <w:nsid w:val="3A255299"/>
     <w:multiLevelType w:val="hybridMultilevel"/>
     <w:tmpl w:val="FEFC9752"/>
@@ -2761,7 +2855,7 @@
       </w:pPr>
     </w:lvl>
   </w:abstractNum>
-  <w:abstractNum w:abstractNumId="5">
+  <w:abstractNum w:abstractNumId="5" w15:restartNumberingAfterBreak="0">
     <w:nsid w:val="45B57AB8"/>
     <w:multiLevelType w:val="hybridMultilevel"/>
     <w:tmpl w:val="75B66730"/>
@@ -2847,7 +2941,7 @@
       </w:pPr>
     </w:lvl>
   </w:abstractNum>
-  <w:abstractNum w:abstractNumId="6">
+  <w:abstractNum w:abstractNumId="6" w15:restartNumberingAfterBreak="0">
     <w:nsid w:val="4D381E4E"/>
     <w:multiLevelType w:val="hybridMultilevel"/>
     <w:tmpl w:val="BA54D06E"/>
@@ -2933,7 +3027,7 @@
       </w:pPr>
     </w:lvl>
   </w:abstractNum>
-  <w:abstractNum w:abstractNumId="7">
+  <w:abstractNum w:abstractNumId="7" w15:restartNumberingAfterBreak="0">
     <w:nsid w:val="64C948A5"/>
     <w:multiLevelType w:val="hybridMultilevel"/>
     <w:tmpl w:val="41C81E12"/>
@@ -3019,7 +3113,7 @@
       </w:pPr>
     </w:lvl>
   </w:abstractNum>
-  <w:abstractNum w:abstractNumId="8">
+  <w:abstractNum w:abstractNumId="8" w15:restartNumberingAfterBreak="0">
     <w:nsid w:val="658B63E4"/>
     <w:multiLevelType w:val="hybridMultilevel"/>
     <w:tmpl w:val="CC56A62E"/>
@@ -3105,7 +3199,7 @@
       </w:pPr>
     </w:lvl>
   </w:abstractNum>
-  <w:abstractNum w:abstractNumId="9">
+  <w:abstractNum w:abstractNumId="9" w15:restartNumberingAfterBreak="0">
     <w:nsid w:val="74A83275"/>
     <w:multiLevelType w:val="hybridMultilevel"/>
     <w:tmpl w:val="FEAA8CC6"/>
@@ -3225,7 +3319,7 @@
 </file>
 
 <file path=word/styles.xml><?xml version="1.0" encoding="utf-8"?>
-<w:styles xmlns:mc="http://schemas.openxmlformats.org/markup-compatibility/2006" xmlns:r="http://schemas.openxmlformats.org/officeDocument/2006/relationships" xmlns:w="http://schemas.openxmlformats.org/wordprocessingml/2006/main" xmlns:w14="http://schemas.microsoft.com/office/word/2010/wordml" mc:Ignorable="w14">
+<w:styles xmlns:mc="http://schemas.openxmlformats.org/markup-compatibility/2006" xmlns:r="http://schemas.openxmlformats.org/officeDocument/2006/relationships" xmlns:w="http://schemas.openxmlformats.org/wordprocessingml/2006/main" xmlns:w14="http://schemas.microsoft.com/office/word/2010/wordml" xmlns:w15="http://schemas.microsoft.com/office/word/2012/wordml" xmlns:w16se="http://schemas.microsoft.com/office/word/2015/wordml/symex" mc:Ignorable="w14 w15 w16se">
   <w:docDefaults>
     <w:rPrDefault>
       <w:rPr>
@@ -3237,144 +3331,372 @@
     </w:rPrDefault>
     <w:pPrDefault/>
   </w:docDefaults>
-  <w:latentStyles w:defLockedState="0" w:defUIPriority="99" w:defSemiHidden="1" w:defUnhideWhenUsed="1" w:defQFormat="0" w:count="276">
-    <w:lsdException w:name="Normal" w:semiHidden="0" w:uiPriority="0" w:unhideWhenUsed="0" w:qFormat="1"/>
-    <w:lsdException w:name="heading 1" w:semiHidden="0" w:uiPriority="9" w:unhideWhenUsed="0" w:qFormat="1"/>
-    <w:lsdException w:name="heading 2" w:uiPriority="9" w:qFormat="1"/>
-    <w:lsdException w:name="heading 3" w:uiPriority="9" w:qFormat="1"/>
-    <w:lsdException w:name="heading 4" w:uiPriority="9" w:qFormat="1"/>
-    <w:lsdException w:name="heading 5" w:uiPriority="9" w:qFormat="1"/>
-    <w:lsdException w:name="heading 6" w:uiPriority="9" w:qFormat="1"/>
-    <w:lsdException w:name="heading 7" w:uiPriority="9" w:qFormat="1"/>
-    <w:lsdException w:name="heading 8" w:uiPriority="9" w:qFormat="1"/>
-    <w:lsdException w:name="heading 9" w:uiPriority="9" w:qFormat="1"/>
-    <w:lsdException w:name="toc 1" w:uiPriority="39"/>
-    <w:lsdException w:name="toc 2" w:uiPriority="39"/>
-    <w:lsdException w:name="toc 3" w:uiPriority="39"/>
-    <w:lsdException w:name="toc 4" w:uiPriority="39"/>
-    <w:lsdException w:name="toc 5" w:uiPriority="39"/>
-    <w:lsdException w:name="toc 6" w:uiPriority="39"/>
-    <w:lsdException w:name="toc 7" w:uiPriority="39"/>
-    <w:lsdException w:name="toc 8" w:uiPriority="39"/>
-    <w:lsdException w:name="toc 9" w:uiPriority="39"/>
-    <w:lsdException w:name="caption" w:uiPriority="35" w:qFormat="1"/>
-    <w:lsdException w:name="Title" w:semiHidden="0" w:uiPriority="10" w:unhideWhenUsed="0" w:qFormat="1"/>
-    <w:lsdException w:name="Default Paragraph Font" w:uiPriority="1"/>
-    <w:lsdException w:name="Subtitle" w:semiHidden="0" w:uiPriority="11" w:unhideWhenUsed="0" w:qFormat="1"/>
-    <w:lsdException w:name="Strong" w:semiHidden="0" w:uiPriority="22" w:unhideWhenUsed="0" w:qFormat="1"/>
-    <w:lsdException w:name="Emphasis" w:semiHidden="0" w:uiPriority="20" w:unhideWhenUsed="0" w:qFormat="1"/>
-    <w:lsdException w:name="Table Grid" w:semiHidden="0" w:uiPriority="59" w:unhideWhenUsed="0"/>
-    <w:lsdException w:name="Placeholder Text" w:unhideWhenUsed="0"/>
-    <w:lsdException w:name="No Spacing" w:semiHidden="0" w:uiPriority="1" w:unhideWhenUsed="0" w:qFormat="1"/>
-    <w:lsdException w:name="Light Shading" w:semiHidden="0" w:uiPriority="60" w:unhideWhenUsed="0"/>
-    <w:lsdException w:name="Light List" w:semiHidden="0" w:uiPriority="61" w:unhideWhenUsed="0"/>
-    <w:lsdException w:name="Light Grid" w:semiHidden="0" w:uiPriority="62" w:unhideWhenUsed="0"/>
-    <w:lsdException w:name="Medium Shading 1" w:semiHidden="0" w:uiPriority="63" w:unhideWhenUsed="0"/>
-    <w:lsdException w:name="Medium Shading 2" w:semiHidden="0" w:uiPriority="64" w:unhideWhenUsed="0"/>
-    <w:lsdException w:name="Medium List 1" w:semiHidden="0" w:uiPriority="65" w:unhideWhenUsed="0"/>
-    <w:lsdException w:name="Medium List 2" w:semiHidden="0" w:uiPriority="66" w:unhideWhenUsed="0"/>
-    <w:lsdException w:name="Medium Grid 1" w:semiHidden="0" w:uiPriority="67" w:unhideWhenUsed="0"/>
-    <w:lsdException w:name="Medium Grid 2" w:semiHidden="0" w:uiPriority="68" w:unhideWhenUsed="0"/>
-    <w:lsdException w:name="Medium Grid 3" w:semiHidden="0" w:uiPriority="69" w:unhideWhenUsed="0"/>
-    <w:lsdException w:name="Dark List" w:semiHidden="0" w:uiPriority="70" w:unhideWhenUsed="0"/>
-    <w:lsdException w:name="Colorful Shading" w:semiHidden="0" w:uiPriority="71" w:unhideWhenUsed="0"/>
-    <w:lsdException w:name="Colorful List" w:semiHidden="0" w:uiPriority="72" w:unhideWhenUsed="0"/>
-    <w:lsdException w:name="Colorful Grid" w:semiHidden="0" w:uiPriority="73" w:unhideWhenUsed="0"/>
-    <w:lsdException w:name="Light Shading Accent 1" w:semiHidden="0" w:uiPriority="60" w:unhideWhenUsed="0"/>
-    <w:lsdException w:name="Light List Accent 1" w:semiHidden="0" w:uiPriority="61" w:unhideWhenUsed="0"/>
-    <w:lsdException w:name="Light Grid Accent 1" w:semiHidden="0" w:uiPriority="62" w:unhideWhenUsed="0"/>
-    <w:lsdException w:name="Medium Shading 1 Accent 1" w:semiHidden="0" w:uiPriority="63" w:unhideWhenUsed="0"/>
-    <w:lsdException w:name="Medium Shading 2 Accent 1" w:semiHidden="0" w:uiPriority="64" w:unhideWhenUsed="0"/>
-    <w:lsdException w:name="Medium List 1 Accent 1" w:semiHidden="0" w:uiPriority="65" w:unhideWhenUsed="0"/>
-    <w:lsdException w:name="Revision" w:unhideWhenUsed="0"/>
-    <w:lsdException w:name="List Paragraph" w:semiHidden="0" w:uiPriority="34" w:unhideWhenUsed="0" w:qFormat="1"/>
-    <w:lsdException w:name="Quote" w:semiHidden="0" w:uiPriority="29" w:unhideWhenUsed="0" w:qFormat="1"/>
-    <w:lsdException w:name="Intense Quote" w:semiHidden="0" w:uiPriority="30" w:unhideWhenUsed="0" w:qFormat="1"/>
-    <w:lsdException w:name="Medium List 2 Accent 1" w:semiHidden="0" w:uiPriority="66" w:unhideWhenUsed="0"/>
-    <w:lsdException w:name="Medium Grid 1 Accent 1" w:semiHidden="0" w:uiPriority="67" w:unhideWhenUsed="0"/>
-    <w:lsdException w:name="Medium Grid 2 Accent 1" w:semiHidden="0" w:uiPriority="68" w:unhideWhenUsed="0"/>
-    <w:lsdException w:name="Medium Grid 3 Accent 1" w:semiHidden="0" w:uiPriority="69" w:unhideWhenUsed="0"/>
-    <w:lsdException w:name="Dark List Accent 1" w:semiHidden="0" w:uiPriority="70" w:unhideWhenUsed="0"/>
-    <w:lsdException w:name="Colorful Shading Accent 1" w:semiHidden="0" w:uiPriority="71" w:unhideWhenUsed="0"/>
-    <w:lsdException w:name="Colorful List Accent 1" w:semiHidden="0" w:uiPriority="72" w:unhideWhenUsed="0"/>
-    <w:lsdException w:name="Colorful Grid Accent 1" w:semiHidden="0" w:uiPriority="73" w:unhideWhenUsed="0"/>
-    <w:lsdException w:name="Light Shading Accent 2" w:semiHidden="0" w:uiPriority="60" w:unhideWhenUsed="0"/>
-    <w:lsdException w:name="Light List Accent 2" w:semiHidden="0" w:uiPriority="61" w:unhideWhenUsed="0"/>
-    <w:lsdException w:name="Light Grid Accent 2" w:semiHidden="0" w:uiPriority="62" w:unhideWhenUsed="0"/>
-    <w:lsdException w:name="Medium Shading 1 Accent 2" w:semiHidden="0" w:uiPriority="63" w:unhideWhenUsed="0"/>
-    <w:lsdException w:name="Medium Shading 2 Accent 2" w:semiHidden="0" w:uiPriority="64" w:unhideWhenUsed="0"/>
-    <w:lsdException w:name="Medium List 1 Accent 2" w:semiHidden="0" w:uiPriority="65" w:unhideWhenUsed="0"/>
-    <w:lsdException w:name="Medium List 2 Accent 2" w:semiHidden="0" w:uiPriority="66" w:unhideWhenUsed="0"/>
-    <w:lsdException w:name="Medium Grid 1 Accent 2" w:semiHidden="0" w:uiPriority="67" w:unhideWhenUsed="0"/>
-    <w:lsdException w:name="Medium Grid 2 Accent 2" w:semiHidden="0" w:uiPriority="68" w:unhideWhenUsed="0"/>
-    <w:lsdException w:name="Medium Grid 3 Accent 2" w:semiHidden="0" w:uiPriority="69" w:unhideWhenUsed="0"/>
-    <w:lsdException w:name="Dark List Accent 2" w:semiHidden="0" w:uiPriority="70" w:unhideWhenUsed="0"/>
-    <w:lsdException w:name="Colorful Shading Accent 2" w:semiHidden="0" w:uiPriority="71" w:unhideWhenUsed="0"/>
-    <w:lsdException w:name="Colorful List Accent 2" w:semiHidden="0" w:uiPriority="72" w:unhideWhenUsed="0"/>
-    <w:lsdException w:name="Colorful Grid Accent 2" w:semiHidden="0" w:uiPriority="73" w:unhideWhenUsed="0"/>
-    <w:lsdException w:name="Light Shading Accent 3" w:semiHidden="0" w:uiPriority="60" w:unhideWhenUsed="0"/>
-    <w:lsdException w:name="Light List Accent 3" w:semiHidden="0" w:uiPriority="61" w:unhideWhenUsed="0"/>
-    <w:lsdException w:name="Light Grid Accent 3" w:semiHidden="0" w:uiPriority="62" w:unhideWhenUsed="0"/>
-    <w:lsdException w:name="Medium Shading 1 Accent 3" w:semiHidden="0" w:uiPriority="63" w:unhideWhenUsed="0"/>
-    <w:lsdException w:name="Medium Shading 2 Accent 3" w:semiHidden="0" w:uiPriority="64" w:unhideWhenUsed="0"/>
-    <w:lsdException w:name="Medium List 1 Accent 3" w:semiHidden="0" w:uiPriority="65" w:unhideWhenUsed="0"/>
-    <w:lsdException w:name="Medium List 2 Accent 3" w:semiHidden="0" w:uiPriority="66" w:unhideWhenUsed="0"/>
-    <w:lsdException w:name="Medium Grid 1 Accent 3" w:semiHidden="0" w:uiPriority="67" w:unhideWhenUsed="0"/>
-    <w:lsdException w:name="Medium Grid 2 Accent 3" w:semiHidden="0" w:uiPriority="68" w:unhideWhenUsed="0"/>
-    <w:lsdException w:name="Medium Grid 3 Accent 3" w:semiHidden="0" w:uiPriority="69" w:unhideWhenUsed="0"/>
-    <w:lsdException w:name="Dark List Accent 3" w:semiHidden="0" w:uiPriority="70" w:unhideWhenUsed="0"/>
-    <w:lsdException w:name="Colorful Shading Accent 3" w:semiHidden="0" w:uiPriority="71" w:unhideWhenUsed="0"/>
-    <w:lsdException w:name="Colorful List Accent 3" w:semiHidden="0" w:uiPriority="72" w:unhideWhenUsed="0"/>
-    <w:lsdException w:name="Colorful Grid Accent 3" w:semiHidden="0" w:uiPriority="73" w:unhideWhenUsed="0"/>
-    <w:lsdException w:name="Light Shading Accent 4" w:semiHidden="0" w:uiPriority="60" w:unhideWhenUsed="0"/>
-    <w:lsdException w:name="Light List Accent 4" w:semiHidden="0" w:uiPriority="61" w:unhideWhenUsed="0"/>
-    <w:lsdException w:name="Light Grid Accent 4" w:semiHidden="0" w:uiPriority="62" w:unhideWhenUsed="0"/>
-    <w:lsdException w:name="Medium Shading 1 Accent 4" w:semiHidden="0" w:uiPriority="63" w:unhideWhenUsed="0"/>
-    <w:lsdException w:name="Medium Shading 2 Accent 4" w:semiHidden="0" w:uiPriority="64" w:unhideWhenUsed="0"/>
-    <w:lsdException w:name="Medium List 1 Accent 4" w:semiHidden="0" w:uiPriority="65" w:unhideWhenUsed="0"/>
-    <w:lsdException w:name="Medium List 2 Accent 4" w:semiHidden="0" w:uiPriority="66" w:unhideWhenUsed="0"/>
-    <w:lsdException w:name="Medium Grid 1 Accent 4" w:semiHidden="0" w:uiPriority="67" w:unhideWhenUsed="0"/>
-    <w:lsdException w:name="Medium Grid 2 Accent 4" w:semiHidden="0" w:uiPriority="68" w:unhideWhenUsed="0"/>
-    <w:lsdException w:name="Medium Grid 3 Accent 4" w:semiHidden="0" w:uiPriority="69" w:unhideWhenUsed="0"/>
-    <w:lsdException w:name="Dark List Accent 4" w:semiHidden="0" w:uiPriority="70" w:unhideWhenUsed="0"/>
-    <w:lsdException w:name="Colorful Shading Accent 4" w:semiHidden="0" w:uiPriority="71" w:unhideWhenUsed="0"/>
-    <w:lsdException w:name="Colorful List Accent 4" w:semiHidden="0" w:uiPriority="72" w:unhideWhenUsed="0"/>
-    <w:lsdException w:name="Colorful Grid Accent 4" w:semiHidden="0" w:uiPriority="73" w:unhideWhenUsed="0"/>
-    <w:lsdException w:name="Light Shading Accent 5" w:semiHidden="0" w:uiPriority="60" w:unhideWhenUsed="0"/>
-    <w:lsdException w:name="Light List Accent 5" w:semiHidden="0" w:uiPriority="61" w:unhideWhenUsed="0"/>
-    <w:lsdException w:name="Light Grid Accent 5" w:semiHidden="0" w:uiPriority="62" w:unhideWhenUsed="0"/>
-    <w:lsdException w:name="Medium Shading 1 Accent 5" w:semiHidden="0" w:uiPriority="63" w:unhideWhenUsed="0"/>
-    <w:lsdException w:name="Medium Shading 2 Accent 5" w:semiHidden="0" w:uiPriority="64" w:unhideWhenUsed="0"/>
-    <w:lsdException w:name="Medium List 1 Accent 5" w:semiHidden="0" w:uiPriority="65" w:unhideWhenUsed="0"/>
-    <w:lsdException w:name="Medium List 2 Accent 5" w:semiHidden="0" w:uiPriority="66" w:unhideWhenUsed="0"/>
-    <w:lsdException w:name="Medium Grid 1 Accent 5" w:semiHidden="0" w:uiPriority="67" w:unhideWhenUsed="0"/>
-    <w:lsdException w:name="Medium Grid 2 Accent 5" w:semiHidden="0" w:uiPriority="68" w:unhideWhenUsed="0"/>
-    <w:lsdException w:name="Medium Grid 3 Accent 5" w:semiHidden="0" w:uiPriority="69" w:unhideWhenUsed="0"/>
-    <w:lsdException w:name="Dark List Accent 5" w:semiHidden="0" w:uiPriority="70" w:unhideWhenUsed="0"/>
-    <w:lsdException w:name="Colorful Shading Accent 5" w:semiHidden="0" w:uiPriority="71" w:unhideWhenUsed="0"/>
-    <w:lsdException w:name="Colorful List Accent 5" w:semiHidden="0" w:uiPriority="72" w:unhideWhenUsed="0"/>
-    <w:lsdException w:name="Colorful Grid Accent 5" w:semiHidden="0" w:uiPriority="73" w:unhideWhenUsed="0"/>
-    <w:lsdException w:name="Light Shading Accent 6" w:semiHidden="0" w:uiPriority="60" w:unhideWhenUsed="0"/>
-    <w:lsdException w:name="Light List Accent 6" w:semiHidden="0" w:uiPriority="61" w:unhideWhenUsed="0"/>
-    <w:lsdException w:name="Light Grid Accent 6" w:semiHidden="0" w:uiPriority="62" w:unhideWhenUsed="0"/>
-    <w:lsdException w:name="Medium Shading 1 Accent 6" w:semiHidden="0" w:uiPriority="63" w:unhideWhenUsed="0"/>
-    <w:lsdException w:name="Medium Shading 2 Accent 6" w:semiHidden="0" w:uiPriority="64" w:unhideWhenUsed="0"/>
-    <w:lsdException w:name="Medium List 1 Accent 6" w:semiHidden="0" w:uiPriority="65" w:unhideWhenUsed="0"/>
-    <w:lsdException w:name="Medium List 2 Accent 6" w:semiHidden="0" w:uiPriority="66" w:unhideWhenUsed="0"/>
-    <w:lsdException w:name="Medium Grid 1 Accent 6" w:semiHidden="0" w:uiPriority="67" w:unhideWhenUsed="0"/>
-    <w:lsdException w:name="Medium Grid 2 Accent 6" w:semiHidden="0" w:uiPriority="68" w:unhideWhenUsed="0"/>
-    <w:lsdException w:name="Medium Grid 3 Accent 6" w:semiHidden="0" w:uiPriority="69" w:unhideWhenUsed="0"/>
-    <w:lsdException w:name="Dark List Accent 6" w:semiHidden="0" w:uiPriority="70" w:unhideWhenUsed="0"/>
-    <w:lsdException w:name="Colorful Shading Accent 6" w:semiHidden="0" w:uiPriority="71" w:unhideWhenUsed="0"/>
-    <w:lsdException w:name="Colorful List Accent 6" w:semiHidden="0" w:uiPriority="72" w:unhideWhenUsed="0"/>
-    <w:lsdException w:name="Colorful Grid Accent 6" w:semiHidden="0" w:uiPriority="73" w:unhideWhenUsed="0"/>
-    <w:lsdException w:name="Subtle Emphasis" w:semiHidden="0" w:uiPriority="19" w:unhideWhenUsed="0" w:qFormat="1"/>
-    <w:lsdException w:name="Intense Emphasis" w:semiHidden="0" w:uiPriority="21" w:unhideWhenUsed="0" w:qFormat="1"/>
-    <w:lsdException w:name="Subtle Reference" w:semiHidden="0" w:uiPriority="31" w:unhideWhenUsed="0" w:qFormat="1"/>
-    <w:lsdException w:name="Intense Reference" w:semiHidden="0" w:uiPriority="32" w:unhideWhenUsed="0" w:qFormat="1"/>
-    <w:lsdException w:name="Book Title" w:semiHidden="0" w:uiPriority="33" w:unhideWhenUsed="0" w:qFormat="1"/>
-    <w:lsdException w:name="Bibliography" w:uiPriority="37"/>
-    <w:lsdException w:name="TOC Heading" w:uiPriority="39" w:qFormat="1"/>
+  <w:latentStyles w:defLockedState="0" w:defUIPriority="99" w:defSemiHidden="0" w:defUnhideWhenUsed="0" w:defQFormat="0" w:count="374">
+    <w:lsdException w:name="Normal" w:uiPriority="0" w:qFormat="1"/>
+    <w:lsdException w:name="heading 1" w:uiPriority="9" w:qFormat="1"/>
+    <w:lsdException w:name="heading 2" w:semiHidden="1" w:uiPriority="9" w:unhideWhenUsed="1" w:qFormat="1"/>
+    <w:lsdException w:name="heading 3" w:semiHidden="1" w:uiPriority="9" w:unhideWhenUsed="1" w:qFormat="1"/>
+    <w:lsdException w:name="heading 4" w:semiHidden="1" w:uiPriority="9" w:unhideWhenUsed="1" w:qFormat="1"/>
+    <w:lsdException w:name="heading 5" w:semiHidden="1" w:uiPriority="9" w:unhideWhenUsed="1" w:qFormat="1"/>
+    <w:lsdException w:name="heading 6" w:semiHidden="1" w:uiPriority="9" w:unhideWhenUsed="1" w:qFormat="1"/>
+    <w:lsdException w:name="heading 7" w:semiHidden="1" w:uiPriority="9" w:unhideWhenUsed="1" w:qFormat="1"/>
+    <w:lsdException w:name="heading 8" w:semiHidden="1" w:uiPriority="9" w:unhideWhenUsed="1" w:qFormat="1"/>
+    <w:lsdException w:name="heading 9" w:semiHidden="1" w:uiPriority="9" w:unhideWhenUsed="1" w:qFormat="1"/>
+    <w:lsdException w:name="index 1" w:semiHidden="1" w:unhideWhenUsed="1"/>
+    <w:lsdException w:name="index 2" w:semiHidden="1" w:unhideWhenUsed="1"/>
+    <w:lsdException w:name="index 3" w:semiHidden="1" w:unhideWhenUsed="1"/>
+    <w:lsdException w:name="index 4" w:semiHidden="1" w:unhideWhenUsed="1"/>
+    <w:lsdException w:name="index 5" w:semiHidden="1" w:unhideWhenUsed="1"/>
+    <w:lsdException w:name="index 6" w:semiHidden="1" w:unhideWhenUsed="1"/>
+    <w:lsdException w:name="index 7" w:semiHidden="1" w:unhideWhenUsed="1"/>
+    <w:lsdException w:name="index 8" w:semiHidden="1" w:unhideWhenUsed="1"/>
+    <w:lsdException w:name="index 9" w:semiHidden="1" w:unhideWhenUsed="1"/>
+    <w:lsdException w:name="toc 1" w:semiHidden="1" w:uiPriority="39" w:unhideWhenUsed="1"/>
+    <w:lsdException w:name="toc 2" w:semiHidden="1" w:uiPriority="39" w:unhideWhenUsed="1"/>
+    <w:lsdException w:name="toc 3" w:semiHidden="1" w:uiPriority="39" w:unhideWhenUsed="1"/>
+    <w:lsdException w:name="toc 4" w:semiHidden="1" w:uiPriority="39" w:unhideWhenUsed="1"/>
+    <w:lsdException w:name="toc 5" w:semiHidden="1" w:uiPriority="39" w:unhideWhenUsed="1"/>
+    <w:lsdException w:name="toc 6" w:semiHidden="1" w:uiPriority="39" w:unhideWhenUsed="1"/>
+    <w:lsdException w:name="toc 7" w:semiHidden="1" w:uiPriority="39" w:unhideWhenUsed="1"/>
+    <w:lsdException w:name="toc 8" w:semiHidden="1" w:uiPriority="39" w:unhideWhenUsed="1"/>
+    <w:lsdException w:name="toc 9" w:semiHidden="1" w:uiPriority="39" w:unhideWhenUsed="1"/>
+    <w:lsdException w:name="Normal Indent" w:semiHidden="1" w:unhideWhenUsed="1"/>
+    <w:lsdException w:name="footnote text" w:semiHidden="1" w:unhideWhenUsed="1"/>
+    <w:lsdException w:name="annotation text" w:semiHidden="1" w:unhideWhenUsed="1"/>
+    <w:lsdException w:name="header" w:semiHidden="1" w:unhideWhenUsed="1"/>
+    <w:lsdException w:name="footer" w:semiHidden="1" w:unhideWhenUsed="1"/>
+    <w:lsdException w:name="index heading" w:semiHidden="1" w:unhideWhenUsed="1"/>
+    <w:lsdException w:name="caption" w:semiHidden="1" w:uiPriority="35" w:unhideWhenUsed="1" w:qFormat="1"/>
+    <w:lsdException w:name="table of figures" w:semiHidden="1" w:unhideWhenUsed="1"/>
+    <w:lsdException w:name="envelope address" w:semiHidden="1" w:unhideWhenUsed="1"/>
+    <w:lsdException w:name="envelope return" w:semiHidden="1" w:unhideWhenUsed="1"/>
+    <w:lsdException w:name="footnote reference" w:semiHidden="1" w:unhideWhenUsed="1"/>
+    <w:lsdException w:name="annotation reference" w:semiHidden="1" w:unhideWhenUsed="1"/>
+    <w:lsdException w:name="line number" w:semiHidden="1" w:unhideWhenUsed="1"/>
+    <w:lsdException w:name="page number" w:semiHidden="1" w:unhideWhenUsed="1"/>
+    <w:lsdException w:name="endnote reference" w:semiHidden="1" w:unhideWhenUsed="1"/>
+    <w:lsdException w:name="endnote text" w:semiHidden="1" w:unhideWhenUsed="1"/>
+    <w:lsdException w:name="table of authorities" w:semiHidden="1" w:unhideWhenUsed="1"/>
+    <w:lsdException w:name="macro" w:semiHidden="1" w:unhideWhenUsed="1"/>
+    <w:lsdException w:name="toa heading" w:semiHidden="1" w:unhideWhenUsed="1"/>
+    <w:lsdException w:name="List" w:semiHidden="1" w:unhideWhenUsed="1"/>
+    <w:lsdException w:name="List Bullet" w:semiHidden="1" w:unhideWhenUsed="1"/>
+    <w:lsdException w:name="List Number" w:semiHidden="1" w:unhideWhenUsed="1"/>
+    <w:lsdException w:name="List 2" w:semiHidden="1" w:unhideWhenUsed="1"/>
+    <w:lsdException w:name="List 3" w:semiHidden="1" w:unhideWhenUsed="1"/>
+    <w:lsdException w:name="List 4" w:semiHidden="1" w:unhideWhenUsed="1"/>
+    <w:lsdException w:name="List 5" w:semiHidden="1" w:unhideWhenUsed="1"/>
+    <w:lsdException w:name="List Bullet 2" w:semiHidden="1" w:unhideWhenUsed="1"/>
+    <w:lsdException w:name="List Bullet 3" w:semiHidden="1" w:unhideWhenUsed="1"/>
+    <w:lsdException w:name="List Bullet 4" w:semiHidden="1" w:unhideWhenUsed="1"/>
+    <w:lsdException w:name="List Bullet 5" w:semiHidden="1" w:unhideWhenUsed="1"/>
+    <w:lsdException w:name="List Number 2" w:semiHidden="1" w:unhideWhenUsed="1"/>
+    <w:lsdException w:name="List Number 3" w:semiHidden="1" w:unhideWhenUsed="1"/>
+    <w:lsdException w:name="List Number 4" w:semiHidden="1" w:unhideWhenUsed="1"/>
+    <w:lsdException w:name="List Number 5" w:semiHidden="1" w:unhideWhenUsed="1"/>
+    <w:lsdException w:name="Title" w:uiPriority="10" w:qFormat="1"/>
+    <w:lsdException w:name="Closing" w:semiHidden="1" w:unhideWhenUsed="1"/>
+    <w:lsdException w:name="Signature" w:semiHidden="1" w:unhideWhenUsed="1"/>
+    <w:lsdException w:name="Default Paragraph Font" w:semiHidden="1" w:uiPriority="1" w:unhideWhenUsed="1"/>
+    <w:lsdException w:name="Body Text" w:semiHidden="1" w:unhideWhenUsed="1"/>
+    <w:lsdException w:name="Body Text Indent" w:semiHidden="1" w:unhideWhenUsed="1"/>
+    <w:lsdException w:name="List Continue" w:semiHidden="1" w:unhideWhenUsed="1"/>
+    <w:lsdException w:name="List Continue 2" w:semiHidden="1" w:unhideWhenUsed="1"/>
+    <w:lsdException w:name="List Continue 3" w:semiHidden="1" w:unhideWhenUsed="1"/>
+    <w:lsdException w:name="List Continue 4" w:semiHidden="1" w:unhideWhenUsed="1"/>
+    <w:lsdException w:name="List Continue 5" w:semiHidden="1" w:unhideWhenUsed="1"/>
+    <w:lsdException w:name="Message Header" w:semiHidden="1" w:unhideWhenUsed="1"/>
+    <w:lsdException w:name="Subtitle" w:uiPriority="11" w:qFormat="1"/>
+    <w:lsdException w:name="Salutation" w:semiHidden="1" w:unhideWhenUsed="1"/>
+    <w:lsdException w:name="Date" w:semiHidden="1" w:unhideWhenUsed="1"/>
+    <w:lsdException w:name="Body Text First Indent" w:semiHidden="1" w:unhideWhenUsed="1"/>
+    <w:lsdException w:name="Body Text First Indent 2" w:semiHidden="1" w:unhideWhenUsed="1"/>
+    <w:lsdException w:name="Note Heading" w:semiHidden="1" w:unhideWhenUsed="1"/>
+    <w:lsdException w:name="Body Text 2" w:semiHidden="1" w:unhideWhenUsed="1"/>
+    <w:lsdException w:name="Body Text 3" w:semiHidden="1" w:unhideWhenUsed="1"/>
+    <w:lsdException w:name="Body Text Indent 2" w:semiHidden="1" w:unhideWhenUsed="1"/>
+    <w:lsdException w:name="Body Text Indent 3" w:semiHidden="1" w:unhideWhenUsed="1"/>
+    <w:lsdException w:name="Block Text" w:semiHidden="1" w:unhideWhenUsed="1"/>
+    <w:lsdException w:name="Hyperlink" w:semiHidden="1" w:unhideWhenUsed="1"/>
+    <w:lsdException w:name="FollowedHyperlink" w:semiHidden="1" w:unhideWhenUsed="1"/>
+    <w:lsdException w:name="Strong" w:uiPriority="22" w:qFormat="1"/>
+    <w:lsdException w:name="Emphasis" w:uiPriority="20" w:qFormat="1"/>
+    <w:lsdException w:name="Document Map" w:semiHidden="1" w:unhideWhenUsed="1"/>
+    <w:lsdException w:name="Plain Text" w:semiHidden="1" w:unhideWhenUsed="1"/>
+    <w:lsdException w:name="E-mail Signature" w:semiHidden="1" w:unhideWhenUsed="1"/>
+    <w:lsdException w:name="HTML Top of Form" w:semiHidden="1" w:unhideWhenUsed="1"/>
+    <w:lsdException w:name="HTML Bottom of Form" w:semiHidden="1" w:unhideWhenUsed="1"/>
+    <w:lsdException w:name="Normal (Web)" w:semiHidden="1" w:unhideWhenUsed="1"/>
+    <w:lsdException w:name="HTML Acronym" w:semiHidden="1" w:unhideWhenUsed="1"/>
+    <w:lsdException w:name="HTML Address" w:semiHidden="1" w:unhideWhenUsed="1"/>
+    <w:lsdException w:name="HTML Cite" w:semiHidden="1" w:unhideWhenUsed="1"/>
+    <w:lsdException w:name="HTML Code" w:semiHidden="1" w:unhideWhenUsed="1"/>
+    <w:lsdException w:name="HTML Definition" w:semiHidden="1" w:unhideWhenUsed="1"/>
+    <w:lsdException w:name="HTML Keyboard" w:semiHidden="1" w:unhideWhenUsed="1"/>
+    <w:lsdException w:name="HTML Preformatted" w:semiHidden="1" w:unhideWhenUsed="1"/>
+    <w:lsdException w:name="HTML Sample" w:semiHidden="1" w:unhideWhenUsed="1"/>
+    <w:lsdException w:name="HTML Typewriter" w:semiHidden="1" w:unhideWhenUsed="1"/>
+    <w:lsdException w:name="HTML Variable" w:semiHidden="1" w:unhideWhenUsed="1"/>
+    <w:lsdException w:name="Normal Table" w:semiHidden="1" w:unhideWhenUsed="1"/>
+    <w:lsdException w:name="annotation subject" w:semiHidden="1" w:unhideWhenUsed="1"/>
+    <w:lsdException w:name="No List" w:semiHidden="1" w:unhideWhenUsed="1"/>
+    <w:lsdException w:name="Outline List 1" w:semiHidden="1" w:unhideWhenUsed="1"/>
+    <w:lsdException w:name="Outline List 2" w:semiHidden="1" w:unhideWhenUsed="1"/>
+    <w:lsdException w:name="Outline List 3" w:semiHidden="1" w:unhideWhenUsed="1"/>
+    <w:lsdException w:name="Table Simple 1" w:semiHidden="1" w:unhideWhenUsed="1"/>
+    <w:lsdException w:name="Table Simple 2" w:semiHidden="1" w:unhideWhenUsed="1"/>
+    <w:lsdException w:name="Table Simple 3" w:semiHidden="1" w:unhideWhenUsed="1"/>
+    <w:lsdException w:name="Table Classic 1" w:semiHidden="1" w:unhideWhenUsed="1"/>
+    <w:lsdException w:name="Table Classic 2" w:semiHidden="1" w:unhideWhenUsed="1"/>
+    <w:lsdException w:name="Table Classic 3" w:semiHidden="1" w:unhideWhenUsed="1"/>
+    <w:lsdException w:name="Table Classic 4" w:semiHidden="1" w:unhideWhenUsed="1"/>
+    <w:lsdException w:name="Table Colorful 1" w:semiHidden="1" w:unhideWhenUsed="1"/>
+    <w:lsdException w:name="Table Colorful 2" w:semiHidden="1" w:unhideWhenUsed="1"/>
+    <w:lsdException w:name="Table Colorful 3" w:semiHidden="1" w:unhideWhenUsed="1"/>
+    <w:lsdException w:name="Table Columns 1" w:semiHidden="1" w:unhideWhenUsed="1"/>
+    <w:lsdException w:name="Table Columns 2" w:semiHidden="1" w:unhideWhenUsed="1"/>
+    <w:lsdException w:name="Table Columns 3" w:semiHidden="1" w:unhideWhenUsed="1"/>
+    <w:lsdException w:name="Table Columns 4" w:semiHidden="1" w:unhideWhenUsed="1"/>
+    <w:lsdException w:name="Table Columns 5" w:semiHidden="1" w:unhideWhenUsed="1"/>
+    <w:lsdException w:name="Table Grid 1" w:semiHidden="1" w:unhideWhenUsed="1"/>
+    <w:lsdException w:name="Table Grid 2" w:semiHidden="1" w:unhideWhenUsed="1"/>
+    <w:lsdException w:name="Table Grid 3" w:semiHidden="1" w:unhideWhenUsed="1"/>
+    <w:lsdException w:name="Table Grid 4" w:semiHidden="1" w:unhideWhenUsed="1"/>
+    <w:lsdException w:name="Table Grid 5" w:semiHidden="1" w:unhideWhenUsed="1"/>
+    <w:lsdException w:name="Table Grid 6" w:semiHidden="1" w:unhideWhenUsed="1"/>
+    <w:lsdException w:name="Table Grid 7" w:semiHidden="1" w:unhideWhenUsed="1"/>
+    <w:lsdException w:name="Table Grid 8" w:semiHidden="1" w:unhideWhenUsed="1"/>
+    <w:lsdException w:name="Table List 1" w:semiHidden="1" w:unhideWhenUsed="1"/>
+    <w:lsdException w:name="Table List 2" w:semiHidden="1" w:unhideWhenUsed="1"/>
+    <w:lsdException w:name="Table List 3" w:semiHidden="1" w:unhideWhenUsed="1"/>
+    <w:lsdException w:name="Table List 4" w:semiHidden="1" w:unhideWhenUsed="1"/>
+    <w:lsdException w:name="Table List 5" w:semiHidden="1" w:unhideWhenUsed="1"/>
+    <w:lsdException w:name="Table List 6" w:semiHidden="1" w:unhideWhenUsed="1"/>
+    <w:lsdException w:name="Table List 7" w:semiHidden="1" w:unhideWhenUsed="1"/>
+    <w:lsdException w:name="Table List 8" w:semiHidden="1" w:unhideWhenUsed="1"/>
+    <w:lsdException w:name="Table 3D effects 1" w:semiHidden="1" w:unhideWhenUsed="1"/>
+    <w:lsdException w:name="Table 3D effects 2" w:semiHidden="1" w:unhideWhenUsed="1"/>
+    <w:lsdException w:name="Table 3D effects 3" w:semiHidden="1" w:unhideWhenUsed="1"/>
+    <w:lsdException w:name="Table Contemporary" w:semiHidden="1" w:unhideWhenUsed="1"/>
+    <w:lsdException w:name="Table Elegant" w:semiHidden="1" w:unhideWhenUsed="1"/>
+    <w:lsdException w:name="Table Professional" w:semiHidden="1" w:unhideWhenUsed="1"/>
+    <w:lsdException w:name="Table Subtle 1" w:semiHidden="1" w:unhideWhenUsed="1"/>
+    <w:lsdException w:name="Table Subtle 2" w:semiHidden="1" w:unhideWhenUsed="1"/>
+    <w:lsdException w:name="Table Web 1" w:semiHidden="1" w:unhideWhenUsed="1"/>
+    <w:lsdException w:name="Table Web 2" w:semiHidden="1" w:unhideWhenUsed="1"/>
+    <w:lsdException w:name="Table Web 3" w:semiHidden="1" w:unhideWhenUsed="1"/>
+    <w:lsdException w:name="Balloon Text" w:semiHidden="1" w:unhideWhenUsed="1"/>
+    <w:lsdException w:name="Table Grid" w:uiPriority="59"/>
+    <w:lsdException w:name="Table Theme" w:semiHidden="1" w:unhideWhenUsed="1"/>
+    <w:lsdException w:name="Placeholder Text" w:semiHidden="1"/>
+    <w:lsdException w:name="No Spacing" w:uiPriority="1" w:qFormat="1"/>
+    <w:lsdException w:name="Light Shading" w:uiPriority="60"/>
+    <w:lsdException w:name="Light List" w:uiPriority="61"/>
+    <w:lsdException w:name="Light Grid" w:uiPriority="62"/>
+    <w:lsdException w:name="Medium Shading 1" w:uiPriority="63"/>
+    <w:lsdException w:name="Medium Shading 2" w:uiPriority="64"/>
+    <w:lsdException w:name="Medium List 1" w:uiPriority="65"/>
+    <w:lsdException w:name="Medium List 2" w:uiPriority="66"/>
+    <w:lsdException w:name="Medium Grid 1" w:uiPriority="67"/>
+    <w:lsdException w:name="Medium Grid 2" w:uiPriority="68"/>
+    <w:lsdException w:name="Medium Grid 3" w:uiPriority="69"/>
+    <w:lsdException w:name="Dark List" w:uiPriority="70"/>
+    <w:lsdException w:name="Colorful Shading" w:uiPriority="71"/>
+    <w:lsdException w:name="Colorful List" w:uiPriority="72"/>
+    <w:lsdException w:name="Colorful Grid" w:uiPriority="73"/>
+    <w:lsdException w:name="Light Shading Accent 1" w:uiPriority="60"/>
+    <w:lsdException w:name="Light List Accent 1" w:uiPriority="61"/>
+    <w:lsdException w:name="Light Grid Accent 1" w:uiPriority="62"/>
+    <w:lsdException w:name="Medium Shading 1 Accent 1" w:uiPriority="63"/>
+    <w:lsdException w:name="Medium Shading 2 Accent 1" w:uiPriority="64"/>
+    <w:lsdException w:name="Medium List 1 Accent 1" w:uiPriority="65"/>
+    <w:lsdException w:name="Revision" w:semiHidden="1"/>
+    <w:lsdException w:name="List Paragraph" w:uiPriority="34" w:qFormat="1"/>
+    <w:lsdException w:name="Quote" w:uiPriority="29" w:qFormat="1"/>
+    <w:lsdException w:name="Intense Quote" w:uiPriority="30" w:qFormat="1"/>
+    <w:lsdException w:name="Medium List 2 Accent 1" w:uiPriority="66"/>
+    <w:lsdException w:name="Medium Grid 1 Accent 1" w:uiPriority="67"/>
+    <w:lsdException w:name="Medium Grid 2 Accent 1" w:uiPriority="68"/>
+    <w:lsdException w:name="Medium Grid 3 Accent 1" w:uiPriority="69"/>
+    <w:lsdException w:name="Dark List Accent 1" w:uiPriority="70"/>
+    <w:lsdException w:name="Colorful Shading Accent 1" w:uiPriority="71"/>
+    <w:lsdException w:name="Colorful List Accent 1" w:uiPriority="72"/>
+    <w:lsdException w:name="Colorful Grid Accent 1" w:uiPriority="73"/>
+    <w:lsdException w:name="Light Shading Accent 2" w:uiPriority="60"/>
+    <w:lsdException w:name="Light List Accent 2" w:uiPriority="61"/>
+    <w:lsdException w:name="Light Grid Accent 2" w:uiPriority="62"/>
+    <w:lsdException w:name="Medium Shading 1 Accent 2" w:uiPriority="63"/>
+    <w:lsdException w:name="Medium Shading 2 Accent 2" w:uiPriority="64"/>
+    <w:lsdException w:name="Medium List 1 Accent 2" w:uiPriority="65"/>
+    <w:lsdException w:name="Medium List 2 Accent 2" w:uiPriority="66"/>
+    <w:lsdException w:name="Medium Grid 1 Accent 2" w:uiPriority="67"/>
+    <w:lsdException w:name="Medium Grid 2 Accent 2" w:uiPriority="68"/>
+    <w:lsdException w:name="Medium Grid 3 Accent 2" w:uiPriority="69"/>
+    <w:lsdException w:name="Dark List Accent 2" w:uiPriority="70"/>
+    <w:lsdException w:name="Colorful Shading Accent 2" w:uiPriority="71"/>
+    <w:lsdException w:name="Colorful List Accent 2" w:uiPriority="72"/>
+    <w:lsdException w:name="Colorful Grid Accent 2" w:uiPriority="73"/>
+    <w:lsdException w:name="Light Shading Accent 3" w:uiPriority="60"/>
+    <w:lsdException w:name="Light List Accent 3" w:uiPriority="61"/>
+    <w:lsdException w:name="Light Grid Accent 3" w:uiPriority="62"/>
+    <w:lsdException w:name="Medium Shading 1 Accent 3" w:uiPriority="63"/>
+    <w:lsdException w:name="Medium Shading 2 Accent 3" w:uiPriority="64"/>
+    <w:lsdException w:name="Medium List 1 Accent 3" w:uiPriority="65"/>
+    <w:lsdException w:name="Medium List 2 Accent 3" w:uiPriority="66"/>
+    <w:lsdException w:name="Medium Grid 1 Accent 3" w:uiPriority="67"/>
+    <w:lsdException w:name="Medium Grid 2 Accent 3" w:uiPriority="68"/>
+    <w:lsdException w:name="Medium Grid 3 Accent 3" w:uiPriority="69"/>
+    <w:lsdException w:name="Dark List Accent 3" w:uiPriority="70"/>
+    <w:lsdException w:name="Colorful Shading Accent 3" w:uiPriority="71"/>
+    <w:lsdException w:name="Colorful List Accent 3" w:uiPriority="72"/>
+    <w:lsdException w:name="Colorful Grid Accent 3" w:uiPriority="73"/>
+    <w:lsdException w:name="Light Shading Accent 4" w:uiPriority="60"/>
+    <w:lsdException w:name="Light List Accent 4" w:uiPriority="61"/>
+    <w:lsdException w:name="Light Grid Accent 4" w:uiPriority="62"/>
+    <w:lsdException w:name="Medium Shading 1 Accent 4" w:uiPriority="63"/>
+    <w:lsdException w:name="Medium Shading 2 Accent 4" w:uiPriority="64"/>
+    <w:lsdException w:name="Medium List 1 Accent 4" w:uiPriority="65"/>
+    <w:lsdException w:name="Medium List 2 Accent 4" w:uiPriority="66"/>
+    <w:lsdException w:name="Medium Grid 1 Accent 4" w:uiPriority="67"/>
+    <w:lsdException w:name="Medium Grid 2 Accent 4" w:uiPriority="68"/>
+    <w:lsdException w:name="Medium Grid 3 Accent 4" w:uiPriority="69"/>
+    <w:lsdException w:name="Dark List Accent 4" w:uiPriority="70"/>
+    <w:lsdException w:name="Colorful Shading Accent 4" w:uiPriority="71"/>
+    <w:lsdException w:name="Colorful List Accent 4" w:uiPriority="72"/>
+    <w:lsdException w:name="Colorful Grid Accent 4" w:uiPriority="73"/>
+    <w:lsdException w:name="Light Shading Accent 5" w:uiPriority="60"/>
+    <w:lsdException w:name="Light List Accent 5" w:uiPriority="61"/>
+    <w:lsdException w:name="Light Grid Accent 5" w:uiPriority="62"/>
+    <w:lsdException w:name="Medium Shading 1 Accent 5" w:uiPriority="63"/>
+    <w:lsdException w:name="Medium Shading 2 Accent 5" w:uiPriority="64"/>
+    <w:lsdException w:name="Medium List 1 Accent 5" w:uiPriority="65"/>
+    <w:lsdException w:name="Medium List 2 Accent 5" w:uiPriority="66"/>
+    <w:lsdException w:name="Medium Grid 1 Accent 5" w:uiPriority="67"/>
+    <w:lsdException w:name="Medium Grid 2 Accent 5" w:uiPriority="68"/>
+    <w:lsdException w:name="Medium Grid 3 Accent 5" w:uiPriority="69"/>
+    <w:lsdException w:name="Dark List Accent 5" w:uiPriority="70"/>
+    <w:lsdException w:name="Colorful Shading Accent 5" w:uiPriority="71"/>
+    <w:lsdException w:name="Colorful List Accent 5" w:uiPriority="72"/>
+    <w:lsdException w:name="Colorful Grid Accent 5" w:uiPriority="73"/>
+    <w:lsdException w:name="Light Shading Accent 6" w:uiPriority="60"/>
+    <w:lsdException w:name="Light List Accent 6" w:uiPriority="61"/>
+    <w:lsdException w:name="Light Grid Accent 6" w:uiPriority="62"/>
+    <w:lsdException w:name="Medium Shading 1 Accent 6" w:uiPriority="63"/>
+    <w:lsdException w:name="Medium Shading 2 Accent 6" w:uiPriority="64"/>
+    <w:lsdException w:name="Medium List 1 Accent 6" w:uiPriority="65"/>
+    <w:lsdException w:name="Medium List 2 Accent 6" w:uiPriority="66"/>
+    <w:lsdException w:name="Medium Grid 1 Accent 6" w:uiPriority="67"/>
+    <w:lsdException w:name="Medium Grid 2 Accent 6" w:uiPriority="68"/>
+    <w:lsdException w:name="Medium Grid 3 Accent 6" w:uiPriority="69"/>
+    <w:lsdException w:name="Dark List Accent 6" w:uiPriority="70"/>
+    <w:lsdException w:name="Colorful Shading Accent 6" w:uiPriority="71"/>
+    <w:lsdException w:name="Colorful List Accent 6" w:uiPriority="72"/>
+    <w:lsdException w:name="Colorful Grid Accent 6" w:uiPriority="73"/>
+    <w:lsdException w:name="Subtle Emphasis" w:uiPriority="19" w:qFormat="1"/>
+    <w:lsdException w:name="Intense Emphasis" w:uiPriority="21" w:qFormat="1"/>
+    <w:lsdException w:name="Subtle Reference" w:uiPriority="31" w:qFormat="1"/>
+    <w:lsdException w:name="Intense Reference" w:uiPriority="32" w:qFormat="1"/>
+    <w:lsdException w:name="Book Title" w:uiPriority="33" w:qFormat="1"/>
+    <w:lsdException w:name="Bibliography" w:semiHidden="1" w:uiPriority="37" w:unhideWhenUsed="1"/>
+    <w:lsdException w:name="TOC Heading" w:semiHidden="1" w:uiPriority="39" w:unhideWhenUsed="1" w:qFormat="1"/>
+    <w:lsdException w:name="Grid Table 4" w:uiPriority="49"/>
+    <w:lsdException w:name="Grid Table 5 Dark" w:uiPriority="50"/>
+    <w:lsdException w:name="Grid Table 6 Colorful" w:uiPriority="51"/>
+    <w:lsdException w:name="Grid Table 7 Colorful" w:uiPriority="52"/>
+    <w:lsdException w:name="Grid Table 1 Light Accent 1" w:uiPriority="46"/>
+    <w:lsdException w:name="Grid Table 2 Accent 1" w:uiPriority="47"/>
+    <w:lsdException w:name="Grid Table 3 Accent 1" w:uiPriority="48"/>
+    <w:lsdException w:name="Grid Table 4 Accent 1" w:uiPriority="49"/>
+    <w:lsdException w:name="Grid Table 5 Dark Accent 1" w:uiPriority="50"/>
+    <w:lsdException w:name="Grid Table 6 Colorful Accent 1" w:uiPriority="51"/>
+    <w:lsdException w:name="Grid Table 7 Colorful Accent 1" w:uiPriority="52"/>
+    <w:lsdException w:name="Grid Table 1 Light Accent 2" w:uiPriority="46"/>
+    <w:lsdException w:name="Grid Table 2 Accent 2" w:uiPriority="47"/>
+    <w:lsdException w:name="Grid Table 3 Accent 2" w:uiPriority="48"/>
+    <w:lsdException w:name="Grid Table 4 Accent 2" w:uiPriority="49"/>
+    <w:lsdException w:name="Grid Table 5 Dark Accent 2" w:uiPriority="50"/>
+    <w:lsdException w:name="Grid Table 6 Colorful Accent 2" w:uiPriority="51"/>
+    <w:lsdException w:name="Grid Table 7 Colorful Accent 2" w:uiPriority="52"/>
+    <w:lsdException w:name="Grid Table 1 Light Accent 3" w:uiPriority="46"/>
+    <w:lsdException w:name="Grid Table 2 Accent 3" w:uiPriority="47"/>
+    <w:lsdException w:name="Grid Table 3 Accent 3" w:uiPriority="48"/>
+    <w:lsdException w:name="Grid Table 4 Accent 3" w:uiPriority="49"/>
+    <w:lsdException w:name="Grid Table 5 Dark Accent 3" w:uiPriority="50"/>
+    <w:lsdException w:name="Grid Table 6 Colorful Accent 3" w:uiPriority="51"/>
+    <w:lsdException w:name="Grid Table 7 Colorful Accent 3" w:uiPriority="52"/>
+    <w:lsdException w:name="Grid Table 1 Light Accent 4" w:uiPriority="46"/>
+    <w:lsdException w:name="Grid Table 2 Accent 4" w:uiPriority="47"/>
+    <w:lsdException w:name="Grid Table 3 Accent 4" w:uiPriority="48"/>
+    <w:lsdException w:name="Grid Table 4 Accent 4" w:uiPriority="49"/>
+    <w:lsdException w:name="Grid Table 5 Dark Accent 4" w:uiPriority="50"/>
+    <w:lsdException w:name="Grid Table 6 Colorful Accent 4" w:uiPriority="51"/>
+    <w:lsdException w:name="Grid Table 7 Colorful Accent 4" w:uiPriority="52"/>
+    <w:lsdException w:name="Grid Table 1 Light Accent 5" w:uiPriority="46"/>
+    <w:lsdException w:name="Grid Table 2 Accent 5" w:uiPriority="47"/>
+    <w:lsdException w:name="Grid Table 3 Accent 5" w:uiPriority="48"/>
+    <w:lsdException w:name="Grid Table 4 Accent 5" w:uiPriority="49"/>
+    <w:lsdException w:name="Grid Table 5 Dark Accent 5" w:uiPriority="50"/>
+    <w:lsdException w:name="Grid Table 6 Colorful Accent 5" w:uiPriority="51"/>
+    <w:lsdException w:name="Grid Table 7 Colorful Accent 5" w:uiPriority="52"/>
+    <w:lsdException w:name="Grid Table 1 Light Accent 6" w:uiPriority="46"/>
+    <w:lsdException w:name="Grid Table 2 Accent 6" w:uiPriority="47"/>
+    <w:lsdException w:name="Grid Table 3 Accent 6" w:uiPriority="48"/>
+    <w:lsdException w:name="Grid Table 4 Accent 6" w:uiPriority="49"/>
+    <w:lsdException w:name="Grid Table 5 Dark Accent 6" w:uiPriority="50"/>
+    <w:lsdException w:name="Grid Table 6 Colorful Accent 6" w:uiPriority="51"/>
+    <w:lsdException w:name="Grid Table 7 Colorful Accent 6" w:uiPriority="52"/>
+    <w:lsdException w:name="List Table 1 Light" w:uiPriority="46"/>
+    <w:lsdException w:name="List Table 2" w:uiPriority="47"/>
+    <w:lsdException w:name="List Table 3" w:uiPriority="48"/>
+    <w:lsdException w:name="List Table 4" w:uiPriority="49"/>
+    <w:lsdException w:name="List Table 5 Dark" w:uiPriority="50"/>
+    <w:lsdException w:name="List Table 6 Colorful" w:uiPriority="51"/>
+    <w:lsdException w:name="List Table 7 Colorful" w:uiPriority="52"/>
+    <w:lsdException w:name="List Table 1 Light Accent 1" w:uiPriority="46"/>
+    <w:lsdException w:name="List Table 2 Accent 1" w:uiPriority="47"/>
+    <w:lsdException w:name="List Table 3 Accent 1" w:uiPriority="48"/>
+    <w:lsdException w:name="List Table 4 Accent 1" w:uiPriority="49"/>
+    <w:lsdException w:name="List Table 5 Dark Accent 1" w:uiPriority="50"/>
+    <w:lsdException w:name="List Table 6 Colorful Accent 1" w:uiPriority="51"/>
+    <w:lsdException w:name="List Table 7 Colorful Accent 1" w:uiPriority="52"/>
+    <w:lsdException w:name="List Table 1 Light Accent 2" w:uiPriority="46"/>
+    <w:lsdException w:name="List Table 2 Accent 2" w:uiPriority="47"/>
+    <w:lsdException w:name="List Table 3 Accent 2" w:uiPriority="48"/>
+    <w:lsdException w:name="List Table 4 Accent 2" w:uiPriority="49"/>
+    <w:lsdException w:name="List Table 5 Dark Accent 2" w:uiPriority="50"/>
+    <w:lsdException w:name="List Table 6 Colorful Accent 2" w:uiPriority="51"/>
+    <w:lsdException w:name="List Table 7 Colorful Accent 2" w:uiPriority="52"/>
+    <w:lsdException w:name="List Table 1 Light Accent 3" w:uiPriority="46"/>
+    <w:lsdException w:name="List Table 2 Accent 3" w:uiPriority="47"/>
+    <w:lsdException w:name="List Table 3 Accent 3" w:uiPriority="48"/>
+    <w:lsdException w:name="List Table 4 Accent 3" w:uiPriority="49"/>
+    <w:lsdException w:name="List Table 5 Dark Accent 3" w:uiPriority="50"/>
+    <w:lsdException w:name="List Table 6 Colorful Accent 3" w:uiPriority="51"/>
+    <w:lsdException w:name="List Table 7 Colorful Accent 3" w:uiPriority="52"/>
+    <w:lsdException w:name="List Table 1 Light Accent 4" w:uiPriority="46"/>
+    <w:lsdException w:name="List Table 2 Accent 4" w:uiPriority="47"/>
+    <w:lsdException w:name="List Table 3 Accent 4" w:uiPriority="48"/>
+    <w:lsdException w:name="List Table 4 Accent 4" w:uiPriority="49"/>
+    <w:lsdException w:name="List Table 5 Dark Accent 4" w:uiPriority="50"/>
+    <w:lsdException w:name="List Table 6 Colorful Accent 4" w:uiPriority="51"/>
+    <w:lsdException w:name="List Table 7 Colorful Accent 4" w:uiPriority="52"/>
+    <w:lsdException w:name="List Table 1 Light Accent 5" w:uiPriority="46"/>
+    <w:lsdException w:name="List Table 2 Accent 5" w:uiPriority="47"/>
+    <w:lsdException w:name="List Table 3 Accent 5" w:uiPriority="48"/>
+    <w:lsdException w:name="List Table 4 Accent 5" w:uiPriority="49"/>
+    <w:lsdException w:name="List Table 5 Dark Accent 5" w:uiPriority="50"/>
+    <w:lsdException w:name="List Table 6 Colorful Accent 5" w:uiPriority="51"/>
+    <w:lsdException w:name="List Table 7 Colorful Accent 5" w:uiPriority="52"/>
+    <w:lsdException w:name="List Table 1 Light Accent 6" w:uiPriority="46"/>
+    <w:lsdException w:name="List Table 2 Accent 6" w:uiPriority="47"/>
+    <w:lsdException w:name="List Table 3 Accent 6" w:uiPriority="48"/>
+    <w:lsdException w:name="List Table 4 Accent 6" w:uiPriority="49"/>
+    <w:lsdException w:name="List Table 5 Dark Accent 6" w:uiPriority="50"/>
+    <w:lsdException w:name="List Table 6 Colorful Accent 6" w:uiPriority="51"/>
+    <w:lsdException w:name="List Table 7 Colorful Accent 6" w:uiPriority="52"/>
+    <w:lsdException w:name="Mention" w:semiHidden="1" w:unhideWhenUsed="1"/>
+    <w:lsdException w:name="Smart Hyperlink" w:semiHidden="1" w:unhideWhenUsed="1"/>
+    <w:lsdException w:name="Hashtag" w:semiHidden="1" w:unhideWhenUsed="1"/>
   </w:latentStyles>
   <w:style w:type="paragraph" w:default="1" w:styleId="Normal">
     <w:name w:val="Normal"/>
@@ -3574,357 +3896,43 @@
       <w:szCs w:val="26"/>
     </w:rPr>
   </w:style>
-</w:styles>
-</file>
-
-<file path=word/stylesWithEffects.xml><?xml version="1.0" encoding="utf-8"?>
-<w:styles xmlns:wpc="http://schemas.microsoft.com/office/word/2010/wordprocessingCanvas" xmlns:mo="http://schemas.microsoft.com/office/mac/office/2008/main" xmlns:mc="http://schemas.openxmlformats.org/markup-compatibility/2006" xmlns:mv="urn:schemas-microsoft-com:mac:vml" xmlns:o="urn:schemas-microsoft-com:office:office" xmlns:r="http://schemas.openxmlformats.org/officeDocument/2006/relationships" xmlns:m="http://schemas.openxmlformats.org/officeDocument/2006/math" xmlns:v="urn:schemas-microsoft-com:vml" xmlns:wp14="http://schemas.microsoft.com/office/word/2010/wordprocessingDrawing" xmlns:wp="http://schemas.openxmlformats.org/drawingml/2006/wordprocessingDrawing" xmlns:w10="urn:schemas-microsoft-com:office:word" xmlns:w="http://schemas.openxmlformats.org/wordprocessingml/2006/main" xmlns:w14="http://schemas.microsoft.com/office/word/2010/wordml" xmlns:wpg="http://schemas.microsoft.com/office/word/2010/wordprocessingGroup" xmlns:wpi="http://schemas.microsoft.com/office/word/2010/wordprocessingInk" xmlns:wne="http://schemas.microsoft.com/office/word/2006/wordml" xmlns:wps="http://schemas.microsoft.com/office/word/2010/wordprocessingShape" mc:Ignorable="w14 wp14">
-  <w:docDefaults>
-    <w:rPrDefault>
-      <w:rPr>
-        <w:rFonts w:asciiTheme="minorHAnsi" w:eastAsiaTheme="minorEastAsia" w:hAnsiTheme="minorHAnsi" w:cstheme="minorBidi"/>
-        <w:sz w:val="24"/>
-        <w:szCs w:val="24"/>
-        <w:lang w:val="en-US" w:eastAsia="en-US" w:bidi="ar-SA"/>
-      </w:rPr>
-    </w:rPrDefault>
-    <w:pPrDefault/>
-  </w:docDefaults>
-  <w:latentStyles w:defLockedState="0" w:defUIPriority="99" w:defSemiHidden="1" w:defUnhideWhenUsed="1" w:defQFormat="0" w:count="276">
-    <w:lsdException w:name="Normal" w:semiHidden="0" w:uiPriority="0" w:unhideWhenUsed="0" w:qFormat="1"/>
-    <w:lsdException w:name="heading 1" w:semiHidden="0" w:uiPriority="9" w:unhideWhenUsed="0" w:qFormat="1"/>
-    <w:lsdException w:name="heading 2" w:uiPriority="9" w:qFormat="1"/>
-    <w:lsdException w:name="heading 3" w:uiPriority="9" w:qFormat="1"/>
-    <w:lsdException w:name="heading 4" w:uiPriority="9" w:qFormat="1"/>
-    <w:lsdException w:name="heading 5" w:uiPriority="9" w:qFormat="1"/>
-    <w:lsdException w:name="heading 6" w:uiPriority="9" w:qFormat="1"/>
-    <w:lsdException w:name="heading 7" w:uiPriority="9" w:qFormat="1"/>
-    <w:lsdException w:name="heading 8" w:uiPriority="9" w:qFormat="1"/>
-    <w:lsdException w:name="heading 9" w:uiPriority="9" w:qFormat="1"/>
-    <w:lsdException w:name="toc 1" w:uiPriority="39"/>
-    <w:lsdException w:name="toc 2" w:uiPriority="39"/>
-    <w:lsdException w:name="toc 3" w:uiPriority="39"/>
-    <w:lsdException w:name="toc 4" w:uiPriority="39"/>
-    <w:lsdException w:name="toc 5" w:uiPriority="39"/>
-    <w:lsdException w:name="toc 6" w:uiPriority="39"/>
-    <w:lsdException w:name="toc 7" w:uiPriority="39"/>
-    <w:lsdException w:name="toc 8" w:uiPriority="39"/>
-    <w:lsdException w:name="toc 9" w:uiPriority="39"/>
-    <w:lsdException w:name="caption" w:uiPriority="35" w:qFormat="1"/>
-    <w:lsdException w:name="Title" w:semiHidden="0" w:uiPriority="10" w:unhideWhenUsed="0" w:qFormat="1"/>
-    <w:lsdException w:name="Default Paragraph Font" w:uiPriority="1"/>
-    <w:lsdException w:name="Subtitle" w:semiHidden="0" w:uiPriority="11" w:unhideWhenUsed="0" w:qFormat="1"/>
-    <w:lsdException w:name="Strong" w:semiHidden="0" w:uiPriority="22" w:unhideWhenUsed="0" w:qFormat="1"/>
-    <w:lsdException w:name="Emphasis" w:semiHidden="0" w:uiPriority="20" w:unhideWhenUsed="0" w:qFormat="1"/>
-    <w:lsdException w:name="Table Grid" w:semiHidden="0" w:uiPriority="59" w:unhideWhenUsed="0"/>
-    <w:lsdException w:name="Placeholder Text" w:unhideWhenUsed="0"/>
-    <w:lsdException w:name="No Spacing" w:semiHidden="0" w:uiPriority="1" w:unhideWhenUsed="0" w:qFormat="1"/>
-    <w:lsdException w:name="Light Shading" w:semiHidden="0" w:uiPriority="60" w:unhideWhenUsed="0"/>
-    <w:lsdException w:name="Light List" w:semiHidden="0" w:uiPriority="61" w:unhideWhenUsed="0"/>
-    <w:lsdException w:name="Light Grid" w:semiHidden="0" w:uiPriority="62" w:unhideWhenUsed="0"/>
-    <w:lsdException w:name="Medium Shading 1" w:semiHidden="0" w:uiPriority="63" w:unhideWhenUsed="0"/>
-    <w:lsdException w:name="Medium Shading 2" w:semiHidden="0" w:uiPriority="64" w:unhideWhenUsed="0"/>
-    <w:lsdException w:name="Medium List 1" w:semiHidden="0" w:uiPriority="65" w:unhideWhenUsed="0"/>
-    <w:lsdException w:name="Medium List 2" w:semiHidden="0" w:uiPriority="66" w:unhideWhenUsed="0"/>
-    <w:lsdException w:name="Medium Grid 1" w:semiHidden="0" w:uiPriority="67" w:unhideWhenUsed="0"/>
-    <w:lsdException w:name="Medium Grid 2" w:semiHidden="0" w:uiPriority="68" w:unhideWhenUsed="0"/>
-    <w:lsdException w:name="Medium Grid 3" w:semiHidden="0" w:uiPriority="69" w:unhideWhenUsed="0"/>
-    <w:lsdException w:name="Dark List" w:semiHidden="0" w:uiPriority="70" w:unhideWhenUsed="0"/>
-    <w:lsdException w:name="Colorful Shading" w:semiHidden="0" w:uiPriority="71" w:unhideWhenUsed="0"/>
-    <w:lsdException w:name="Colorful List" w:semiHidden="0" w:uiPriority="72" w:unhideWhenUsed="0"/>
-    <w:lsdException w:name="Colorful Grid" w:semiHidden="0" w:uiPriority="73" w:unhideWhenUsed="0"/>
-    <w:lsdException w:name="Light Shading Accent 1" w:semiHidden="0" w:uiPriority="60" w:unhideWhenUsed="0"/>
-    <w:lsdException w:name="Light List Accent 1" w:semiHidden="0" w:uiPriority="61" w:unhideWhenUsed="0"/>
-    <w:lsdException w:name="Light Grid Accent 1" w:semiHidden="0" w:uiPriority="62" w:unhideWhenUsed="0"/>
-    <w:lsdException w:name="Medium Shading 1 Accent 1" w:semiHidden="0" w:uiPriority="63" w:unhideWhenUsed="0"/>
-    <w:lsdException w:name="Medium Shading 2 Accent 1" w:semiHidden="0" w:uiPriority="64" w:unhideWhenUsed="0"/>
-    <w:lsdException w:name="Medium List 1 Accent 1" w:semiHidden="0" w:uiPriority="65" w:unhideWhenUsed="0"/>
-    <w:lsdException w:name="Revision" w:unhideWhenUsed="0"/>
-    <w:lsdException w:name="List Paragraph" w:semiHidden="0" w:uiPriority="34" w:unhideWhenUsed="0" w:qFormat="1"/>
-    <w:lsdException w:name="Quote" w:semiHidden="0" w:uiPriority="29" w:unhideWhenUsed="0" w:qFormat="1"/>
-    <w:lsdException w:name="Intense Quote" w:semiHidden="0" w:uiPriority="30" w:unhideWhenUsed="0" w:qFormat="1"/>
-    <w:lsdException w:name="Medium List 2 Accent 1" w:semiHidden="0" w:uiPriority="66" w:unhideWhenUsed="0"/>
-    <w:lsdException w:name="Medium Grid 1 Accent 1" w:semiHidden="0" w:uiPriority="67" w:unhideWhenUsed="0"/>
-    <w:lsdException w:name="Medium Grid 2 Accent 1" w:semiHidden="0" w:uiPriority="68" w:unhideWhenUsed="0"/>
-    <w:lsdException w:name="Medium Grid 3 Accent 1" w:semiHidden="0" w:uiPriority="69" w:unhideWhenUsed="0"/>
-    <w:lsdException w:name="Dark List Accent 1" w:semiHidden="0" w:uiPriority="70" w:unhideWhenUsed="0"/>
-    <w:lsdException w:name="Colorful Shading Accent 1" w:semiHidden="0" w:uiPriority="71" w:unhideWhenUsed="0"/>
-    <w:lsdException w:name="Colorful List Accent 1" w:semiHidden="0" w:uiPriority="72" w:unhideWhenUsed="0"/>
-    <w:lsdException w:name="Colorful Grid Accent 1" w:semiHidden="0" w:uiPriority="73" w:unhideWhenUsed="0"/>
-    <w:lsdException w:name="Light Shading Accent 2" w:semiHidden="0" w:uiPriority="60" w:unhideWhenUsed="0"/>
-    <w:lsdException w:name="Light List Accent 2" w:semiHidden="0" w:uiPriority="61" w:unhideWhenUsed="0"/>
-    <w:lsdException w:name="Light Grid Accent 2" w:semiHidden="0" w:uiPriority="62" w:unhideWhenUsed="0"/>
-    <w:lsdException w:name="Medium Shading 1 Accent 2" w:semiHidden="0" w:uiPriority="63" w:unhideWhenUsed="0"/>
-    <w:lsdException w:name="Medium Shading 2 Accent 2" w:semiHidden="0" w:uiPriority="64" w:unhideWhenUsed="0"/>
-    <w:lsdException w:name="Medium List 1 Accent 2" w:semiHidden="0" w:uiPriority="65" w:unhideWhenUsed="0"/>
-    <w:lsdException w:name="Medium List 2 Accent 2" w:semiHidden="0" w:uiPriority="66" w:unhideWhenUsed="0"/>
-    <w:lsdException w:name="Medium Grid 1 Accent 2" w:semiHidden="0" w:uiPriority="67" w:unhideWhenUsed="0"/>
-    <w:lsdException w:name="Medium Grid 2 Accent 2" w:semiHidden="0" w:uiPriority="68" w:unhideWhenUsed="0"/>
-    <w:lsdException w:name="Medium Grid 3 Accent 2" w:semiHidden="0" w:uiPriority="69" w:unhideWhenUsed="0"/>
-    <w:lsdException w:name="Dark List Accent 2" w:semiHidden="0" w:uiPriority="70" w:unhideWhenUsed="0"/>
-    <w:lsdException w:name="Colorful Shading Accent 2" w:semiHidden="0" w:uiPriority="71" w:unhideWhenUsed="0"/>
-    <w:lsdException w:name="Colorful List Accent 2" w:semiHidden="0" w:uiPriority="72" w:unhideWhenUsed="0"/>
-    <w:lsdException w:name="Colorful Grid Accent 2" w:semiHidden="0" w:uiPriority="73" w:unhideWhenUsed="0"/>
-    <w:lsdException w:name="Light Shading Accent 3" w:semiHidden="0" w:uiPriority="60" w:unhideWhenUsed="0"/>
-    <w:lsdException w:name="Light List Accent 3" w:semiHidden="0" w:uiPriority="61" w:unhideWhenUsed="0"/>
-    <w:lsdException w:name="Light Grid Accent 3" w:semiHidden="0" w:uiPriority="62" w:unhideWhenUsed="0"/>
-    <w:lsdException w:name="Medium Shading 1 Accent 3" w:semiHidden="0" w:uiPriority="63" w:unhideWhenUsed="0"/>
-    <w:lsdException w:name="Medium Shading 2 Accent 3" w:semiHidden="0" w:uiPriority="64" w:unhideWhenUsed="0"/>
-    <w:lsdException w:name="Medium List 1 Accent 3" w:semiHidden="0" w:uiPriority="65" w:unhideWhenUsed="0"/>
-    <w:lsdException w:name="Medium List 2 Accent 3" w:semiHidden="0" w:uiPriority="66" w:unhideWhenUsed="0"/>
-    <w:lsdException w:name="Medium Grid 1 Accent 3" w:semiHidden="0" w:uiPriority="67" w:unhideWhenUsed="0"/>
-    <w:lsdException w:name="Medium Grid 2 Accent 3" w:semiHidden="0" w:uiPriority="68" w:unhideWhenUsed="0"/>
-    <w:lsdException w:name="Medium Grid 3 Accent 3" w:semiHidden="0" w:uiPriority="69" w:unhideWhenUsed="0"/>
-    <w:lsdException w:name="Dark List Accent 3" w:semiHidden="0" w:uiPriority="70" w:unhideWhenUsed="0"/>
-    <w:lsdException w:name="Colorful Shading Accent 3" w:semiHidden="0" w:uiPriority="71" w:unhideWhenUsed="0"/>
-    <w:lsdException w:name="Colorful List Accent 3" w:semiHidden="0" w:uiPriority="72" w:unhideWhenUsed="0"/>
-    <w:lsdException w:name="Colorful Grid Accent 3" w:semiHidden="0" w:uiPriority="73" w:unhideWhenUsed="0"/>
-    <w:lsdException w:name="Light Shading Accent 4" w:semiHidden="0" w:uiPriority="60" w:unhideWhenUsed="0"/>
-    <w:lsdException w:name="Light List Accent 4" w:semiHidden="0" w:uiPriority="61" w:unhideWhenUsed="0"/>
-    <w:lsdException w:name="Light Grid Accent 4" w:semiHidden="0" w:uiPriority="62" w:unhideWhenUsed="0"/>
-    <w:lsdException w:name="Medium Shading 1 Accent 4" w:semiHidden="0" w:uiPriority="63" w:unhideWhenUsed="0"/>
-    <w:lsdException w:name="Medium Shading 2 Accent 4" w:semiHidden="0" w:uiPriority="64" w:unhideWhenUsed="0"/>
-    <w:lsdException w:name="Medium List 1 Accent 4" w:semiHidden="0" w:uiPriority="65" w:unhideWhenUsed="0"/>
-    <w:lsdException w:name="Medium List 2 Accent 4" w:semiHidden="0" w:uiPriority="66" w:unhideWhenUsed="0"/>
-    <w:lsdException w:name="Medium Grid 1 Accent 4" w:semiHidden="0" w:uiPriority="67" w:unhideWhenUsed="0"/>
-    <w:lsdException w:name="Medium Grid 2 Accent 4" w:semiHidden="0" w:uiPriority="68" w:unhideWhenUsed="0"/>
-    <w:lsdException w:name="Medium Grid 3 Accent 4" w:semiHidden="0" w:uiPriority="69" w:unhideWhenUsed="0"/>
-    <w:lsdException w:name="Dark List Accent 4" w:semiHidden="0" w:uiPriority="70" w:unhideWhenUsed="0"/>
-    <w:lsdException w:name="Colorful Shading Accent 4" w:semiHidden="0" w:uiPriority="71" w:unhideWhenUsed="0"/>
-    <w:lsdException w:name="Colorful List Accent 4" w:semiHidden="0" w:uiPriority="72" w:unhideWhenUsed="0"/>
-    <w:lsdException w:name="Colorful Grid Accent 4" w:semiHidden="0" w:uiPriority="73" w:unhideWhenUsed="0"/>
-    <w:lsdException w:name="Light Shading Accent 5" w:semiHidden="0" w:uiPriority="60" w:unhideWhenUsed="0"/>
-    <w:lsdException w:name="Light List Accent 5" w:semiHidden="0" w:uiPriority="61" w:unhideWhenUsed="0"/>
-    <w:lsdException w:name="Light Grid Accent 5" w:semiHidden="0" w:uiPriority="62" w:unhideWhenUsed="0"/>
-    <w:lsdException w:name="Medium Shading 1 Accent 5" w:semiHidden="0" w:uiPriority="63" w:unhideWhenUsed="0"/>
-    <w:lsdException w:name="Medium Shading 2 Accent 5" w:semiHidden="0" w:uiPriority="64" w:unhideWhenUsed="0"/>
-    <w:lsdException w:name="Medium List 1 Accent 5" w:semiHidden="0" w:uiPriority="65" w:unhideWhenUsed="0"/>
-    <w:lsdException w:name="Medium List 2 Accent 5" w:semiHidden="0" w:uiPriority="66" w:unhideWhenUsed="0"/>
-    <w:lsdException w:name="Medium Grid 1 Accent 5" w:semiHidden="0" w:uiPriority="67" w:unhideWhenUsed="0"/>
-    <w:lsdException w:name="Medium Grid 2 Accent 5" w:semiHidden="0" w:uiPriority="68" w:unhideWhenUsed="0"/>
-    <w:lsdException w:name="Medium Grid 3 Accent 5" w:semiHidden="0" w:uiPriority="69" w:unhideWhenUsed="0"/>
-    <w:lsdException w:name="Dark List Accent 5" w:semiHidden="0" w:uiPriority="70" w:unhideWhenUsed="0"/>
-    <w:lsdException w:name="Colorful Shading Accent 5" w:semiHidden="0" w:uiPriority="71" w:unhideWhenUsed="0"/>
-    <w:lsdException w:name="Colorful List Accent 5" w:semiHidden="0" w:uiPriority="72" w:unhideWhenUsed="0"/>
-    <w:lsdException w:name="Colorful Grid Accent 5" w:semiHidden="0" w:uiPriority="73" w:unhideWhenUsed="0"/>
-    <w:lsdException w:name="Light Shading Accent 6" w:semiHidden="0" w:uiPriority="60" w:unhideWhenUsed="0"/>
-    <w:lsdException w:name="Light List Accent 6" w:semiHidden="0" w:uiPriority="61" w:unhideWhenUsed="0"/>
-    <w:lsdException w:name="Light Grid Accent 6" w:semiHidden="0" w:uiPriority="62" w:unhideWhenUsed="0"/>
-    <w:lsdException w:name="Medium Shading 1 Accent 6" w:semiHidden="0" w:uiPriority="63" w:unhideWhenUsed="0"/>
-    <w:lsdException w:name="Medium Shading 2 Accent 6" w:semiHidden="0" w:uiPriority="64" w:unhideWhenUsed="0"/>
-    <w:lsdException w:name="Medium List 1 Accent 6" w:semiHidden="0" w:uiPriority="65" w:unhideWhenUsed="0"/>
-    <w:lsdException w:name="Medium List 2 Accent 6" w:semiHidden="0" w:uiPriority="66" w:unhideWhenUsed="0"/>
-    <w:lsdException w:name="Medium Grid 1 Accent 6" w:semiHidden="0" w:uiPriority="67" w:unhideWhenUsed="0"/>
-    <w:lsdException w:name="Medium Grid 2 Accent 6" w:semiHidden="0" w:uiPriority="68" w:unhideWhenUsed="0"/>
-    <w:lsdException w:name="Medium Grid 3 Accent 6" w:semiHidden="0" w:uiPriority="69" w:unhideWhenUsed="0"/>
-    <w:lsdException w:name="Dark List Accent 6" w:semiHidden="0" w:uiPriority="70" w:unhideWhenUsed="0"/>
-    <w:lsdException w:name="Colorful Shading Accent 6" w:semiHidden="0" w:uiPriority="71" w:unhideWhenUsed="0"/>
-    <w:lsdException w:name="Colorful List Accent 6" w:semiHidden="0" w:uiPriority="72" w:unhideWhenUsed="0"/>
-    <w:lsdException w:name="Colorful Grid Accent 6" w:semiHidden="0" w:uiPriority="73" w:unhideWhenUsed="0"/>
-    <w:lsdException w:name="Subtle Emphasis" w:semiHidden="0" w:uiPriority="19" w:unhideWhenUsed="0" w:qFormat="1"/>
-    <w:lsdException w:name="Intense Emphasis" w:semiHidden="0" w:uiPriority="21" w:unhideWhenUsed="0" w:qFormat="1"/>
-    <w:lsdException w:name="Subtle Reference" w:semiHidden="0" w:uiPriority="31" w:unhideWhenUsed="0" w:qFormat="1"/>
-    <w:lsdException w:name="Intense Reference" w:semiHidden="0" w:uiPriority="32" w:unhideWhenUsed="0" w:qFormat="1"/>
-    <w:lsdException w:name="Book Title" w:semiHidden="0" w:uiPriority="33" w:unhideWhenUsed="0" w:qFormat="1"/>
-    <w:lsdException w:name="Bibliography" w:uiPriority="37"/>
-    <w:lsdException w:name="TOC Heading" w:uiPriority="39" w:qFormat="1"/>
-  </w:latentStyles>
-  <w:style w:type="paragraph" w:default="1" w:styleId="Normal">
-    <w:name w:val="Normal"/>
-    <w:qFormat/>
-    <w:rsid w:val="00580EE8"/>
-    <w:pPr>
-      <w:spacing w:after="120"/>
-    </w:pPr>
-  </w:style>
-  <w:style w:type="paragraph" w:styleId="Heading1">
-    <w:name w:val="heading 1"/>
+  <w:style w:type="paragraph" w:styleId="FootnoteText">
+    <w:name w:val="footnote text"/>
     <w:basedOn w:val="Normal"/>
-    <w:next w:val="Normal"/>
-    <w:link w:val="Heading1Char"/>
-    <w:uiPriority w:val="9"/>
-    <w:qFormat/>
-    <w:rsid w:val="00765996"/>
-    <w:pPr>
-      <w:keepNext/>
-      <w:keepLines/>
-      <w:spacing w:before="480"/>
-      <w:outlineLvl w:val="0"/>
-    </w:pPr>
-    <w:rPr>
-      <w:rFonts w:asciiTheme="majorHAnsi" w:eastAsiaTheme="majorEastAsia" w:hAnsiTheme="majorHAnsi" w:cstheme="majorBidi"/>
-      <w:b/>
-      <w:bCs/>
-      <w:color w:val="345A8A" w:themeColor="accent1" w:themeShade="B5"/>
-      <w:sz w:val="32"/>
-      <w:szCs w:val="32"/>
-    </w:rPr>
-  </w:style>
-  <w:style w:type="paragraph" w:styleId="Heading2">
-    <w:name w:val="heading 2"/>
-    <w:basedOn w:val="Normal"/>
-    <w:next w:val="Normal"/>
-    <w:link w:val="Heading2Char"/>
-    <w:uiPriority w:val="9"/>
-    <w:unhideWhenUsed/>
-    <w:qFormat/>
-    <w:rsid w:val="00154289"/>
-    <w:pPr>
-      <w:keepNext/>
-      <w:keepLines/>
-      <w:spacing w:before="200"/>
-      <w:outlineLvl w:val="1"/>
-    </w:pPr>
-    <w:rPr>
-      <w:rFonts w:asciiTheme="majorHAnsi" w:eastAsiaTheme="majorEastAsia" w:hAnsiTheme="majorHAnsi" w:cstheme="majorBidi"/>
-      <w:b/>
-      <w:bCs/>
-      <w:color w:val="4F81BD" w:themeColor="accent1"/>
-      <w:sz w:val="26"/>
-      <w:szCs w:val="26"/>
-    </w:rPr>
-  </w:style>
-  <w:style w:type="character" w:default="1" w:styleId="DefaultParagraphFont">
-    <w:name w:val="Default Paragraph Font"/>
-    <w:uiPriority w:val="1"/>
-    <w:semiHidden/>
-    <w:unhideWhenUsed/>
-  </w:style>
-  <w:style w:type="table" w:default="1" w:styleId="TableNormal">
-    <w:name w:val="Normal Table"/>
+    <w:link w:val="FootnoteTextChar"/>
     <w:uiPriority w:val="99"/>
     <w:semiHidden/>
     <w:unhideWhenUsed/>
-    <w:tblPr>
-      <w:tblInd w:w="0" w:type="dxa"/>
-      <w:tblCellMar>
-        <w:top w:w="0" w:type="dxa"/>
-        <w:left w:w="108" w:type="dxa"/>
-        <w:bottom w:w="0" w:type="dxa"/>
-        <w:right w:w="108" w:type="dxa"/>
-      </w:tblCellMar>
-    </w:tblPr>
+    <w:rsid w:val="00A05B0F"/>
+    <w:pPr>
+      <w:spacing w:after="0"/>
+    </w:pPr>
+    <w:rPr>
+      <w:sz w:val="20"/>
+      <w:szCs w:val="20"/>
+    </w:rPr>
   </w:style>
-  <w:style w:type="numbering" w:default="1" w:styleId="NoList">
-    <w:name w:val="No List"/>
+  <w:style w:type="character" w:customStyle="1" w:styleId="FootnoteTextChar">
+    <w:name w:val="Footnote Text Char"/>
+    <w:basedOn w:val="DefaultParagraphFont"/>
+    <w:link w:val="FootnoteText"/>
     <w:uiPriority w:val="99"/>
     <w:semiHidden/>
-    <w:unhideWhenUsed/>
-  </w:style>
-  <w:style w:type="paragraph" w:styleId="BalloonText">
-    <w:name w:val="Balloon Text"/>
-    <w:basedOn w:val="Normal"/>
-    <w:link w:val="BalloonTextChar"/>
-    <w:uiPriority w:val="99"/>
-    <w:semiHidden/>
-    <w:unhideWhenUsed/>
-    <w:rsid w:val="0065739B"/>
+    <w:rsid w:val="00A05B0F"/>
     <w:rPr>
-      <w:rFonts w:ascii="Lucida Grande" w:hAnsi="Lucida Grande" w:cs="Lucida Grande"/>
-      <w:sz w:val="18"/>
-      <w:szCs w:val="18"/>
+      <w:sz w:val="20"/>
+      <w:szCs w:val="20"/>
     </w:rPr>
   </w:style>
-  <w:style w:type="character" w:customStyle="1" w:styleId="BalloonTextChar">
-    <w:name w:val="Balloon Text Char"/>
-    <w:basedOn w:val="DefaultParagraphFont"/>
-    <w:link w:val="BalloonText"/>
-    <w:uiPriority w:val="99"/>
-    <w:semiHidden/>
-    <w:rsid w:val="0065739B"/>
-    <w:rPr>
-      <w:rFonts w:ascii="Lucida Grande" w:hAnsi="Lucida Grande" w:cs="Lucida Grande"/>
-      <w:sz w:val="18"/>
-      <w:szCs w:val="18"/>
-    </w:rPr>
-  </w:style>
-  <w:style w:type="paragraph" w:styleId="Caption">
-    <w:name w:val="caption"/>
-    <w:basedOn w:val="Normal"/>
-    <w:next w:val="Normal"/>
-    <w:uiPriority w:val="35"/>
-    <w:unhideWhenUsed/>
-    <w:qFormat/>
-    <w:rsid w:val="0065739B"/>
-    <w:pPr>
-      <w:spacing w:after="200"/>
-    </w:pPr>
-    <w:rPr>
-      <w:b/>
-      <w:bCs/>
-      <w:color w:val="4F81BD" w:themeColor="accent1"/>
-      <w:sz w:val="18"/>
-      <w:szCs w:val="18"/>
-    </w:rPr>
-  </w:style>
-  <w:style w:type="paragraph" w:styleId="Footer">
-    <w:name w:val="footer"/>
-    <w:basedOn w:val="Normal"/>
-    <w:link w:val="FooterChar"/>
-    <w:uiPriority w:val="99"/>
-    <w:unhideWhenUsed/>
-    <w:rsid w:val="00765996"/>
-    <w:pPr>
-      <w:tabs>
-        <w:tab w:val="center" w:pos="4320"/>
-        <w:tab w:val="right" w:pos="8640"/>
-      </w:tabs>
-    </w:pPr>
-  </w:style>
-  <w:style w:type="character" w:customStyle="1" w:styleId="FooterChar">
-    <w:name w:val="Footer Char"/>
-    <w:basedOn w:val="DefaultParagraphFont"/>
-    <w:link w:val="Footer"/>
-    <w:uiPriority w:val="99"/>
-    <w:rsid w:val="00765996"/>
-  </w:style>
-  <w:style w:type="character" w:styleId="PageNumber">
-    <w:name w:val="page number"/>
+  <w:style w:type="character" w:styleId="FootnoteReference">
+    <w:name w:val="footnote reference"/>
     <w:basedOn w:val="DefaultParagraphFont"/>
     <w:uiPriority w:val="99"/>
     <w:semiHidden/>
     <w:unhideWhenUsed/>
-    <w:rsid w:val="00765996"/>
-  </w:style>
-  <w:style w:type="character" w:customStyle="1" w:styleId="Heading1Char">
-    <w:name w:val="Heading 1 Char"/>
-    <w:basedOn w:val="DefaultParagraphFont"/>
-    <w:link w:val="Heading1"/>
-    <w:uiPriority w:val="9"/>
-    <w:rsid w:val="00765996"/>
+    <w:rsid w:val="00A05B0F"/>
     <w:rPr>
-      <w:rFonts w:asciiTheme="majorHAnsi" w:eastAsiaTheme="majorEastAsia" w:hAnsiTheme="majorHAnsi" w:cstheme="majorBidi"/>
-      <w:b/>
-      <w:bCs/>
-      <w:color w:val="345A8A" w:themeColor="accent1" w:themeShade="B5"/>
-      <w:sz w:val="32"/>
-      <w:szCs w:val="32"/>
-    </w:rPr>
-  </w:style>
-  <w:style w:type="paragraph" w:styleId="ListParagraph">
-    <w:name w:val="List Paragraph"/>
-    <w:basedOn w:val="Normal"/>
-    <w:uiPriority w:val="34"/>
-    <w:qFormat/>
-    <w:rsid w:val="00154289"/>
-    <w:pPr>
-      <w:ind w:left="720"/>
-      <w:contextualSpacing/>
-    </w:pPr>
-  </w:style>
-  <w:style w:type="character" w:customStyle="1" w:styleId="Heading2Char">
-    <w:name w:val="Heading 2 Char"/>
-    <w:basedOn w:val="DefaultParagraphFont"/>
-    <w:link w:val="Heading2"/>
-    <w:uiPriority w:val="9"/>
-    <w:rsid w:val="00154289"/>
-    <w:rPr>
-      <w:rFonts w:asciiTheme="majorHAnsi" w:eastAsiaTheme="majorEastAsia" w:hAnsiTheme="majorHAnsi" w:cstheme="majorBidi"/>
-      <w:b/>
-      <w:bCs/>
-      <w:color w:val="4F81BD" w:themeColor="accent1"/>
-      <w:sz w:val="26"/>
-      <w:szCs w:val="26"/>
+      <w:vertAlign w:val="superscript"/>
     </w:rPr>
   </w:style>
 </w:styles>
@@ -4248,4 +4256,16 @@
   </a:objectDefaults>
   <a:extraClrSchemeLst/>
 </a:theme>
+</file>
+
+<file path=customXml/item1.xml><?xml version="1.0" encoding="utf-8"?>
+<b:Sources xmlns:b="http://schemas.openxmlformats.org/officeDocument/2006/bibliography" xmlns="http://schemas.openxmlformats.org/officeDocument/2006/bibliography" SelectedStyle="\APASixthEditionOfficeOnline.xsl" StyleName="APA" Version="6"/>
+</file>
+
+<file path=customXml/itemProps1.xml><?xml version="1.0" encoding="utf-8"?>
+<ds:datastoreItem xmlns:ds="http://schemas.openxmlformats.org/officeDocument/2006/customXml" ds:itemID="{BF8B2FF3-7B1C-44FF-A888-9C0BBE4D2EAC}">
+  <ds:schemaRefs>
+    <ds:schemaRef ds:uri="http://schemas.openxmlformats.org/officeDocument/2006/bibliography"/>
+  </ds:schemaRefs>
+</ds:datastoreItem>
 </file>
</xml_diff>